<commit_message>
feat(app): add feature to chose the datas file
</commit_message>
<xml_diff>
--- a/Documentation/RapportDeProjetP_fun.docx
+++ b/Documentation/RapportDeProjetP_fun.docx
@@ -2122,73 +2122,6 @@
       <w:r>
         <w:fldChar w:fldCharType="end"/>
       </w:r>
-    </w:p>
-    <w:p>
-      <w:pPr>
-        <w:rPr>
-          <w:bCs/>
-          <w:i/>
-          <w:sz w:val="20"/>
-          <w:u w:val="single"/>
-        </w:rPr>
-      </w:pPr>
-    </w:p>
-    <w:p>
-      <w:pPr>
-        <w:rPr>
-          <w:i/>
-          <w:iCs/>
-          <w:sz w:val="20"/>
-        </w:rPr>
-      </w:pPr>
-      <w:r>
-        <w:rPr>
-          <w:i/>
-          <w:iCs/>
-          <w:sz w:val="20"/>
-          <w:u w:val="single"/>
-        </w:rPr>
-        <w:t xml:space="preserve">NOTE L’INTENTION DES UTILISATEURS DE CE </w:t>
-      </w:r>
-      <w:r>
-        <w:rPr>
-          <w:i/>
-          <w:iCs/>
-          <w:sz w:val="20"/>
-          <w:u w:val="single"/>
-        </w:rPr>
-        <w:t>CANEVAS :</w:t>
-      </w:r>
-      <w:r>
-        <w:br/>
-      </w:r>
-      <w:r>
-        <w:rPr>
-          <w:i/>
-          <w:iCs/>
-          <w:sz w:val="20"/>
-        </w:rPr>
-        <w:t>Toutes les parties en italiques sont là pour aider à comprendre ce qu’il faut mettre dans cette partie du document. Elles n’ont donc aucune raison d’être dans le document final.</w:t>
-      </w:r>
-    </w:p>
-    <w:p>
-      <w:pPr>
-        <w:rPr>
-          <w:i/>
-          <w:iCs/>
-          <w:sz w:val="20"/>
-        </w:rPr>
-      </w:pPr>
-      <w:r>
-        <w:rPr>
-          <w:i/>
-          <w:iCs/>
-          <w:sz w:val="20"/>
-        </w:rPr>
-        <w:t xml:space="preserve">De plus, en fonction du type de projet, il est tout à fait possible que certains chapitres ou paragraphes n’aient aucun sens. Dans ce cas il est recommandé de les retirer du document pour éviter de l’alourdir inutilement.  </w:t>
-      </w:r>
-    </w:p>
-    <w:p>
       <w:r>
         <w:br w:type="page"/>
       </w:r>
@@ -2379,6 +2312,28 @@
           <w:szCs w:val="14"/>
         </w:rPr>
         <w:t>Ces éléments peuvent être repris des spécifications de départ.</w:t>
+      </w:r>
+    </w:p>
+    <w:p>
+      <w:pPr>
+        <w:rPr>
+          <w:i/>
+          <w:iCs/>
+          <w:szCs w:val="14"/>
+        </w:rPr>
+      </w:pPr>
+    </w:p>
+    <w:p>
+      <w:pPr>
+        <w:rPr>
+          <w:szCs w:val="14"/>
+        </w:rPr>
+      </w:pPr>
+      <w:r>
+        <w:rPr>
+          <w:szCs w:val="14"/>
+        </w:rPr>
+        <w:t>Ce projet a été dans le cadre du module I323 de la formation ICT. Le but de ce projet est de</w:t>
       </w:r>
     </w:p>
     <w:p>
@@ -2901,8 +2856,9 @@
           <w:color w:val="FF0000"/>
           <w:szCs w:val="14"/>
         </w:rPr>
-        <w:t xml:space="preserve"> le contenu des User Stories d’IceScrum</w:t>
-      </w:r>
+        <w:t xml:space="preserve"> le contenu des User Stories d’</w:t>
+      </w:r>
+      <w:proofErr w:type="spellStart"/>
       <w:r>
         <w:rPr>
           <w:b/>
@@ -2912,8 +2868,9 @@
           <w:color w:val="FF0000"/>
           <w:szCs w:val="14"/>
         </w:rPr>
-        <w:t> : Story + tests d’acceptance</w:t>
-      </w:r>
+        <w:t>IceScrum</w:t>
+      </w:r>
+      <w:proofErr w:type="spellEnd"/>
       <w:r>
         <w:rPr>
           <w:b/>
@@ -2923,7 +2880,7 @@
           <w:color w:val="FF0000"/>
           <w:szCs w:val="14"/>
         </w:rPr>
-        <w:t xml:space="preserve"> (avec IceTools)</w:t>
+        <w:t> : Story + tests d’acceptance</w:t>
       </w:r>
       <w:r>
         <w:rPr>
@@ -2934,6 +2891,41 @@
           <w:color w:val="FF0000"/>
           <w:szCs w:val="14"/>
         </w:rPr>
+        <w:t xml:space="preserve"> (avec </w:t>
+      </w:r>
+      <w:proofErr w:type="spellStart"/>
+      <w:r>
+        <w:rPr>
+          <w:b/>
+          <w:bCs/>
+          <w:i/>
+          <w:iCs/>
+          <w:color w:val="FF0000"/>
+          <w:szCs w:val="14"/>
+        </w:rPr>
+        <w:t>IceTools</w:t>
+      </w:r>
+      <w:proofErr w:type="spellEnd"/>
+      <w:r>
+        <w:rPr>
+          <w:b/>
+          <w:bCs/>
+          <w:i/>
+          <w:iCs/>
+          <w:color w:val="FF0000"/>
+          <w:szCs w:val="14"/>
+        </w:rPr>
+        <w:t>)</w:t>
+      </w:r>
+      <w:r>
+        <w:rPr>
+          <w:b/>
+          <w:bCs/>
+          <w:i/>
+          <w:iCs/>
+          <w:color w:val="FF0000"/>
+          <w:szCs w:val="14"/>
+        </w:rPr>
         <w:t xml:space="preserve"> + maquettes</w:t>
       </w:r>
     </w:p>
@@ -3035,8 +3027,20 @@
           <w:iCs/>
           <w:color w:val="FF0000"/>
         </w:rPr>
-        <w:t>Décrire l’environnement dans lequel se fait la sprint review</w:t>
-      </w:r>
+        <w:t xml:space="preserve">Décrire l’environnement dans lequel se fait la sprint </w:t>
+      </w:r>
+      <w:proofErr w:type="spellStart"/>
+      <w:r>
+        <w:rPr>
+          <w:b/>
+          <w:bCs/>
+          <w:i/>
+          <w:iCs/>
+          <w:color w:val="FF0000"/>
+        </w:rPr>
+        <w:t>review</w:t>
+      </w:r>
+      <w:proofErr w:type="spellEnd"/>
     </w:p>
     <w:p>
       <w:pPr>
@@ -3107,6 +3111,7 @@
           <w:szCs w:val="14"/>
         </w:rPr>
       </w:pPr>
+      <w:proofErr w:type="gramStart"/>
       <w:r>
         <w:rPr>
           <w:i/>
@@ -3121,7 +3126,16 @@
           <w:iCs/>
           <w:szCs w:val="14"/>
         </w:rPr>
-        <w:t>ypes de des tests et ordre dans lequel ils seront effectués.</w:t>
+        <w:t>ypes</w:t>
+      </w:r>
+      <w:proofErr w:type="gramEnd"/>
+      <w:r>
+        <w:rPr>
+          <w:i/>
+          <w:iCs/>
+          <w:szCs w:val="14"/>
+        </w:rPr>
+        <w:t xml:space="preserve"> de des tests et ordre dans lequel ils seront effectués.</w:t>
       </w:r>
     </w:p>
     <w:p>
@@ -3141,6 +3155,7 @@
           <w:szCs w:val="14"/>
         </w:rPr>
       </w:pPr>
+      <w:proofErr w:type="gramStart"/>
       <w:r>
         <w:rPr>
           <w:i/>
@@ -3155,7 +3170,16 @@
           <w:iCs/>
           <w:szCs w:val="14"/>
         </w:rPr>
-        <w:t>es moyens à mettre en œuvre</w:t>
+        <w:t>es</w:t>
+      </w:r>
+      <w:proofErr w:type="gramEnd"/>
+      <w:r>
+        <w:rPr>
+          <w:i/>
+          <w:iCs/>
+          <w:szCs w:val="14"/>
+        </w:rPr>
+        <w:t xml:space="preserve"> moyens à mettre en œuvre</w:t>
       </w:r>
       <w:r>
         <w:rPr>
@@ -3183,6 +3207,7 @@
           <w:szCs w:val="14"/>
         </w:rPr>
       </w:pPr>
+      <w:proofErr w:type="gramStart"/>
       <w:r>
         <w:rPr>
           <w:i/>
@@ -3197,7 +3222,16 @@
           <w:iCs/>
           <w:szCs w:val="14"/>
         </w:rPr>
-        <w:t>ouverture des tests (tests exhaustifs ou non, si non, pourquoi ?)</w:t>
+        <w:t>ouverture</w:t>
+      </w:r>
+      <w:proofErr w:type="gramEnd"/>
+      <w:r>
+        <w:rPr>
+          <w:i/>
+          <w:iCs/>
+          <w:szCs w:val="14"/>
+        </w:rPr>
+        <w:t xml:space="preserve"> des tests (tests exhaustifs ou non, si non, pourquoi ?)</w:t>
       </w:r>
       <w:r>
         <w:rPr>
@@ -3225,6 +3259,7 @@
           <w:szCs w:val="14"/>
         </w:rPr>
       </w:pPr>
+      <w:proofErr w:type="gramStart"/>
       <w:r>
         <w:rPr>
           <w:i/>
@@ -3239,7 +3274,16 @@
           <w:iCs/>
           <w:szCs w:val="14"/>
         </w:rPr>
-        <w:t>onnées de test à prévoir (données réelles ?)</w:t>
+        <w:t>onnées</w:t>
+      </w:r>
+      <w:proofErr w:type="gramEnd"/>
+      <w:r>
+        <w:rPr>
+          <w:i/>
+          <w:iCs/>
+          <w:szCs w:val="14"/>
+        </w:rPr>
+        <w:t xml:space="preserve"> de test à prévoir (données réelles ?)</w:t>
       </w:r>
       <w:r>
         <w:rPr>
@@ -3286,13 +3330,23 @@
           <w:szCs w:val="14"/>
         </w:rPr>
       </w:pPr>
-      <w:r>
-        <w:rPr>
-          <w:i/>
-          <w:iCs/>
-          <w:szCs w:val="14"/>
-        </w:rPr>
-        <w:t>les testeurs extérieurs éventuels.</w:t>
+      <w:proofErr w:type="gramStart"/>
+      <w:r>
+        <w:rPr>
+          <w:i/>
+          <w:iCs/>
+          <w:szCs w:val="14"/>
+        </w:rPr>
+        <w:t>les</w:t>
+      </w:r>
+      <w:proofErr w:type="gramEnd"/>
+      <w:r>
+        <w:rPr>
+          <w:i/>
+          <w:iCs/>
+          <w:szCs w:val="14"/>
+        </w:rPr>
+        <w:t xml:space="preserve"> testeurs extérieurs éventuels.</w:t>
       </w:r>
     </w:p>
     <w:p>
@@ -3603,7 +3657,27 @@
           <w:iCs/>
           <w:color w:val="FF0000"/>
         </w:rPr>
-        <w:t>Au moment de générer le formulaire, le script php :</w:t>
+        <w:t xml:space="preserve">Au moment de générer le formulaire, le script </w:t>
+      </w:r>
+      <w:proofErr w:type="spellStart"/>
+      <w:r>
+        <w:rPr>
+          <w:b/>
+          <w:i/>
+          <w:iCs/>
+          <w:color w:val="FF0000"/>
+        </w:rPr>
+        <w:t>php</w:t>
+      </w:r>
+      <w:proofErr w:type="spellEnd"/>
+      <w:r>
+        <w:rPr>
+          <w:b/>
+          <w:i/>
+          <w:iCs/>
+          <w:color w:val="FF0000"/>
+        </w:rPr>
+        <w:t> :</w:t>
       </w:r>
     </w:p>
     <w:p>
@@ -3675,8 +3749,39 @@
           <w:iCs/>
           <w:color w:val="FF0000"/>
         </w:rPr>
-        <w:t>Ajoute un input nommé « CSRF » de type hidden dans le form</w:t>
-      </w:r>
+        <w:t xml:space="preserve">Ajoute un input nommé « CSRF » de type </w:t>
+      </w:r>
+      <w:proofErr w:type="spellStart"/>
+      <w:r>
+        <w:rPr>
+          <w:b/>
+          <w:i/>
+          <w:iCs/>
+          <w:color w:val="FF0000"/>
+        </w:rPr>
+        <w:t>hidden</w:t>
+      </w:r>
+      <w:proofErr w:type="spellEnd"/>
+      <w:r>
+        <w:rPr>
+          <w:b/>
+          <w:i/>
+          <w:iCs/>
+          <w:color w:val="FF0000"/>
+        </w:rPr>
+        <w:t xml:space="preserve"> dans le </w:t>
+      </w:r>
+      <w:proofErr w:type="spellStart"/>
+      <w:r>
+        <w:rPr>
+          <w:b/>
+          <w:i/>
+          <w:iCs/>
+          <w:color w:val="FF0000"/>
+        </w:rPr>
+        <w:t>form</w:t>
+      </w:r>
+      <w:proofErr w:type="spellEnd"/>
     </w:p>
     <w:p>
       <w:pPr>
@@ -3699,8 +3804,19 @@
           <w:iCs/>
           <w:color w:val="FF0000"/>
         </w:rPr>
-        <w:t>A la réception du POST du fromulaire</w:t>
-      </w:r>
+        <w:t xml:space="preserve">A la réception du POST du </w:t>
+      </w:r>
+      <w:proofErr w:type="spellStart"/>
+      <w:r>
+        <w:rPr>
+          <w:b/>
+          <w:i/>
+          <w:iCs/>
+          <w:color w:val="FF0000"/>
+        </w:rPr>
+        <w:t>fromulaire</w:t>
+      </w:r>
+      <w:proofErr w:type="spellEnd"/>
     </w:p>
     <w:p>
       <w:pPr>
@@ -3976,12 +4092,21 @@
           <w:iCs/>
         </w:rPr>
       </w:pPr>
-      <w:r>
-        <w:rPr>
-          <w:i/>
-          <w:iCs/>
-        </w:rPr>
-        <w:t>la liste de tous les fichiers et une rapide description de leur contenu (des noms qui parlent !)</w:t>
+      <w:proofErr w:type="gramStart"/>
+      <w:r>
+        <w:rPr>
+          <w:i/>
+          <w:iCs/>
+        </w:rPr>
+        <w:t>la</w:t>
+      </w:r>
+      <w:proofErr w:type="gramEnd"/>
+      <w:r>
+        <w:rPr>
+          <w:i/>
+          <w:iCs/>
+        </w:rPr>
+        <w:t xml:space="preserve"> liste de tous les fichiers et une rapide description de leur contenu (des noms qui parlent !)</w:t>
       </w:r>
     </w:p>
     <w:p>
@@ -4000,12 +4125,21 @@
           <w:iCs/>
         </w:rPr>
       </w:pPr>
-      <w:r>
-        <w:rPr>
-          <w:i/>
-          <w:iCs/>
-        </w:rPr>
-        <w:t>les versions des systèmes d'exploitation et des outils logiciels</w:t>
+      <w:proofErr w:type="gramStart"/>
+      <w:r>
+        <w:rPr>
+          <w:i/>
+          <w:iCs/>
+        </w:rPr>
+        <w:t>les</w:t>
+      </w:r>
+      <w:proofErr w:type="gramEnd"/>
+      <w:r>
+        <w:rPr>
+          <w:i/>
+          <w:iCs/>
+        </w:rPr>
+        <w:t xml:space="preserve"> versions des systèmes d'exploitation et des outils logiciels</w:t>
       </w:r>
     </w:p>
     <w:p>
@@ -4024,12 +4158,21 @@
           <w:iCs/>
         </w:rPr>
       </w:pPr>
-      <w:r>
-        <w:rPr>
-          <w:i/>
-          <w:iCs/>
-        </w:rPr>
-        <w:t>la description exacte du matériel</w:t>
+      <w:proofErr w:type="gramStart"/>
+      <w:r>
+        <w:rPr>
+          <w:i/>
+          <w:iCs/>
+        </w:rPr>
+        <w:t>la</w:t>
+      </w:r>
+      <w:proofErr w:type="gramEnd"/>
+      <w:r>
+        <w:rPr>
+          <w:i/>
+          <w:iCs/>
+        </w:rPr>
+        <w:t xml:space="preserve"> description exacte du matériel</w:t>
       </w:r>
     </w:p>
     <w:p/>
@@ -4112,8 +4255,9 @@
           <w:iCs/>
           <w:color w:val="FF0000"/>
         </w:rPr>
-        <w:t>Reprendre les tests d’acceptance d’IceScrum au moyen de la feuille ad hoc d’</w:t>
-      </w:r>
+        <w:t>Reprendre les tests d’acceptance d’</w:t>
+      </w:r>
+      <w:proofErr w:type="spellStart"/>
       <w:r>
         <w:rPr>
           <w:b/>
@@ -4122,8 +4266,31 @@
           <w:iCs/>
           <w:color w:val="FF0000"/>
         </w:rPr>
+        <w:t>IceScrum</w:t>
+      </w:r>
+      <w:proofErr w:type="spellEnd"/>
+      <w:r>
+        <w:rPr>
+          <w:b/>
+          <w:bCs/>
+          <w:i/>
+          <w:iCs/>
+          <w:color w:val="FF0000"/>
+        </w:rPr>
+        <w:t xml:space="preserve"> au moyen de la feuille ad hoc d’</w:t>
+      </w:r>
+      <w:proofErr w:type="spellStart"/>
+      <w:r>
+        <w:rPr>
+          <w:b/>
+          <w:bCs/>
+          <w:i/>
+          <w:iCs/>
+          <w:color w:val="FF0000"/>
+        </w:rPr>
         <w:t>IceTools</w:t>
       </w:r>
+      <w:proofErr w:type="spellEnd"/>
     </w:p>
     <w:p>
       <w:pPr>
@@ -4586,12 +4753,21 @@
         <w:szCs w:val="16"/>
       </w:rPr>
     </w:pPr>
+    <w:proofErr w:type="gramStart"/>
     <w:r>
       <w:rPr>
         <w:sz w:val="16"/>
         <w:szCs w:val="16"/>
       </w:rPr>
-      <w:t>i-CQ VD Octobre 2010</w:t>
+      <w:t>i</w:t>
+    </w:r>
+    <w:proofErr w:type="gramEnd"/>
+    <w:r>
+      <w:rPr>
+        <w:sz w:val="16"/>
+        <w:szCs w:val="16"/>
+      </w:rPr>
+      <w:t>-CQ VD Octobre 2010</w:t>
     </w:r>
     <w:r>
       <w:rPr>
@@ -4653,7 +4829,23 @@
         <w:sz w:val="16"/>
         <w:szCs w:val="16"/>
       </w:rPr>
-      <w:t>Dernière modif : 02.12.2010</w:t>
+      <w:t xml:space="preserve">Dernière </w:t>
+    </w:r>
+    <w:proofErr w:type="spellStart"/>
+    <w:r>
+      <w:rPr>
+        <w:sz w:val="16"/>
+        <w:szCs w:val="16"/>
+      </w:rPr>
+      <w:t>modif</w:t>
+    </w:r>
+    <w:proofErr w:type="spellEnd"/>
+    <w:r>
+      <w:rPr>
+        <w:sz w:val="16"/>
+        <w:szCs w:val="16"/>
+      </w:rPr>
+      <w:t> : 02.12.2010</w:t>
     </w:r>
     <w:r>
       <w:rPr>
@@ -8050,26 +8242,6 @@
 </file>
 
 <file path=customXml/item1.xml><?xml version="1.0" encoding="utf-8"?>
-<?mso-contentType ?>
-<FormTemplates xmlns="http://schemas.microsoft.com/sharepoint/v3/contenttype/forms">
-  <Display>DocumentLibraryForm</Display>
-  <Edit>DocumentLibraryForm</Edit>
-  <New>DocumentLibraryForm</New>
-</FormTemplates>
-</file>
-
-<file path=customXml/item2.xml><?xml version="1.0" encoding="utf-8"?>
-<p:properties xmlns:p="http://schemas.microsoft.com/office/2006/metadata/properties" xmlns:xsi="http://www.w3.org/2001/XMLSchema-instance" xmlns:pc="http://schemas.microsoft.com/office/infopath/2007/PartnerControls">
-  <documentManagement>
-    <TaxCatchAll xmlns="dfa80de1-e9bb-4cf2-893d-d06220b3971a" xsi:nil="true"/>
-    <lcf76f155ced4ddcb4097134ff3c332f xmlns="98d92101-24da-4498-9971-a24673344bd8">
-      <Terms xmlns="http://schemas.microsoft.com/office/infopath/2007/PartnerControls"/>
-    </lcf76f155ced4ddcb4097134ff3c332f>
-  </documentManagement>
-</p:properties>
-</file>
-
-<file path=customXml/item3.xml><?xml version="1.0" encoding="utf-8"?>
 <ct:contentTypeSchema xmlns:ct="http://schemas.microsoft.com/office/2006/metadata/contentType" xmlns:ma="http://schemas.microsoft.com/office/2006/metadata/properties/metaAttributes" ct:_="" ma:_="" ma:contentTypeName="Document" ma:contentTypeID="0x010100E529CC47EA4E614CBF50FAFAB9B8F32B" ma:contentTypeVersion="13" ma:contentTypeDescription="Crée un document." ma:contentTypeScope="" ma:versionID="b0c7ed87d1a958e9d45e6a628dda67b2">
   <xsd:schema xmlns:xsd="http://www.w3.org/2001/XMLSchema" xmlns:xs="http://www.w3.org/2001/XMLSchema" xmlns:p="http://schemas.microsoft.com/office/2006/metadata/properties" xmlns:ns2="98d92101-24da-4498-9971-a24673344bd8" xmlns:ns3="dfa80de1-e9bb-4cf2-893d-d06220b3971a" targetNamespace="http://schemas.microsoft.com/office/2006/metadata/properties" ma:root="true" ma:fieldsID="444cf053ca299ab1a8609ad922f5c0d6" ns2:_="" ns3:_="">
     <xsd:import namespace="98d92101-24da-4498-9971-a24673344bd8"/>
@@ -8292,10 +8464,41 @@
 </ct:contentTypeSchema>
 </file>
 
+<file path=customXml/item2.xml><?xml version="1.0" encoding="utf-8"?>
+<p:properties xmlns:p="http://schemas.microsoft.com/office/2006/metadata/properties" xmlns:xsi="http://www.w3.org/2001/XMLSchema-instance" xmlns:pc="http://schemas.microsoft.com/office/infopath/2007/PartnerControls">
+  <documentManagement>
+    <TaxCatchAll xmlns="dfa80de1-e9bb-4cf2-893d-d06220b3971a" xsi:nil="true"/>
+    <lcf76f155ced4ddcb4097134ff3c332f xmlns="98d92101-24da-4498-9971-a24673344bd8">
+      <Terms xmlns="http://schemas.microsoft.com/office/infopath/2007/PartnerControls"/>
+    </lcf76f155ced4ddcb4097134ff3c332f>
+  </documentManagement>
+</p:properties>
+</file>
+
+<file path=customXml/item3.xml><?xml version="1.0" encoding="utf-8"?>
+<?mso-contentType ?>
+<FormTemplates xmlns="http://schemas.microsoft.com/sharepoint/v3/contenttype/forms">
+  <Display>DocumentLibraryForm</Display>
+  <Edit>DocumentLibraryForm</Edit>
+  <New>DocumentLibraryForm</New>
+</FormTemplates>
+</file>
+
 <file path=customXml/itemProps1.xml><?xml version="1.0" encoding="utf-8"?>
-<ds:datastoreItem xmlns:ds="http://schemas.openxmlformats.org/officeDocument/2006/customXml" ds:itemID="{1DADA05A-DA17-4CB0-90B5-C889667DD54A}">
+<ds:datastoreItem xmlns:ds="http://schemas.openxmlformats.org/officeDocument/2006/customXml" ds:itemID="{700D8043-C34E-4EC6-98BE-7219263EC485}">
   <ds:schemaRefs>
-    <ds:schemaRef ds:uri="http://schemas.microsoft.com/sharepoint/v3/contenttype/forms"/>
+    <ds:schemaRef ds:uri="http://schemas.microsoft.com/office/2006/metadata/contentType"/>
+    <ds:schemaRef ds:uri="http://schemas.microsoft.com/office/2006/metadata/properties/metaAttributes"/>
+    <ds:schemaRef ds:uri="http://www.w3.org/2001/XMLSchema"/>
+    <ds:schemaRef ds:uri="http://schemas.microsoft.com/office/2006/metadata/properties"/>
+    <ds:schemaRef ds:uri="98d92101-24da-4498-9971-a24673344bd8"/>
+    <ds:schemaRef ds:uri="dfa80de1-e9bb-4cf2-893d-d06220b3971a"/>
+    <ds:schemaRef ds:uri="http://schemas.microsoft.com/office/2006/documentManagement/types"/>
+    <ds:schemaRef ds:uri="http://schemas.microsoft.com/office/infopath/2007/PartnerControls"/>
+    <ds:schemaRef ds:uri="http://schemas.openxmlformats.org/package/2006/metadata/core-properties"/>
+    <ds:schemaRef ds:uri="http://purl.org/dc/elements/1.1/"/>
+    <ds:schemaRef ds:uri="http://purl.org/dc/terms/"/>
+    <ds:schemaRef ds:uri="http://schemas.microsoft.com/internal/obd"/>
   </ds:schemaRefs>
 </ds:datastoreItem>
 </file>
@@ -8312,20 +8515,9 @@
 </file>
 
 <file path=customXml/itemProps3.xml><?xml version="1.0" encoding="utf-8"?>
-<ds:datastoreItem xmlns:ds="http://schemas.openxmlformats.org/officeDocument/2006/customXml" ds:itemID="{700D8043-C34E-4EC6-98BE-7219263EC485}">
+<ds:datastoreItem xmlns:ds="http://schemas.openxmlformats.org/officeDocument/2006/customXml" ds:itemID="{1DADA05A-DA17-4CB0-90B5-C889667DD54A}">
   <ds:schemaRefs>
-    <ds:schemaRef ds:uri="http://schemas.microsoft.com/office/2006/metadata/contentType"/>
-    <ds:schemaRef ds:uri="http://schemas.microsoft.com/office/2006/metadata/properties/metaAttributes"/>
-    <ds:schemaRef ds:uri="http://www.w3.org/2001/XMLSchema"/>
-    <ds:schemaRef ds:uri="http://schemas.microsoft.com/office/2006/metadata/properties"/>
-    <ds:schemaRef ds:uri="98d92101-24da-4498-9971-a24673344bd8"/>
-    <ds:schemaRef ds:uri="dfa80de1-e9bb-4cf2-893d-d06220b3971a"/>
-    <ds:schemaRef ds:uri="http://schemas.microsoft.com/office/2006/documentManagement/types"/>
-    <ds:schemaRef ds:uri="http://schemas.microsoft.com/office/infopath/2007/PartnerControls"/>
-    <ds:schemaRef ds:uri="http://schemas.openxmlformats.org/package/2006/metadata/core-properties"/>
-    <ds:schemaRef ds:uri="http://purl.org/dc/elements/1.1/"/>
-    <ds:schemaRef ds:uri="http://purl.org/dc/terms/"/>
-    <ds:schemaRef ds:uri="http://schemas.microsoft.com/internal/obd"/>
+    <ds:schemaRef ds:uri="http://schemas.microsoft.com/sharepoint/v3/contenttype/forms"/>
   </ds:schemaRefs>
 </ds:datastoreItem>
 </file>
</xml_diff>

<commit_message>
fix(app): fix bug to detect first app run
</commit_message>
<xml_diff>
--- a/Documentation/RapportDeProjetP_fun.docx
+++ b/Documentation/RapportDeProjetP_fun.docx
@@ -2168,180 +2168,137 @@
         <w:t xml:space="preserve"> </w:t>
       </w:r>
     </w:p>
+    <w:p>
+      <w:pPr>
+        <w:rPr>
+          <w:szCs w:val="14"/>
+        </w:rPr>
+      </w:pPr>
+      <w:r>
+        <w:rPr>
+          <w:szCs w:val="14"/>
+        </w:rPr>
+        <w:t>Ce projet a été dans le cadre du module I323 de la formation ICT. Le but de ce projet est de</w:t>
+      </w:r>
+      <w:r>
+        <w:rPr>
+          <w:szCs w:val="14"/>
+        </w:rPr>
+        <w:t xml:space="preserve"> réaliser une application avec le langage de programmation C#, le choix du Framework a quant à lui été libre, personnellement j’ai décider de travailler avec Windows Forms pour la simplicité au niveau du graphisme. Le but de cette application et de pouvoir afficher un graphique à partir d’une plage de donnée </w:t>
+      </w:r>
+    </w:p>
+    <w:p>
+      <w:pPr>
+        <w:rPr>
+          <w:szCs w:val="14"/>
+        </w:rPr>
+      </w:pPr>
+    </w:p>
+    <w:p>
+      <w:pPr>
+        <w:pStyle w:val="Titre3"/>
+        <w:rPr>
+          <w:u w:val="single"/>
+        </w:rPr>
+      </w:pPr>
+      <w:r>
+        <w:rPr>
+          <w:u w:val="single"/>
+        </w:rPr>
+        <w:t xml:space="preserve">Prérequis </w:t>
+      </w:r>
+    </w:p>
+    <w:p>
+      <w:pPr>
+        <w:pStyle w:val="Paragraphedeliste"/>
+        <w:numPr>
+          <w:ilvl w:val="0"/>
+          <w:numId w:val="17"/>
+        </w:numPr>
+      </w:pPr>
+      <w:r>
+        <w:t>Module de programmation de base</w:t>
+      </w:r>
+    </w:p>
+    <w:p>
+      <w:pPr>
+        <w:pStyle w:val="Paragraphedeliste"/>
+        <w:numPr>
+          <w:ilvl w:val="0"/>
+          <w:numId w:val="17"/>
+        </w:numPr>
+      </w:pPr>
+      <w:r>
+        <w:t>Suivie du module I323 de la formation ICT</w:t>
+      </w:r>
+    </w:p>
     <w:p/>
     <w:p>
       <w:pPr>
-        <w:rPr>
-          <w:i/>
-          <w:iCs/>
+        <w:pStyle w:val="Titre3"/>
+        <w:rPr>
+          <w:u w:val="single"/>
+        </w:rPr>
+      </w:pPr>
+      <w:r>
+        <w:rPr>
+          <w:u w:val="single"/>
+        </w:rPr>
+        <w:t xml:space="preserve">Matériel mit à disposition </w:t>
+      </w:r>
+    </w:p>
+    <w:p>
+      <w:pPr>
+        <w:pStyle w:val="Paragraphedeliste"/>
+        <w:numPr>
+          <w:ilvl w:val="0"/>
+          <w:numId w:val="17"/>
+        </w:numPr>
+      </w:pPr>
+      <w:r>
+        <w:t>Un accès à Internet</w:t>
+      </w:r>
+    </w:p>
+    <w:p>
+      <w:pPr>
+        <w:pStyle w:val="Paragraphedeliste"/>
+        <w:numPr>
+          <w:ilvl w:val="0"/>
+          <w:numId w:val="17"/>
+        </w:numPr>
+      </w:pPr>
+      <w:r>
+        <w:t>Un ordinateur de l’ETML</w:t>
+      </w:r>
+    </w:p>
+    <w:p>
+      <w:pPr>
+        <w:pStyle w:val="Paragraphedeliste"/>
+        <w:numPr>
+          <w:ilvl w:val="0"/>
+          <w:numId w:val="17"/>
+        </w:numPr>
+      </w:pPr>
+      <w:hyperlink r:id="rId10" w:history="1">
+        <w:r>
+          <w:rPr>
+            <w:rStyle w:val="Lienhypertexte"/>
+          </w:rPr>
+          <w:t>https://etml.icescrum.com</w:t>
+        </w:r>
+      </w:hyperlink>
+    </w:p>
+    <w:p>
+      <w:pPr>
+        <w:pStyle w:val="Paragraphedeliste"/>
+      </w:pPr>
+    </w:p>
+    <w:p>
+      <w:pPr>
+        <w:rPr>
           <w:szCs w:val="14"/>
         </w:rPr>
       </w:pPr>
-      <w:r>
-        <w:rPr>
-          <w:i/>
-          <w:iCs/>
-          <w:szCs w:val="14"/>
-        </w:rPr>
-        <w:t xml:space="preserve">Ce </w:t>
-      </w:r>
-      <w:r>
-        <w:rPr>
-          <w:i/>
-          <w:iCs/>
-          <w:szCs w:val="14"/>
-        </w:rPr>
-        <w:t>chapitre</w:t>
-      </w:r>
-      <w:r>
-        <w:rPr>
-          <w:i/>
-          <w:iCs/>
-          <w:szCs w:val="14"/>
-        </w:rPr>
-        <w:t xml:space="preserve"> </w:t>
-      </w:r>
-      <w:r>
-        <w:rPr>
-          <w:i/>
-          <w:iCs/>
-          <w:szCs w:val="14"/>
-        </w:rPr>
-        <w:t>décri</w:t>
-      </w:r>
-      <w:r>
-        <w:rPr>
-          <w:i/>
-          <w:iCs/>
-          <w:szCs w:val="14"/>
-        </w:rPr>
-        <w:t>t</w:t>
-      </w:r>
-      <w:r>
-        <w:rPr>
-          <w:i/>
-          <w:iCs/>
-          <w:szCs w:val="14"/>
-        </w:rPr>
-        <w:t xml:space="preserve"> brièvement le projet,</w:t>
-      </w:r>
-      <w:r>
-        <w:rPr>
-          <w:i/>
-          <w:iCs/>
-          <w:szCs w:val="14"/>
-        </w:rPr>
-        <w:t xml:space="preserve"> le cadre dans lequel il est réalisé,</w:t>
-      </w:r>
-      <w:r>
-        <w:rPr>
-          <w:i/>
-          <w:iCs/>
-          <w:szCs w:val="14"/>
-        </w:rPr>
-        <w:t xml:space="preserve"> les raisons de ce choix et ce qu'il peut apporter à l'élève ou à l'école. </w:t>
-      </w:r>
-      <w:r>
-        <w:rPr>
-          <w:i/>
-          <w:iCs/>
-          <w:szCs w:val="14"/>
-        </w:rPr>
-        <w:t>Il n'est pas nécessaire de rentrer dans les détails (ceux-ci seront abordés plus loin) mais cela doit être aussi clair et complet que possible</w:t>
-      </w:r>
-      <w:r>
-        <w:rPr>
-          <w:i/>
-          <w:iCs/>
-          <w:szCs w:val="14"/>
-        </w:rPr>
-        <w:t xml:space="preserve"> (idées de solutions).</w:t>
-      </w:r>
-      <w:r>
-        <w:rPr>
-          <w:i/>
-          <w:iCs/>
-          <w:szCs w:val="14"/>
-        </w:rPr>
-        <w:t xml:space="preserve"> </w:t>
-      </w:r>
-      <w:r>
-        <w:rPr>
-          <w:i/>
-          <w:iCs/>
-          <w:szCs w:val="14"/>
-        </w:rPr>
-        <w:t>Ce chapitre contient également l'inventaire et la description des travaux qui auraient déjà été effectué</w:t>
-      </w:r>
-      <w:r>
-        <w:rPr>
-          <w:i/>
-          <w:iCs/>
-          <w:szCs w:val="14"/>
-        </w:rPr>
-        <w:t>s</w:t>
-      </w:r>
-      <w:r>
-        <w:rPr>
-          <w:i/>
-          <w:iCs/>
-          <w:szCs w:val="14"/>
-        </w:rPr>
-        <w:t xml:space="preserve"> pour ce projet.</w:t>
-      </w:r>
-    </w:p>
-    <w:p>
-      <w:pPr>
-        <w:rPr>
-          <w:szCs w:val="14"/>
-        </w:rPr>
-      </w:pPr>
-    </w:p>
-    <w:p>
-      <w:pPr>
-        <w:rPr>
-          <w:i/>
-          <w:iCs/>
-          <w:szCs w:val="14"/>
-        </w:rPr>
-      </w:pPr>
-      <w:r>
-        <w:rPr>
-          <w:i/>
-          <w:iCs/>
-          <w:szCs w:val="14"/>
-        </w:rPr>
-        <w:t>Ces éléments peuvent être repris des spécifications de départ.</w:t>
-      </w:r>
-    </w:p>
-    <w:p>
-      <w:pPr>
-        <w:rPr>
-          <w:i/>
-          <w:iCs/>
-          <w:szCs w:val="14"/>
-        </w:rPr>
-      </w:pPr>
-    </w:p>
-    <w:p>
-      <w:pPr>
-        <w:rPr>
-          <w:szCs w:val="14"/>
-        </w:rPr>
-      </w:pPr>
-      <w:r>
-        <w:rPr>
-          <w:szCs w:val="14"/>
-        </w:rPr>
-        <w:t>Ce projet a été dans le cadre du module I323 de la formation ICT. Le but de ce projet est de</w:t>
-      </w:r>
-    </w:p>
-    <w:p>
-      <w:pPr>
-        <w:rPr>
-          <w:szCs w:val="14"/>
-        </w:rPr>
-      </w:pPr>
     </w:p>
     <w:p>
       <w:pPr>
@@ -2360,6 +2317,99 @@
         <w:t>Objectifs</w:t>
       </w:r>
       <w:bookmarkEnd w:id="2"/>
+    </w:p>
+    <w:p>
+      <w:pPr>
+        <w:pStyle w:val="Paragraphedeliste"/>
+        <w:numPr>
+          <w:ilvl w:val="0"/>
+          <w:numId w:val="17"/>
+        </w:numPr>
+      </w:pPr>
+      <w:r>
+        <w:t xml:space="preserve">Afficher le graphique </w:t>
+      </w:r>
+    </w:p>
+    <w:p>
+      <w:pPr>
+        <w:pStyle w:val="Paragraphedeliste"/>
+        <w:numPr>
+          <w:ilvl w:val="0"/>
+          <w:numId w:val="17"/>
+        </w:numPr>
+      </w:pPr>
+      <w:r>
+        <w:t xml:space="preserve">Afficher les courbes correspondantes à ma plage de donnée </w:t>
+      </w:r>
+    </w:p>
+    <w:p>
+      <w:pPr>
+        <w:pStyle w:val="Paragraphedeliste"/>
+        <w:numPr>
+          <w:ilvl w:val="0"/>
+          <w:numId w:val="17"/>
+        </w:numPr>
+      </w:pPr>
+      <w:r>
+        <w:t xml:space="preserve">Pouvoir </w:t>
+      </w:r>
+      <w:r>
+        <w:t>a</w:t>
+      </w:r>
+      <w:r>
+        <w:t>ppliquer un filtre sur les dates</w:t>
+      </w:r>
+    </w:p>
+    <w:p>
+      <w:pPr>
+        <w:pStyle w:val="Paragraphedeliste"/>
+        <w:numPr>
+          <w:ilvl w:val="0"/>
+          <w:numId w:val="17"/>
+        </w:numPr>
+      </w:pPr>
+      <w:r>
+        <w:t xml:space="preserve">Pouvoir </w:t>
+      </w:r>
+      <w:r>
+        <w:t>a</w:t>
+      </w:r>
+      <w:r>
+        <w:t xml:space="preserve">ppliquer un filtre par pays </w:t>
+      </w:r>
+    </w:p>
+    <w:p>
+      <w:pPr>
+        <w:pStyle w:val="Paragraphedeliste"/>
+        <w:numPr>
+          <w:ilvl w:val="0"/>
+          <w:numId w:val="17"/>
+        </w:numPr>
+      </w:pPr>
+      <w:r>
+        <w:t>Pouvoir réinitialiser les filtres appliqués</w:t>
+      </w:r>
+    </w:p>
+    <w:p>
+      <w:pPr>
+        <w:pStyle w:val="Paragraphedeliste"/>
+        <w:numPr>
+          <w:ilvl w:val="0"/>
+          <w:numId w:val="17"/>
+        </w:numPr>
+      </w:pPr>
+      <w:r>
+        <w:t xml:space="preserve">Pouvoir choisir le type de courbe </w:t>
+      </w:r>
+    </w:p>
+    <w:p>
+      <w:pPr>
+        <w:pStyle w:val="Paragraphedeliste"/>
+        <w:numPr>
+          <w:ilvl w:val="0"/>
+          <w:numId w:val="17"/>
+        </w:numPr>
+      </w:pPr>
     </w:p>
     <w:p>
       <w:pPr>
@@ -4454,7 +4504,7 @@
         </w:rPr>
         <w:t xml:space="preserve">Reporter la </w:t>
       </w:r>
-      <w:hyperlink r:id="rId10" w:anchor=":~:text=La%20dette%20technique%20survient%20quand,de%20plus%20en%20plus%20fr%C3%A9quents.">
+      <w:hyperlink r:id="rId11" w:anchor=":~:text=La%20dette%20technique%20survient%20quand,de%20plus%20en%20plus%20fr%C3%A9quents.">
         <w:r>
           <w:rPr>
             <w:rStyle w:val="Lienhypertexte"/>
@@ -4710,8 +4760,8 @@
     </w:p>
     <w:p/>
     <w:sectPr>
-      <w:headerReference w:type="default" r:id="rId11"/>
-      <w:footerReference w:type="default" r:id="rId12"/>
+      <w:headerReference w:type="default" r:id="rId12"/>
+      <w:footerReference w:type="default" r:id="rId13"/>
       <w:pgSz w:w="11906" w:h="16838" w:code="9"/>
       <w:pgMar w:top="1418" w:right="1418" w:bottom="1418" w:left="1418" w:header="720" w:footer="720" w:gutter="0"/>
       <w:cols w:space="720"/>
@@ -5620,6 +5670,118 @@
     </w:lvl>
   </w:abstractNum>
   <w:abstractNum w:abstractNumId="6" w15:restartNumberingAfterBreak="0">
+    <w:nsid w:val="37340D67"/>
+    <w:multiLevelType w:val="hybridMultilevel"/>
+    <w:tmpl w:val="EEF61140"/>
+    <w:lvl w:ilvl="0" w:tplc="822EA9C2">
+      <w:numFmt w:val="bullet"/>
+      <w:lvlText w:val="-"/>
+      <w:lvlJc w:val="left"/>
+      <w:pPr>
+        <w:ind w:left="720" w:hanging="360"/>
+      </w:pPr>
+      <w:rPr>
+        <w:rFonts w:ascii="Arial" w:eastAsia="Times New Roman" w:hAnsi="Arial" w:cs="Arial" w:hint="default"/>
+      </w:rPr>
+    </w:lvl>
+    <w:lvl w:ilvl="1" w:tplc="100C0003" w:tentative="1">
+      <w:start w:val="1"/>
+      <w:numFmt w:val="bullet"/>
+      <w:lvlText w:val="o"/>
+      <w:lvlJc w:val="left"/>
+      <w:pPr>
+        <w:ind w:left="1440" w:hanging="360"/>
+      </w:pPr>
+      <w:rPr>
+        <w:rFonts w:ascii="Courier New" w:hAnsi="Courier New" w:cs="Courier New" w:hint="default"/>
+      </w:rPr>
+    </w:lvl>
+    <w:lvl w:ilvl="2" w:tplc="100C0005" w:tentative="1">
+      <w:start w:val="1"/>
+      <w:numFmt w:val="bullet"/>
+      <w:lvlText w:val=""/>
+      <w:lvlJc w:val="left"/>
+      <w:pPr>
+        <w:ind w:left="2160" w:hanging="360"/>
+      </w:pPr>
+      <w:rPr>
+        <w:rFonts w:ascii="Wingdings" w:hAnsi="Wingdings" w:hint="default"/>
+      </w:rPr>
+    </w:lvl>
+    <w:lvl w:ilvl="3" w:tplc="100C0001" w:tentative="1">
+      <w:start w:val="1"/>
+      <w:numFmt w:val="bullet"/>
+      <w:lvlText w:val=""/>
+      <w:lvlJc w:val="left"/>
+      <w:pPr>
+        <w:ind w:left="2880" w:hanging="360"/>
+      </w:pPr>
+      <w:rPr>
+        <w:rFonts w:ascii="Symbol" w:hAnsi="Symbol" w:hint="default"/>
+      </w:rPr>
+    </w:lvl>
+    <w:lvl w:ilvl="4" w:tplc="100C0003" w:tentative="1">
+      <w:start w:val="1"/>
+      <w:numFmt w:val="bullet"/>
+      <w:lvlText w:val="o"/>
+      <w:lvlJc w:val="left"/>
+      <w:pPr>
+        <w:ind w:left="3600" w:hanging="360"/>
+      </w:pPr>
+      <w:rPr>
+        <w:rFonts w:ascii="Courier New" w:hAnsi="Courier New" w:cs="Courier New" w:hint="default"/>
+      </w:rPr>
+    </w:lvl>
+    <w:lvl w:ilvl="5" w:tplc="100C0005" w:tentative="1">
+      <w:start w:val="1"/>
+      <w:numFmt w:val="bullet"/>
+      <w:lvlText w:val=""/>
+      <w:lvlJc w:val="left"/>
+      <w:pPr>
+        <w:ind w:left="4320" w:hanging="360"/>
+      </w:pPr>
+      <w:rPr>
+        <w:rFonts w:ascii="Wingdings" w:hAnsi="Wingdings" w:hint="default"/>
+      </w:rPr>
+    </w:lvl>
+    <w:lvl w:ilvl="6" w:tplc="100C0001" w:tentative="1">
+      <w:start w:val="1"/>
+      <w:numFmt w:val="bullet"/>
+      <w:lvlText w:val=""/>
+      <w:lvlJc w:val="left"/>
+      <w:pPr>
+        <w:ind w:left="5040" w:hanging="360"/>
+      </w:pPr>
+      <w:rPr>
+        <w:rFonts w:ascii="Symbol" w:hAnsi="Symbol" w:hint="default"/>
+      </w:rPr>
+    </w:lvl>
+    <w:lvl w:ilvl="7" w:tplc="100C0003" w:tentative="1">
+      <w:start w:val="1"/>
+      <w:numFmt w:val="bullet"/>
+      <w:lvlText w:val="o"/>
+      <w:lvlJc w:val="left"/>
+      <w:pPr>
+        <w:ind w:left="5760" w:hanging="360"/>
+      </w:pPr>
+      <w:rPr>
+        <w:rFonts w:ascii="Courier New" w:hAnsi="Courier New" w:cs="Courier New" w:hint="default"/>
+      </w:rPr>
+    </w:lvl>
+    <w:lvl w:ilvl="8" w:tplc="100C0005" w:tentative="1">
+      <w:start w:val="1"/>
+      <w:numFmt w:val="bullet"/>
+      <w:lvlText w:val=""/>
+      <w:lvlJc w:val="left"/>
+      <w:pPr>
+        <w:ind w:left="6480" w:hanging="360"/>
+      </w:pPr>
+      <w:rPr>
+        <w:rFonts w:ascii="Wingdings" w:hAnsi="Wingdings" w:hint="default"/>
+      </w:rPr>
+    </w:lvl>
+  </w:abstractNum>
+  <w:abstractNum w:abstractNumId="7" w15:restartNumberingAfterBreak="0">
     <w:nsid w:val="408C02FF"/>
     <w:multiLevelType w:val="hybridMultilevel"/>
     <w:tmpl w:val="1C925AC4"/>
@@ -5756,7 +5918,7 @@
       </w:rPr>
     </w:lvl>
   </w:abstractNum>
-  <w:abstractNum w:abstractNumId="7" w15:restartNumberingAfterBreak="0">
+  <w:abstractNum w:abstractNumId="8" w15:restartNumberingAfterBreak="0">
     <w:nsid w:val="42F31DAB"/>
     <w:multiLevelType w:val="hybridMultilevel"/>
     <w:tmpl w:val="A46C5D1C"/>
@@ -5896,7 +6058,7 @@
       </w:rPr>
     </w:lvl>
   </w:abstractNum>
-  <w:abstractNum w:abstractNumId="8" w15:restartNumberingAfterBreak="0">
+  <w:abstractNum w:abstractNumId="9" w15:restartNumberingAfterBreak="0">
     <w:nsid w:val="5082572C"/>
     <w:multiLevelType w:val="hybridMultilevel"/>
     <w:tmpl w:val="ED4ACFA4"/>
@@ -6036,7 +6198,7 @@
       </w:rPr>
     </w:lvl>
   </w:abstractNum>
-  <w:abstractNum w:abstractNumId="9" w15:restartNumberingAfterBreak="0">
+  <w:abstractNum w:abstractNumId="10" w15:restartNumberingAfterBreak="0">
     <w:nsid w:val="52B247CA"/>
     <w:multiLevelType w:val="hybridMultilevel"/>
     <w:tmpl w:val="B7D4D45A"/>
@@ -6176,7 +6338,7 @@
       </w:rPr>
     </w:lvl>
   </w:abstractNum>
-  <w:abstractNum w:abstractNumId="10" w15:restartNumberingAfterBreak="0">
+  <w:abstractNum w:abstractNumId="11" w15:restartNumberingAfterBreak="0">
     <w:nsid w:val="594C1361"/>
     <w:multiLevelType w:val="hybridMultilevel"/>
     <w:tmpl w:val="5C243628"/>
@@ -6316,7 +6478,7 @@
       </w:rPr>
     </w:lvl>
   </w:abstractNum>
-  <w:abstractNum w:abstractNumId="11" w15:restartNumberingAfterBreak="0">
+  <w:abstractNum w:abstractNumId="12" w15:restartNumberingAfterBreak="0">
     <w:nsid w:val="71E06583"/>
     <w:multiLevelType w:val="hybridMultilevel"/>
     <w:tmpl w:val="26C81FCE"/>
@@ -6456,7 +6618,7 @@
       </w:rPr>
     </w:lvl>
   </w:abstractNum>
-  <w:abstractNum w:abstractNumId="12" w15:restartNumberingAfterBreak="0">
+  <w:abstractNum w:abstractNumId="13" w15:restartNumberingAfterBreak="0">
     <w:nsid w:val="75A3529B"/>
     <w:multiLevelType w:val="hybridMultilevel"/>
     <w:tmpl w:val="819EEA64"/>
@@ -6596,7 +6758,7 @@
       </w:rPr>
     </w:lvl>
   </w:abstractNum>
-  <w:abstractNum w:abstractNumId="13" w15:restartNumberingAfterBreak="0">
+  <w:abstractNum w:abstractNumId="14" w15:restartNumberingAfterBreak="0">
     <w:nsid w:val="770D70A3"/>
     <w:multiLevelType w:val="hybridMultilevel"/>
     <w:tmpl w:val="E0E09518"/>
@@ -6709,7 +6871,7 @@
       </w:rPr>
     </w:lvl>
   </w:abstractNum>
-  <w:abstractNum w:abstractNumId="14" w15:restartNumberingAfterBreak="0">
+  <w:abstractNum w:abstractNumId="15" w15:restartNumberingAfterBreak="0">
     <w:nsid w:val="7B193736"/>
     <w:multiLevelType w:val="multilevel"/>
     <w:tmpl w:val="3E0A631E"/>
@@ -6831,7 +6993,7 @@
       </w:pPr>
     </w:lvl>
   </w:abstractNum>
-  <w:abstractNum w:abstractNumId="15" w15:restartNumberingAfterBreak="0">
+  <w:abstractNum w:abstractNumId="16" w15:restartNumberingAfterBreak="0">
     <w:nsid w:val="7DD245F2"/>
     <w:multiLevelType w:val="hybridMultilevel"/>
     <w:tmpl w:val="3100450C"/>
@@ -6972,7 +7134,7 @@
     </w:lvl>
   </w:abstractNum>
   <w:num w:numId="1" w16cid:durableId="1759327547">
-    <w:abstractNumId w:val="14"/>
+    <w:abstractNumId w:val="15"/>
   </w:num>
   <w:num w:numId="2" w16cid:durableId="1677075797">
     <w:abstractNumId w:val="0"/>
@@ -6981,43 +7143,46 @@
     <w:abstractNumId w:val="3"/>
   </w:num>
   <w:num w:numId="4" w16cid:durableId="2102527631">
-    <w:abstractNumId w:val="12"/>
+    <w:abstractNumId w:val="13"/>
   </w:num>
   <w:num w:numId="5" w16cid:durableId="696125362">
-    <w:abstractNumId w:val="9"/>
+    <w:abstractNumId w:val="10"/>
   </w:num>
   <w:num w:numId="6" w16cid:durableId="884370518">
     <w:abstractNumId w:val="4"/>
   </w:num>
   <w:num w:numId="7" w16cid:durableId="1471484461">
-    <w:abstractNumId w:val="10"/>
+    <w:abstractNumId w:val="11"/>
   </w:num>
   <w:num w:numId="8" w16cid:durableId="1496453271">
-    <w:abstractNumId w:val="15"/>
+    <w:abstractNumId w:val="16"/>
   </w:num>
   <w:num w:numId="9" w16cid:durableId="145978908">
     <w:abstractNumId w:val="2"/>
   </w:num>
   <w:num w:numId="10" w16cid:durableId="959385905">
-    <w:abstractNumId w:val="6"/>
+    <w:abstractNumId w:val="7"/>
   </w:num>
   <w:num w:numId="11" w16cid:durableId="1914967294">
+    <w:abstractNumId w:val="9"/>
+  </w:num>
+  <w:num w:numId="12" w16cid:durableId="482936120">
     <w:abstractNumId w:val="8"/>
   </w:num>
-  <w:num w:numId="12" w16cid:durableId="482936120">
-    <w:abstractNumId w:val="7"/>
-  </w:num>
   <w:num w:numId="13" w16cid:durableId="2070761122">
-    <w:abstractNumId w:val="11"/>
+    <w:abstractNumId w:val="12"/>
   </w:num>
   <w:num w:numId="14" w16cid:durableId="949162097">
-    <w:abstractNumId w:val="13"/>
+    <w:abstractNumId w:val="14"/>
   </w:num>
   <w:num w:numId="15" w16cid:durableId="338655955">
     <w:abstractNumId w:val="5"/>
   </w:num>
   <w:num w:numId="16" w16cid:durableId="2042590181">
     <w:abstractNumId w:val="1"/>
+  </w:num>
+  <w:num w:numId="17" w16cid:durableId="1082408858">
+    <w:abstractNumId w:val="6"/>
   </w:num>
   <w:numIdMacAtCleanup w:val="13"/>
 </w:numbering>
@@ -7943,6 +8108,18 @@
       <w:lang w:val="fr-FR" w:eastAsia="fr-FR"/>
     </w:rPr>
   </w:style>
+  <w:style w:type="character" w:styleId="Mentionnonrsolue">
+    <w:name w:val="Unresolved Mention"/>
+    <w:basedOn w:val="Policepardfaut"/>
+    <w:uiPriority w:val="99"/>
+    <w:semiHidden/>
+    <w:unhideWhenUsed/>
+    <w:rsid w:val="00C03451"/>
+    <w:rPr>
+      <w:color w:val="605E5C"/>
+      <w:shd w:val="clear" w:color="auto" w:fill="E1DFDD"/>
+    </w:rPr>
+  </w:style>
 </w:styles>
 </file>
 
@@ -8242,6 +8419,26 @@
 </file>
 
 <file path=customXml/item1.xml><?xml version="1.0" encoding="utf-8"?>
+<?mso-contentType ?>
+<FormTemplates xmlns="http://schemas.microsoft.com/sharepoint/v3/contenttype/forms">
+  <Display>DocumentLibraryForm</Display>
+  <Edit>DocumentLibraryForm</Edit>
+  <New>DocumentLibraryForm</New>
+</FormTemplates>
+</file>
+
+<file path=customXml/item2.xml><?xml version="1.0" encoding="utf-8"?>
+<p:properties xmlns:p="http://schemas.microsoft.com/office/2006/metadata/properties" xmlns:xsi="http://www.w3.org/2001/XMLSchema-instance" xmlns:pc="http://schemas.microsoft.com/office/infopath/2007/PartnerControls">
+  <documentManagement>
+    <TaxCatchAll xmlns="dfa80de1-e9bb-4cf2-893d-d06220b3971a" xsi:nil="true"/>
+    <lcf76f155ced4ddcb4097134ff3c332f xmlns="98d92101-24da-4498-9971-a24673344bd8">
+      <Terms xmlns="http://schemas.microsoft.com/office/infopath/2007/PartnerControls"/>
+    </lcf76f155ced4ddcb4097134ff3c332f>
+  </documentManagement>
+</p:properties>
+</file>
+
+<file path=customXml/item3.xml><?xml version="1.0" encoding="utf-8"?>
 <ct:contentTypeSchema xmlns:ct="http://schemas.microsoft.com/office/2006/metadata/contentType" xmlns:ma="http://schemas.microsoft.com/office/2006/metadata/properties/metaAttributes" ct:_="" ma:_="" ma:contentTypeName="Document" ma:contentTypeID="0x010100E529CC47EA4E614CBF50FAFAB9B8F32B" ma:contentTypeVersion="13" ma:contentTypeDescription="Crée un document." ma:contentTypeScope="" ma:versionID="b0c7ed87d1a958e9d45e6a628dda67b2">
   <xsd:schema xmlns:xsd="http://www.w3.org/2001/XMLSchema" xmlns:xs="http://www.w3.org/2001/XMLSchema" xmlns:p="http://schemas.microsoft.com/office/2006/metadata/properties" xmlns:ns2="98d92101-24da-4498-9971-a24673344bd8" xmlns:ns3="dfa80de1-e9bb-4cf2-893d-d06220b3971a" targetNamespace="http://schemas.microsoft.com/office/2006/metadata/properties" ma:root="true" ma:fieldsID="444cf053ca299ab1a8609ad922f5c0d6" ns2:_="" ns3:_="">
     <xsd:import namespace="98d92101-24da-4498-9971-a24673344bd8"/>
@@ -8464,27 +8661,26 @@
 </ct:contentTypeSchema>
 </file>
 
-<file path=customXml/item2.xml><?xml version="1.0" encoding="utf-8"?>
-<p:properties xmlns:p="http://schemas.microsoft.com/office/2006/metadata/properties" xmlns:xsi="http://www.w3.org/2001/XMLSchema-instance" xmlns:pc="http://schemas.microsoft.com/office/infopath/2007/PartnerControls">
-  <documentManagement>
-    <TaxCatchAll xmlns="dfa80de1-e9bb-4cf2-893d-d06220b3971a" xsi:nil="true"/>
-    <lcf76f155ced4ddcb4097134ff3c332f xmlns="98d92101-24da-4498-9971-a24673344bd8">
-      <Terms xmlns="http://schemas.microsoft.com/office/infopath/2007/PartnerControls"/>
-    </lcf76f155ced4ddcb4097134ff3c332f>
-  </documentManagement>
-</p:properties>
+<file path=customXml/itemProps1.xml><?xml version="1.0" encoding="utf-8"?>
+<ds:datastoreItem xmlns:ds="http://schemas.openxmlformats.org/officeDocument/2006/customXml" ds:itemID="{1DADA05A-DA17-4CB0-90B5-C889667DD54A}">
+  <ds:schemaRefs>
+    <ds:schemaRef ds:uri="http://schemas.microsoft.com/sharepoint/v3/contenttype/forms"/>
+  </ds:schemaRefs>
+</ds:datastoreItem>
 </file>
 
-<file path=customXml/item3.xml><?xml version="1.0" encoding="utf-8"?>
-<?mso-contentType ?>
-<FormTemplates xmlns="http://schemas.microsoft.com/sharepoint/v3/contenttype/forms">
-  <Display>DocumentLibraryForm</Display>
-  <Edit>DocumentLibraryForm</Edit>
-  <New>DocumentLibraryForm</New>
-</FormTemplates>
+<file path=customXml/itemProps2.xml><?xml version="1.0" encoding="utf-8"?>
+<ds:datastoreItem xmlns:ds="http://schemas.openxmlformats.org/officeDocument/2006/customXml" ds:itemID="{67CD1812-8B57-456C-9CBC-7D2297210787}">
+  <ds:schemaRefs>
+    <ds:schemaRef ds:uri="http://schemas.microsoft.com/office/2006/metadata/properties"/>
+    <ds:schemaRef ds:uri="http://schemas.microsoft.com/office/infopath/2007/PartnerControls"/>
+    <ds:schemaRef ds:uri="dfa80de1-e9bb-4cf2-893d-d06220b3971a"/>
+    <ds:schemaRef ds:uri="98d92101-24da-4498-9971-a24673344bd8"/>
+  </ds:schemaRefs>
+</ds:datastoreItem>
 </file>
 
-<file path=customXml/itemProps1.xml><?xml version="1.0" encoding="utf-8"?>
+<file path=customXml/itemProps3.xml><?xml version="1.0" encoding="utf-8"?>
 <ds:datastoreItem xmlns:ds="http://schemas.openxmlformats.org/officeDocument/2006/customXml" ds:itemID="{700D8043-C34E-4EC6-98BE-7219263EC485}">
   <ds:schemaRefs>
     <ds:schemaRef ds:uri="http://schemas.microsoft.com/office/2006/metadata/contentType"/>
@@ -8501,23 +8697,4 @@
     <ds:schemaRef ds:uri="http://schemas.microsoft.com/internal/obd"/>
   </ds:schemaRefs>
 </ds:datastoreItem>
-</file>
-
-<file path=customXml/itemProps2.xml><?xml version="1.0" encoding="utf-8"?>
-<ds:datastoreItem xmlns:ds="http://schemas.openxmlformats.org/officeDocument/2006/customXml" ds:itemID="{67CD1812-8B57-456C-9CBC-7D2297210787}">
-  <ds:schemaRefs>
-    <ds:schemaRef ds:uri="http://schemas.microsoft.com/office/2006/metadata/properties"/>
-    <ds:schemaRef ds:uri="http://schemas.microsoft.com/office/infopath/2007/PartnerControls"/>
-    <ds:schemaRef ds:uri="dfa80de1-e9bb-4cf2-893d-d06220b3971a"/>
-    <ds:schemaRef ds:uri="98d92101-24da-4498-9971-a24673344bd8"/>
-  </ds:schemaRefs>
-</ds:datastoreItem>
-</file>
-
-<file path=customXml/itemProps3.xml><?xml version="1.0" encoding="utf-8"?>
-<ds:datastoreItem xmlns:ds="http://schemas.openxmlformats.org/officeDocument/2006/customXml" ds:itemID="{1DADA05A-DA17-4CB0-90B5-C889667DD54A}">
-  <ds:schemaRefs>
-    <ds:schemaRef ds:uri="http://schemas.microsoft.com/sharepoint/v3/contenttype/forms"/>
-  </ds:schemaRefs>
-</ds:datastoreItem>
 </file>
</xml_diff>

<commit_message>
refactor(app): handles errors when reading data
</commit_message>
<xml_diff>
--- a/Documentation/RapportDeProjetP_fun.docx
+++ b/Documentation/RapportDeProjetP_fun.docx
@@ -2325,8 +2325,14 @@
           <w:ilvl w:val="0"/>
           <w:numId w:val="17"/>
         </w:numPr>
-      </w:pPr>
-      <w:r>
+        <w:rPr>
+          <w:color w:val="70AD47" w:themeColor="accent6"/>
+        </w:rPr>
+      </w:pPr>
+      <w:r>
+        <w:rPr>
+          <w:color w:val="70AD47" w:themeColor="accent6"/>
+        </w:rPr>
         <w:t xml:space="preserve">Afficher le graphique </w:t>
       </w:r>
     </w:p>
@@ -2339,6 +2345,9 @@
         </w:numPr>
       </w:pPr>
       <w:r>
+        <w:rPr>
+          <w:color w:val="70AD47" w:themeColor="accent6"/>
+        </w:rPr>
         <w:t xml:space="preserve">Afficher les courbes correspondantes à ma plage de donnée </w:t>
       </w:r>
     </w:p>
@@ -2349,14 +2358,26 @@
           <w:ilvl w:val="0"/>
           <w:numId w:val="17"/>
         </w:numPr>
-      </w:pPr>
-      <w:r>
+        <w:rPr>
+          <w:color w:val="70AD47" w:themeColor="accent6"/>
+        </w:rPr>
+      </w:pPr>
+      <w:r>
+        <w:rPr>
+          <w:color w:val="70AD47" w:themeColor="accent6"/>
+        </w:rPr>
         <w:t xml:space="preserve">Pouvoir </w:t>
       </w:r>
       <w:r>
+        <w:rPr>
+          <w:color w:val="70AD47" w:themeColor="accent6"/>
+        </w:rPr>
         <w:t>a</w:t>
       </w:r>
       <w:r>
+        <w:rPr>
+          <w:color w:val="70AD47" w:themeColor="accent6"/>
+        </w:rPr>
         <w:t>ppliquer un filtre sur les dates</w:t>
       </w:r>
     </w:p>
@@ -2367,14 +2388,26 @@
           <w:ilvl w:val="0"/>
           <w:numId w:val="17"/>
         </w:numPr>
-      </w:pPr>
-      <w:r>
+        <w:rPr>
+          <w:color w:val="70AD47" w:themeColor="accent6"/>
+        </w:rPr>
+      </w:pPr>
+      <w:r>
+        <w:rPr>
+          <w:color w:val="70AD47" w:themeColor="accent6"/>
+        </w:rPr>
         <w:t xml:space="preserve">Pouvoir </w:t>
       </w:r>
       <w:r>
+        <w:rPr>
+          <w:color w:val="70AD47" w:themeColor="accent6"/>
+        </w:rPr>
         <w:t>a</w:t>
       </w:r>
       <w:r>
+        <w:rPr>
+          <w:color w:val="70AD47" w:themeColor="accent6"/>
+        </w:rPr>
         <w:t xml:space="preserve">ppliquer un filtre par pays </w:t>
       </w:r>
     </w:p>
@@ -2385,8 +2418,14 @@
           <w:ilvl w:val="0"/>
           <w:numId w:val="17"/>
         </w:numPr>
-      </w:pPr>
-      <w:r>
+        <w:rPr>
+          <w:color w:val="70AD47" w:themeColor="accent6"/>
+        </w:rPr>
+      </w:pPr>
+      <w:r>
+        <w:rPr>
+          <w:color w:val="70AD47" w:themeColor="accent6"/>
+        </w:rPr>
         <w:t>Pouvoir réinitialiser les filtres appliqués</w:t>
       </w:r>
     </w:p>
@@ -2397,19 +2436,28 @@
           <w:ilvl w:val="0"/>
           <w:numId w:val="17"/>
         </w:numPr>
-      </w:pPr>
-      <w:r>
-        <w:t xml:space="preserve">Pouvoir choisir le type de courbe </w:t>
-      </w:r>
-    </w:p>
-    <w:p>
-      <w:pPr>
-        <w:pStyle w:val="Paragraphedeliste"/>
-        <w:numPr>
-          <w:ilvl w:val="0"/>
-          <w:numId w:val="17"/>
-        </w:numPr>
-      </w:pPr>
+        <w:rPr>
+          <w:color w:val="FF0000"/>
+        </w:rPr>
+      </w:pPr>
+      <w:r>
+        <w:rPr>
+          <w:color w:val="FF0000"/>
+        </w:rPr>
+        <w:t>Pouvoir choisir le type de courb</w:t>
+      </w:r>
+      <w:r>
+        <w:rPr>
+          <w:color w:val="FF0000"/>
+        </w:rPr>
+        <w:t xml:space="preserve">e </w:t>
+      </w:r>
+      <w:r>
+        <w:rPr>
+          <w:color w:val="FF0000"/>
+        </w:rPr>
+        <w:t>(manque de temps pour pouvoir réaliser cette fonctionnalité)</w:t>
+      </w:r>
     </w:p>
     <w:p>
       <w:pPr>
@@ -2906,9 +2954,8 @@
           <w:color w:val="FF0000"/>
           <w:szCs w:val="14"/>
         </w:rPr>
-        <w:t xml:space="preserve"> le contenu des User Stories d’</w:t>
-      </w:r>
-      <w:proofErr w:type="spellStart"/>
+        <w:t xml:space="preserve"> le contenu des User Stories d’IceScrum</w:t>
+      </w:r>
       <w:r>
         <w:rPr>
           <w:b/>
@@ -2918,9 +2965,8 @@
           <w:color w:val="FF0000"/>
           <w:szCs w:val="14"/>
         </w:rPr>
-        <w:t>IceScrum</w:t>
-      </w:r>
-      <w:proofErr w:type="spellEnd"/>
+        <w:t> : Story + tests d’acceptance</w:t>
+      </w:r>
       <w:r>
         <w:rPr>
           <w:b/>
@@ -2930,7 +2976,7 @@
           <w:color w:val="FF0000"/>
           <w:szCs w:val="14"/>
         </w:rPr>
-        <w:t> : Story + tests d’acceptance</w:t>
+        <w:t xml:space="preserve"> (avec IceTools)</w:t>
       </w:r>
       <w:r>
         <w:rPr>
@@ -2941,21 +2987,41 @@
           <w:color w:val="FF0000"/>
           <w:szCs w:val="14"/>
         </w:rPr>
-        <w:t xml:space="preserve"> (avec </w:t>
-      </w:r>
-      <w:proofErr w:type="spellStart"/>
-      <w:r>
+        <w:t xml:space="preserve"> + maquettes</w:t>
+      </w:r>
+    </w:p>
+    <w:p>
+      <w:pPr>
+        <w:pStyle w:val="Titre2"/>
+        <w:rPr>
+          <w:i w:val="0"/>
+          <w:iCs/>
+        </w:rPr>
+      </w:pPr>
+      <w:bookmarkStart w:id="8" w:name="_Toc175917894"/>
+      <w:r>
+        <w:rPr>
+          <w:i w:val="0"/>
+          <w:iCs/>
+        </w:rPr>
+        <w:t>Stratégie de test</w:t>
+      </w:r>
+      <w:bookmarkEnd w:id="7"/>
+      <w:bookmarkEnd w:id="8"/>
+    </w:p>
+    <w:p/>
+    <w:p>
+      <w:pPr>
+        <w:pStyle w:val="En-tte"/>
+        <w:ind w:firstLine="360"/>
         <w:rPr>
           <w:b/>
           <w:bCs/>
           <w:i/>
           <w:iCs/>
           <w:color w:val="FF0000"/>
-          <w:szCs w:val="14"/>
-        </w:rPr>
-        <w:t>IceTools</w:t>
-      </w:r>
-      <w:proofErr w:type="spellEnd"/>
+        </w:rPr>
+      </w:pPr>
       <w:r>
         <w:rPr>
           <w:b/>
@@ -2963,9 +3029,8 @@
           <w:i/>
           <w:iCs/>
           <w:color w:val="FF0000"/>
-          <w:szCs w:val="14"/>
-        </w:rPr>
-        <w:t>)</w:t>
+        </w:rPr>
+        <w:t xml:space="preserve">Décrire quels sont les </w:t>
       </w:r>
       <w:r>
         <w:rPr>
@@ -2974,31 +3039,22 @@
           <w:i/>
           <w:iCs/>
           <w:color w:val="FF0000"/>
-          <w:szCs w:val="14"/>
-        </w:rPr>
-        <w:t xml:space="preserve"> + maquettes</w:t>
-      </w:r>
-    </w:p>
-    <w:p>
-      <w:pPr>
-        <w:pStyle w:val="Titre2"/>
-        <w:rPr>
-          <w:i w:val="0"/>
-          <w:iCs/>
-        </w:rPr>
-      </w:pPr>
-      <w:bookmarkStart w:id="8" w:name="_Toc175917894"/>
-      <w:r>
-        <w:rPr>
-          <w:i w:val="0"/>
-          <w:iCs/>
-        </w:rPr>
-        <w:t>Stratégie de test</w:t>
-      </w:r>
-      <w:bookmarkEnd w:id="7"/>
-      <w:bookmarkEnd w:id="8"/>
-    </w:p>
-    <w:p/>
+          <w:sz w:val="36"/>
+          <w:szCs w:val="28"/>
+        </w:rPr>
+        <w:t xml:space="preserve">MOYENS </w:t>
+      </w:r>
+      <w:r>
+        <w:rPr>
+          <w:b/>
+          <w:bCs/>
+          <w:i/>
+          <w:iCs/>
+          <w:color w:val="FF0000"/>
+        </w:rPr>
+        <w:t>utilisés pour faire les tests, ne pas décrire les tests à effectuer !!!</w:t>
+      </w:r>
+    </w:p>
     <w:p>
       <w:pPr>
         <w:pStyle w:val="En-tte"/>
@@ -3011,7 +3067,11 @@
           <w:color w:val="FF0000"/>
         </w:rPr>
       </w:pPr>
-      <w:r>
+    </w:p>
+    <w:p>
+      <w:pPr>
+        <w:pStyle w:val="En-tte"/>
+        <w:ind w:firstLine="360"/>
         <w:rPr>
           <w:b/>
           <w:bCs/>
@@ -3019,8 +3079,7 @@
           <w:iCs/>
           <w:color w:val="FF0000"/>
         </w:rPr>
-        <w:t xml:space="preserve">Décrire quels sont les </w:t>
-      </w:r>
+      </w:pPr>
       <w:r>
         <w:rPr>
           <w:b/>
@@ -3028,69 +3087,9 @@
           <w:i/>
           <w:iCs/>
           <w:color w:val="FF0000"/>
-          <w:sz w:val="36"/>
-          <w:szCs w:val="28"/>
-        </w:rPr>
-        <w:t xml:space="preserve">MOYENS </w:t>
-      </w:r>
-      <w:r>
-        <w:rPr>
-          <w:b/>
-          <w:bCs/>
-          <w:i/>
-          <w:iCs/>
-          <w:color w:val="FF0000"/>
-        </w:rPr>
-        <w:t>utilisés pour faire les tests, ne pas décrire les tests à effectuer !!!</w:t>
-      </w:r>
-    </w:p>
-    <w:p>
-      <w:pPr>
-        <w:pStyle w:val="En-tte"/>
-        <w:ind w:firstLine="360"/>
-        <w:rPr>
-          <w:b/>
-          <w:bCs/>
-          <w:i/>
-          <w:iCs/>
-          <w:color w:val="FF0000"/>
-        </w:rPr>
-      </w:pPr>
-    </w:p>
-    <w:p>
-      <w:pPr>
-        <w:pStyle w:val="En-tte"/>
-        <w:ind w:firstLine="360"/>
-        <w:rPr>
-          <w:b/>
-          <w:bCs/>
-          <w:i/>
-          <w:iCs/>
-          <w:color w:val="FF0000"/>
-        </w:rPr>
-      </w:pPr>
-      <w:r>
-        <w:rPr>
-          <w:b/>
-          <w:bCs/>
-          <w:i/>
-          <w:iCs/>
-          <w:color w:val="FF0000"/>
-        </w:rPr>
-        <w:t xml:space="preserve">Décrire l’environnement dans lequel se fait la sprint </w:t>
-      </w:r>
-      <w:proofErr w:type="spellStart"/>
-      <w:r>
-        <w:rPr>
-          <w:b/>
-          <w:bCs/>
-          <w:i/>
-          <w:iCs/>
-          <w:color w:val="FF0000"/>
-        </w:rPr>
-        <w:t>review</w:t>
-      </w:r>
-      <w:proofErr w:type="spellEnd"/>
+        </w:rPr>
+        <w:t>Décrire l’environnement dans lequel se fait la sprint review</w:t>
+      </w:r>
     </w:p>
     <w:p>
       <w:pPr>
@@ -3161,7 +3160,6 @@
           <w:szCs w:val="14"/>
         </w:rPr>
       </w:pPr>
-      <w:proofErr w:type="gramStart"/>
       <w:r>
         <w:rPr>
           <w:i/>
@@ -3176,16 +3174,7 @@
           <w:iCs/>
           <w:szCs w:val="14"/>
         </w:rPr>
-        <w:t>ypes</w:t>
-      </w:r>
-      <w:proofErr w:type="gramEnd"/>
-      <w:r>
-        <w:rPr>
-          <w:i/>
-          <w:iCs/>
-          <w:szCs w:val="14"/>
-        </w:rPr>
-        <w:t xml:space="preserve"> de des tests et ordre dans lequel ils seront effectués.</w:t>
+        <w:t>ypes de des tests et ordre dans lequel ils seront effectués.</w:t>
       </w:r>
     </w:p>
     <w:p>
@@ -3205,7 +3194,6 @@
           <w:szCs w:val="14"/>
         </w:rPr>
       </w:pPr>
-      <w:proofErr w:type="gramStart"/>
       <w:r>
         <w:rPr>
           <w:i/>
@@ -3220,16 +3208,7 @@
           <w:iCs/>
           <w:szCs w:val="14"/>
         </w:rPr>
-        <w:t>es</w:t>
-      </w:r>
-      <w:proofErr w:type="gramEnd"/>
-      <w:r>
-        <w:rPr>
-          <w:i/>
-          <w:iCs/>
-          <w:szCs w:val="14"/>
-        </w:rPr>
-        <w:t xml:space="preserve"> moyens à mettre en œuvre</w:t>
+        <w:t>es moyens à mettre en œuvre</w:t>
       </w:r>
       <w:r>
         <w:rPr>
@@ -3257,7 +3236,6 @@
           <w:szCs w:val="14"/>
         </w:rPr>
       </w:pPr>
-      <w:proofErr w:type="gramStart"/>
       <w:r>
         <w:rPr>
           <w:i/>
@@ -3272,16 +3250,7 @@
           <w:iCs/>
           <w:szCs w:val="14"/>
         </w:rPr>
-        <w:t>ouverture</w:t>
-      </w:r>
-      <w:proofErr w:type="gramEnd"/>
-      <w:r>
-        <w:rPr>
-          <w:i/>
-          <w:iCs/>
-          <w:szCs w:val="14"/>
-        </w:rPr>
-        <w:t xml:space="preserve"> des tests (tests exhaustifs ou non, si non, pourquoi ?)</w:t>
+        <w:t>ouverture des tests (tests exhaustifs ou non, si non, pourquoi ?)</w:t>
       </w:r>
       <w:r>
         <w:rPr>
@@ -3309,7 +3278,6 @@
           <w:szCs w:val="14"/>
         </w:rPr>
       </w:pPr>
-      <w:proofErr w:type="gramStart"/>
       <w:r>
         <w:rPr>
           <w:i/>
@@ -3324,16 +3292,7 @@
           <w:iCs/>
           <w:szCs w:val="14"/>
         </w:rPr>
-        <w:t>onnées</w:t>
-      </w:r>
-      <w:proofErr w:type="gramEnd"/>
-      <w:r>
-        <w:rPr>
-          <w:i/>
-          <w:iCs/>
-          <w:szCs w:val="14"/>
-        </w:rPr>
-        <w:t xml:space="preserve"> de test à prévoir (données réelles ?)</w:t>
+        <w:t>onnées de test à prévoir (données réelles ?)</w:t>
       </w:r>
       <w:r>
         <w:rPr>
@@ -3380,23 +3339,13 @@
           <w:szCs w:val="14"/>
         </w:rPr>
       </w:pPr>
-      <w:proofErr w:type="gramStart"/>
       <w:r>
         <w:rPr>
           <w:i/>
           <w:iCs/>
           <w:szCs w:val="14"/>
         </w:rPr>
-        <w:t>les</w:t>
-      </w:r>
-      <w:proofErr w:type="gramEnd"/>
-      <w:r>
-        <w:rPr>
-          <w:i/>
-          <w:iCs/>
-          <w:szCs w:val="14"/>
-        </w:rPr>
-        <w:t xml:space="preserve"> testeurs extérieurs éventuels.</w:t>
+        <w:t>les testeurs extérieurs éventuels.</w:t>
       </w:r>
     </w:p>
     <w:p>
@@ -3707,27 +3656,7 @@
           <w:iCs/>
           <w:color w:val="FF0000"/>
         </w:rPr>
-        <w:t xml:space="preserve">Au moment de générer le formulaire, le script </w:t>
-      </w:r>
-      <w:proofErr w:type="spellStart"/>
-      <w:r>
-        <w:rPr>
-          <w:b/>
-          <w:i/>
-          <w:iCs/>
-          <w:color w:val="FF0000"/>
-        </w:rPr>
-        <w:t>php</w:t>
-      </w:r>
-      <w:proofErr w:type="spellEnd"/>
-      <w:r>
-        <w:rPr>
-          <w:b/>
-          <w:i/>
-          <w:iCs/>
-          <w:color w:val="FF0000"/>
-        </w:rPr>
-        <w:t> :</w:t>
+        <w:t>Au moment de générer le formulaire, le script php :</w:t>
       </w:r>
     </w:p>
     <w:p>
@@ -3799,39 +3728,8 @@
           <w:iCs/>
           <w:color w:val="FF0000"/>
         </w:rPr>
-        <w:t xml:space="preserve">Ajoute un input nommé « CSRF » de type </w:t>
-      </w:r>
-      <w:proofErr w:type="spellStart"/>
-      <w:r>
-        <w:rPr>
-          <w:b/>
-          <w:i/>
-          <w:iCs/>
-          <w:color w:val="FF0000"/>
-        </w:rPr>
-        <w:t>hidden</w:t>
-      </w:r>
-      <w:proofErr w:type="spellEnd"/>
-      <w:r>
-        <w:rPr>
-          <w:b/>
-          <w:i/>
-          <w:iCs/>
-          <w:color w:val="FF0000"/>
-        </w:rPr>
-        <w:t xml:space="preserve"> dans le </w:t>
-      </w:r>
-      <w:proofErr w:type="spellStart"/>
-      <w:r>
-        <w:rPr>
-          <w:b/>
-          <w:i/>
-          <w:iCs/>
-          <w:color w:val="FF0000"/>
-        </w:rPr>
-        <w:t>form</w:t>
-      </w:r>
-      <w:proofErr w:type="spellEnd"/>
+        <w:t>Ajoute un input nommé « CSRF » de type hidden dans le form</w:t>
+      </w:r>
     </w:p>
     <w:p>
       <w:pPr>
@@ -3854,19 +3752,8 @@
           <w:iCs/>
           <w:color w:val="FF0000"/>
         </w:rPr>
-        <w:t xml:space="preserve">A la réception du POST du </w:t>
-      </w:r>
-      <w:proofErr w:type="spellStart"/>
-      <w:r>
-        <w:rPr>
-          <w:b/>
-          <w:i/>
-          <w:iCs/>
-          <w:color w:val="FF0000"/>
-        </w:rPr>
-        <w:t>fromulaire</w:t>
-      </w:r>
-      <w:proofErr w:type="spellEnd"/>
+        <w:t>A la réception du POST du fromulaire</w:t>
+      </w:r>
     </w:p>
     <w:p>
       <w:pPr>
@@ -4142,21 +4029,12 @@
           <w:iCs/>
         </w:rPr>
       </w:pPr>
-      <w:proofErr w:type="gramStart"/>
-      <w:r>
-        <w:rPr>
-          <w:i/>
-          <w:iCs/>
-        </w:rPr>
-        <w:t>la</w:t>
-      </w:r>
-      <w:proofErr w:type="gramEnd"/>
-      <w:r>
-        <w:rPr>
-          <w:i/>
-          <w:iCs/>
-        </w:rPr>
-        <w:t xml:space="preserve"> liste de tous les fichiers et une rapide description de leur contenu (des noms qui parlent !)</w:t>
+      <w:r>
+        <w:rPr>
+          <w:i/>
+          <w:iCs/>
+        </w:rPr>
+        <w:t>la liste de tous les fichiers et une rapide description de leur contenu (des noms qui parlent !)</w:t>
       </w:r>
     </w:p>
     <w:p>
@@ -4175,21 +4053,12 @@
           <w:iCs/>
         </w:rPr>
       </w:pPr>
-      <w:proofErr w:type="gramStart"/>
-      <w:r>
-        <w:rPr>
-          <w:i/>
-          <w:iCs/>
-        </w:rPr>
-        <w:t>les</w:t>
-      </w:r>
-      <w:proofErr w:type="gramEnd"/>
-      <w:r>
-        <w:rPr>
-          <w:i/>
-          <w:iCs/>
-        </w:rPr>
-        <w:t xml:space="preserve"> versions des systèmes d'exploitation et des outils logiciels</w:t>
+      <w:r>
+        <w:rPr>
+          <w:i/>
+          <w:iCs/>
+        </w:rPr>
+        <w:t>les versions des systèmes d'exploitation et des outils logiciels</w:t>
       </w:r>
     </w:p>
     <w:p>
@@ -4208,21 +4077,12 @@
           <w:iCs/>
         </w:rPr>
       </w:pPr>
-      <w:proofErr w:type="gramStart"/>
-      <w:r>
-        <w:rPr>
-          <w:i/>
-          <w:iCs/>
-        </w:rPr>
-        <w:t>la</w:t>
-      </w:r>
-      <w:proofErr w:type="gramEnd"/>
-      <w:r>
-        <w:rPr>
-          <w:i/>
-          <w:iCs/>
-        </w:rPr>
-        <w:t xml:space="preserve"> description exacte du matériel</w:t>
+      <w:r>
+        <w:rPr>
+          <w:i/>
+          <w:iCs/>
+        </w:rPr>
+        <w:t>la description exacte du matériel</w:t>
       </w:r>
     </w:p>
     <w:p/>
@@ -4305,9 +4165,8 @@
           <w:iCs/>
           <w:color w:val="FF0000"/>
         </w:rPr>
-        <w:t>Reprendre les tests d’acceptance d’</w:t>
-      </w:r>
-      <w:proofErr w:type="spellStart"/>
+        <w:t>Reprendre les tests d’acceptance d’IceScrum au moyen de la feuille ad hoc d’</w:t>
+      </w:r>
       <w:r>
         <w:rPr>
           <w:b/>
@@ -4316,31 +4175,8 @@
           <w:iCs/>
           <w:color w:val="FF0000"/>
         </w:rPr>
-        <w:t>IceScrum</w:t>
-      </w:r>
-      <w:proofErr w:type="spellEnd"/>
-      <w:r>
-        <w:rPr>
-          <w:b/>
-          <w:bCs/>
-          <w:i/>
-          <w:iCs/>
-          <w:color w:val="FF0000"/>
-        </w:rPr>
-        <w:t xml:space="preserve"> au moyen de la feuille ad hoc d’</w:t>
-      </w:r>
-      <w:proofErr w:type="spellStart"/>
-      <w:r>
-        <w:rPr>
-          <w:b/>
-          <w:bCs/>
-          <w:i/>
-          <w:iCs/>
-          <w:color w:val="FF0000"/>
-        </w:rPr>
         <w:t>IceTools</w:t>
       </w:r>
-      <w:proofErr w:type="spellEnd"/>
     </w:p>
     <w:p>
       <w:pPr>
@@ -4803,21 +4639,12 @@
         <w:szCs w:val="16"/>
       </w:rPr>
     </w:pPr>
-    <w:proofErr w:type="gramStart"/>
     <w:r>
       <w:rPr>
         <w:sz w:val="16"/>
         <w:szCs w:val="16"/>
       </w:rPr>
-      <w:t>i</w:t>
-    </w:r>
-    <w:proofErr w:type="gramEnd"/>
-    <w:r>
-      <w:rPr>
-        <w:sz w:val="16"/>
-        <w:szCs w:val="16"/>
-      </w:rPr>
-      <w:t>-CQ VD Octobre 2010</w:t>
+      <w:t>i-CQ VD Octobre 2010</w:t>
     </w:r>
     <w:r>
       <w:rPr>
@@ -4879,23 +4706,7 @@
         <w:sz w:val="16"/>
         <w:szCs w:val="16"/>
       </w:rPr>
-      <w:t xml:space="preserve">Dernière </w:t>
-    </w:r>
-    <w:proofErr w:type="spellStart"/>
-    <w:r>
-      <w:rPr>
-        <w:sz w:val="16"/>
-        <w:szCs w:val="16"/>
-      </w:rPr>
-      <w:t>modif</w:t>
-    </w:r>
-    <w:proofErr w:type="spellEnd"/>
-    <w:r>
-      <w:rPr>
-        <w:sz w:val="16"/>
-        <w:szCs w:val="16"/>
-      </w:rPr>
-      <w:t> : 02.12.2010</w:t>
+      <w:t>Dernière modif : 02.12.2010</w:t>
     </w:r>
     <w:r>
       <w:rPr>
@@ -8419,26 +8230,6 @@
 </file>
 
 <file path=customXml/item1.xml><?xml version="1.0" encoding="utf-8"?>
-<?mso-contentType ?>
-<FormTemplates xmlns="http://schemas.microsoft.com/sharepoint/v3/contenttype/forms">
-  <Display>DocumentLibraryForm</Display>
-  <Edit>DocumentLibraryForm</Edit>
-  <New>DocumentLibraryForm</New>
-</FormTemplates>
-</file>
-
-<file path=customXml/item2.xml><?xml version="1.0" encoding="utf-8"?>
-<p:properties xmlns:p="http://schemas.microsoft.com/office/2006/metadata/properties" xmlns:xsi="http://www.w3.org/2001/XMLSchema-instance" xmlns:pc="http://schemas.microsoft.com/office/infopath/2007/PartnerControls">
-  <documentManagement>
-    <TaxCatchAll xmlns="dfa80de1-e9bb-4cf2-893d-d06220b3971a" xsi:nil="true"/>
-    <lcf76f155ced4ddcb4097134ff3c332f xmlns="98d92101-24da-4498-9971-a24673344bd8">
-      <Terms xmlns="http://schemas.microsoft.com/office/infopath/2007/PartnerControls"/>
-    </lcf76f155ced4ddcb4097134ff3c332f>
-  </documentManagement>
-</p:properties>
-</file>
-
-<file path=customXml/item3.xml><?xml version="1.0" encoding="utf-8"?>
 <ct:contentTypeSchema xmlns:ct="http://schemas.microsoft.com/office/2006/metadata/contentType" xmlns:ma="http://schemas.microsoft.com/office/2006/metadata/properties/metaAttributes" ct:_="" ma:_="" ma:contentTypeName="Document" ma:contentTypeID="0x010100E529CC47EA4E614CBF50FAFAB9B8F32B" ma:contentTypeVersion="13" ma:contentTypeDescription="Crée un document." ma:contentTypeScope="" ma:versionID="b0c7ed87d1a958e9d45e6a628dda67b2">
   <xsd:schema xmlns:xsd="http://www.w3.org/2001/XMLSchema" xmlns:xs="http://www.w3.org/2001/XMLSchema" xmlns:p="http://schemas.microsoft.com/office/2006/metadata/properties" xmlns:ns2="98d92101-24da-4498-9971-a24673344bd8" xmlns:ns3="dfa80de1-e9bb-4cf2-893d-d06220b3971a" targetNamespace="http://schemas.microsoft.com/office/2006/metadata/properties" ma:root="true" ma:fieldsID="444cf053ca299ab1a8609ad922f5c0d6" ns2:_="" ns3:_="">
     <xsd:import namespace="98d92101-24da-4498-9971-a24673344bd8"/>
@@ -8661,10 +8452,41 @@
 </ct:contentTypeSchema>
 </file>
 
+<file path=customXml/item2.xml><?xml version="1.0" encoding="utf-8"?>
+<p:properties xmlns:p="http://schemas.microsoft.com/office/2006/metadata/properties" xmlns:xsi="http://www.w3.org/2001/XMLSchema-instance" xmlns:pc="http://schemas.microsoft.com/office/infopath/2007/PartnerControls">
+  <documentManagement>
+    <TaxCatchAll xmlns="dfa80de1-e9bb-4cf2-893d-d06220b3971a" xsi:nil="true"/>
+    <lcf76f155ced4ddcb4097134ff3c332f xmlns="98d92101-24da-4498-9971-a24673344bd8">
+      <Terms xmlns="http://schemas.microsoft.com/office/infopath/2007/PartnerControls"/>
+    </lcf76f155ced4ddcb4097134ff3c332f>
+  </documentManagement>
+</p:properties>
+</file>
+
+<file path=customXml/item3.xml><?xml version="1.0" encoding="utf-8"?>
+<?mso-contentType ?>
+<FormTemplates xmlns="http://schemas.microsoft.com/sharepoint/v3/contenttype/forms">
+  <Display>DocumentLibraryForm</Display>
+  <Edit>DocumentLibraryForm</Edit>
+  <New>DocumentLibraryForm</New>
+</FormTemplates>
+</file>
+
 <file path=customXml/itemProps1.xml><?xml version="1.0" encoding="utf-8"?>
-<ds:datastoreItem xmlns:ds="http://schemas.openxmlformats.org/officeDocument/2006/customXml" ds:itemID="{1DADA05A-DA17-4CB0-90B5-C889667DD54A}">
+<ds:datastoreItem xmlns:ds="http://schemas.openxmlformats.org/officeDocument/2006/customXml" ds:itemID="{700D8043-C34E-4EC6-98BE-7219263EC485}">
   <ds:schemaRefs>
-    <ds:schemaRef ds:uri="http://schemas.microsoft.com/sharepoint/v3/contenttype/forms"/>
+    <ds:schemaRef ds:uri="http://schemas.microsoft.com/office/2006/metadata/contentType"/>
+    <ds:schemaRef ds:uri="http://schemas.microsoft.com/office/2006/metadata/properties/metaAttributes"/>
+    <ds:schemaRef ds:uri="http://www.w3.org/2001/XMLSchema"/>
+    <ds:schemaRef ds:uri="http://schemas.microsoft.com/office/2006/metadata/properties"/>
+    <ds:schemaRef ds:uri="98d92101-24da-4498-9971-a24673344bd8"/>
+    <ds:schemaRef ds:uri="dfa80de1-e9bb-4cf2-893d-d06220b3971a"/>
+    <ds:schemaRef ds:uri="http://schemas.microsoft.com/office/2006/documentManagement/types"/>
+    <ds:schemaRef ds:uri="http://schemas.microsoft.com/office/infopath/2007/PartnerControls"/>
+    <ds:schemaRef ds:uri="http://schemas.openxmlformats.org/package/2006/metadata/core-properties"/>
+    <ds:schemaRef ds:uri="http://purl.org/dc/elements/1.1/"/>
+    <ds:schemaRef ds:uri="http://purl.org/dc/terms/"/>
+    <ds:schemaRef ds:uri="http://schemas.microsoft.com/internal/obd"/>
   </ds:schemaRefs>
 </ds:datastoreItem>
 </file>
@@ -8681,20 +8503,9 @@
 </file>
 
 <file path=customXml/itemProps3.xml><?xml version="1.0" encoding="utf-8"?>
-<ds:datastoreItem xmlns:ds="http://schemas.openxmlformats.org/officeDocument/2006/customXml" ds:itemID="{700D8043-C34E-4EC6-98BE-7219263EC485}">
+<ds:datastoreItem xmlns:ds="http://schemas.openxmlformats.org/officeDocument/2006/customXml" ds:itemID="{1DADA05A-DA17-4CB0-90B5-C889667DD54A}">
   <ds:schemaRefs>
-    <ds:schemaRef ds:uri="http://schemas.microsoft.com/office/2006/metadata/contentType"/>
-    <ds:schemaRef ds:uri="http://schemas.microsoft.com/office/2006/metadata/properties/metaAttributes"/>
-    <ds:schemaRef ds:uri="http://www.w3.org/2001/XMLSchema"/>
-    <ds:schemaRef ds:uri="http://schemas.microsoft.com/office/2006/metadata/properties"/>
-    <ds:schemaRef ds:uri="98d92101-24da-4498-9971-a24673344bd8"/>
-    <ds:schemaRef ds:uri="dfa80de1-e9bb-4cf2-893d-d06220b3971a"/>
-    <ds:schemaRef ds:uri="http://schemas.microsoft.com/office/2006/documentManagement/types"/>
-    <ds:schemaRef ds:uri="http://schemas.microsoft.com/office/infopath/2007/PartnerControls"/>
-    <ds:schemaRef ds:uri="http://schemas.openxmlformats.org/package/2006/metadata/core-properties"/>
-    <ds:schemaRef ds:uri="http://purl.org/dc/elements/1.1/"/>
-    <ds:schemaRef ds:uri="http://purl.org/dc/terms/"/>
-    <ds:schemaRef ds:uri="http://schemas.microsoft.com/internal/obd"/>
+    <ds:schemaRef ds:uri="http://schemas.microsoft.com/sharepoint/v3/contenttype/forms"/>
   </ds:schemaRefs>
 </ds:datastoreItem>
 </file>
</xml_diff>

<commit_message>
refactor(doc): add Introduction, Objectif, project managment, domain part for the project report
</commit_message>
<xml_diff>
--- a/Documentation/RapportDeProjetP_fun.docx
+++ b/Documentation/RapportDeProjetP_fun.docx
@@ -2279,7 +2279,7 @@
           <w:numId w:val="17"/>
         </w:numPr>
       </w:pPr>
-      <w:hyperlink r:id="rId10" w:history="1">
+      <w:hyperlink r:id="rId11" w:history="1">
         <w:r>
           <w:rPr>
             <w:rStyle w:val="Lienhypertexte"/>
@@ -2419,14 +2419,118 @@
           <w:numId w:val="17"/>
         </w:numPr>
         <w:rPr>
+          <w:szCs w:val="14"/>
+        </w:rPr>
+      </w:pPr>
+      <w:r>
+        <w:rPr>
           <w:color w:val="70AD47" w:themeColor="accent6"/>
         </w:rPr>
-      </w:pPr>
-      <w:r>
-        <w:rPr>
-          <w:color w:val="70AD47" w:themeColor="accent6"/>
-        </w:rPr>
         <w:t>Pouvoir réinitialiser les filtres appliqués</w:t>
+      </w:r>
+    </w:p>
+    <w:p>
+      <w:pPr>
+        <w:pStyle w:val="Titre2"/>
+        <w:spacing w:line="259" w:lineRule="auto"/>
+        <w:rPr>
+          <w:bCs/>
+          <w:i w:val="0"/>
+          <w:color w:val="000000" w:themeColor="text1"/>
+          <w:szCs w:val="24"/>
+        </w:rPr>
+      </w:pPr>
+      <w:r>
+        <w:br w:type="page"/>
+      </w:r>
+      <w:bookmarkStart w:id="3" w:name="_Toc175917889"/>
+      <w:r>
+        <w:rPr>
+          <w:bCs/>
+          <w:i w:val="0"/>
+          <w:color w:val="000000" w:themeColor="text1"/>
+          <w:szCs w:val="24"/>
+        </w:rPr>
+        <w:lastRenderedPageBreak/>
+        <w:t>Gestion de projet</w:t>
+      </w:r>
+      <w:bookmarkEnd w:id="3"/>
+    </w:p>
+    <w:p>
+      <w:pPr>
+        <w:spacing w:line="259" w:lineRule="auto"/>
+        <w:rPr>
+          <w:bCs/>
+          <w:iCs/>
+        </w:rPr>
+      </w:pPr>
+      <w:r>
+        <w:rPr>
+          <w:bCs/>
+          <w:iCs/>
+        </w:rPr>
+        <w:t>Lors de ce projet, il a été décidé d’utiliser l’outil IceScrum. Pour assurer une bonne gestion, il a été nécessaire de créer des user stories afin d’avoir une idée globale des fonctionnalités de l’application.</w:t>
+      </w:r>
+      <w:r>
+        <w:rPr>
+          <w:bCs/>
+          <w:iCs/>
+        </w:rPr>
+        <w:t xml:space="preserve"> Il a aussi été nécessaire des réaliser des test d’acceptance afin de </w:t>
+      </w:r>
+      <w:r>
+        <w:rPr>
+          <w:bCs/>
+          <w:iCs/>
+        </w:rPr>
+        <w:t>valider que chaque fonctionnalité développée répond bien aux critères définis dans les user stories et qu’elle satisfait les besoins d</w:t>
+      </w:r>
+      <w:r>
+        <w:rPr>
+          <w:bCs/>
+          <w:iCs/>
+        </w:rPr>
+        <w:t>u client.</w:t>
+      </w:r>
+    </w:p>
+    <w:p>
+      <w:pPr>
+        <w:pStyle w:val="Titre1"/>
+      </w:pPr>
+      <w:bookmarkStart w:id="4" w:name="_Toc175917890"/>
+      <w:r>
+        <w:t>Analyse</w:t>
+      </w:r>
+      <w:r>
+        <w:t xml:space="preserve"> / Conception</w:t>
+      </w:r>
+      <w:bookmarkEnd w:id="4"/>
+    </w:p>
+    <w:p>
+      <w:pPr>
+        <w:pStyle w:val="Titre2"/>
+        <w:rPr>
+          <w:i w:val="0"/>
+          <w:iCs/>
+        </w:rPr>
+      </w:pPr>
+      <w:r>
+        <w:rPr>
+          <w:i w:val="0"/>
+          <w:iCs/>
+        </w:rPr>
+        <w:t>Domaine</w:t>
+      </w:r>
+    </w:p>
+    <w:p>
+      <w:r>
+        <w:t>Les données utilisées pour la réalisation du projet correspondent à la population totale de chaque pays. Les données collectées concernent les années 2022, 2020, 2015, 2010, 2000, 1990, 1980 et 1970.</w:t>
+      </w:r>
+    </w:p>
+    <w:p/>
+    <w:p>
+      <w:r>
+        <w:t>Les données ont été écrites dans un fichier CSV avec comme séparateur ",". Ensuite l’affichage des données a été faite de la manière suivante :</w:t>
       </w:r>
     </w:p>
     <w:p>
@@ -2436,347 +2540,33 @@
           <w:ilvl w:val="0"/>
           <w:numId w:val="17"/>
         </w:numPr>
-        <w:rPr>
-          <w:color w:val="FF0000"/>
-        </w:rPr>
-      </w:pPr>
-      <w:r>
-        <w:rPr>
-          <w:color w:val="FF0000"/>
-        </w:rPr>
-        <w:t>Pouvoir choisir le type de courb</w:t>
-      </w:r>
-      <w:r>
-        <w:rPr>
-          <w:color w:val="FF0000"/>
-        </w:rPr>
-        <w:t xml:space="preserve">e </w:t>
-      </w:r>
-      <w:r>
-        <w:rPr>
-          <w:color w:val="FF0000"/>
-        </w:rPr>
-        <w:t>(manque de temps pour pouvoir réaliser cette fonctionnalité)</w:t>
-      </w:r>
-    </w:p>
-    <w:p>
-      <w:pPr>
-        <w:rPr>
-          <w:szCs w:val="14"/>
-        </w:rPr>
-      </w:pPr>
-    </w:p>
-    <w:p>
-      <w:pPr>
-        <w:rPr>
-          <w:i/>
-          <w:iCs/>
-          <w:szCs w:val="14"/>
-        </w:rPr>
-      </w:pPr>
-      <w:r>
-        <w:rPr>
-          <w:i/>
-          <w:iCs/>
-          <w:szCs w:val="14"/>
-        </w:rPr>
-        <w:t xml:space="preserve">Ce chapitre énumère les objectifs du projet. L'atteinte ou non </w:t>
-      </w:r>
-      <w:r>
-        <w:rPr>
-          <w:i/>
-          <w:iCs/>
-          <w:szCs w:val="14"/>
-        </w:rPr>
-        <w:t>de c</w:t>
-      </w:r>
-      <w:r>
-        <w:rPr>
-          <w:i/>
-          <w:iCs/>
-          <w:szCs w:val="14"/>
-        </w:rPr>
-        <w:t>eux-ci devr</w:t>
-      </w:r>
-      <w:r>
-        <w:rPr>
-          <w:i/>
-          <w:iCs/>
-          <w:szCs w:val="14"/>
-        </w:rPr>
-        <w:t xml:space="preserve">a pouvoir être contrôlée à la fin du projet. Les objectifs pourront </w:t>
-      </w:r>
-      <w:r>
-        <w:rPr>
-          <w:i/>
-          <w:iCs/>
-          <w:szCs w:val="14"/>
-        </w:rPr>
-        <w:t xml:space="preserve">éventuellement </w:t>
-      </w:r>
-      <w:r>
-        <w:rPr>
-          <w:i/>
-          <w:iCs/>
-          <w:szCs w:val="14"/>
-        </w:rPr>
-        <w:t xml:space="preserve">être revus après l'analyse. </w:t>
-      </w:r>
-    </w:p>
-    <w:p>
-      <w:pPr>
-        <w:rPr>
-          <w:szCs w:val="14"/>
-        </w:rPr>
-      </w:pPr>
-    </w:p>
-    <w:p>
-      <w:pPr>
-        <w:rPr>
-          <w:i/>
-          <w:iCs/>
-          <w:szCs w:val="14"/>
-        </w:rPr>
-      </w:pPr>
-      <w:r>
-        <w:rPr>
-          <w:i/>
-          <w:iCs/>
-          <w:szCs w:val="14"/>
-        </w:rPr>
-        <w:t>Ces éléments peuvent être repris des spécifications de départ.</w:t>
-      </w:r>
-    </w:p>
-    <w:p>
-      <w:pPr>
-        <w:rPr>
-          <w:szCs w:val="14"/>
-        </w:rPr>
-      </w:pPr>
-    </w:p>
-    <w:p>
-      <w:pPr>
-        <w:pStyle w:val="Titre2"/>
-        <w:spacing w:line="259" w:lineRule="auto"/>
-        <w:rPr>
-          <w:i w:val="0"/>
-        </w:rPr>
-      </w:pPr>
-      <w:r>
-        <w:br w:type="page"/>
-      </w:r>
-      <w:bookmarkStart w:id="3" w:name="_Toc175917889"/>
-      <w:r>
-        <w:rPr>
-          <w:bCs/>
-          <w:i w:val="0"/>
-          <w:color w:val="FF0000"/>
-          <w:szCs w:val="24"/>
-        </w:rPr>
-        <w:lastRenderedPageBreak/>
-        <w:t>Gestion de projet</w:t>
-      </w:r>
-      <w:bookmarkEnd w:id="3"/>
-    </w:p>
-    <w:p>
-      <w:pPr>
-        <w:spacing w:line="259" w:lineRule="auto"/>
-        <w:rPr>
-          <w:b/>
-          <w:bCs/>
-          <w:i/>
-          <w:iCs/>
-          <w:color w:val="FF0000"/>
-        </w:rPr>
-      </w:pPr>
-      <w:r>
-        <w:rPr>
-          <w:b/>
-          <w:bCs/>
-          <w:i/>
-          <w:iCs/>
-          <w:color w:val="FF0000"/>
-        </w:rPr>
-        <w:t>Ce chapitre décrit la méthode de gestion de projet utilisée, ainsi que les éventuelles particularités requises par le contexte et/ou le chef de projet</w:t>
-      </w:r>
-    </w:p>
-    <w:p>
-      <w:pPr>
-        <w:pStyle w:val="Titre1"/>
-      </w:pPr>
-      <w:bookmarkStart w:id="4" w:name="_Toc175917890"/>
-      <w:r>
-        <w:t>Analyse</w:t>
-      </w:r>
-      <w:r>
-        <w:t xml:space="preserve"> / Conception</w:t>
-      </w:r>
-      <w:bookmarkEnd w:id="4"/>
-    </w:p>
-    <w:p>
-      <w:pPr>
-        <w:pStyle w:val="Titre2"/>
-        <w:rPr>
-          <w:i w:val="0"/>
-          <w:iCs/>
-        </w:rPr>
-      </w:pPr>
-      <w:r>
-        <w:rPr>
-          <w:i w:val="0"/>
-          <w:iCs/>
-        </w:rPr>
-        <w:t>Domaine</w:t>
-      </w:r>
-    </w:p>
-    <w:p>
-      <w:pPr>
-        <w:pStyle w:val="Retraitnormal1"/>
+      </w:pPr>
+      <w:r>
+        <w:t>L’axe des X correspond aux années (2022, 2020, …)</w:t>
+      </w:r>
+    </w:p>
+    <w:p>
+      <w:pPr>
+        <w:pStyle w:val="Paragraphedeliste"/>
         <w:numPr>
           <w:ilvl w:val="0"/>
-          <w:numId w:val="15"/>
+          <w:numId w:val="17"/>
         </w:numPr>
-        <w:rPr>
-          <w:rFonts w:ascii="Arial" w:hAnsi="Arial"/>
-          <w:i/>
-          <w:iCs/>
-          <w:color w:val="FF0000"/>
-          <w:sz w:val="24"/>
-          <w:szCs w:val="14"/>
-          <w:lang w:eastAsia="fr-FR"/>
-        </w:rPr>
-      </w:pPr>
-      <w:r>
-        <w:rPr>
-          <w:rFonts w:ascii="Arial" w:hAnsi="Arial"/>
-          <w:i/>
-          <w:iCs/>
-          <w:color w:val="FF0000"/>
-          <w:sz w:val="24"/>
-          <w:szCs w:val="14"/>
-          <w:lang w:eastAsia="fr-FR"/>
-        </w:rPr>
-        <w:t>Quel est le domaine auquel appartiennent vos données ?</w:t>
-      </w:r>
-    </w:p>
-    <w:p>
-      <w:pPr>
-        <w:pStyle w:val="Retraitnormal1"/>
+      </w:pPr>
+      <w:r>
+        <w:t xml:space="preserve">L’axe des Y correspond à la population totale </w:t>
+      </w:r>
+    </w:p>
+    <w:p>
+      <w:pPr>
+        <w:pStyle w:val="Paragraphedeliste"/>
         <w:numPr>
           <w:ilvl w:val="0"/>
-          <w:numId w:val="15"/>
+          <w:numId w:val="17"/>
         </w:numPr>
-        <w:rPr>
-          <w:rFonts w:ascii="Arial" w:hAnsi="Arial"/>
-          <w:i/>
-          <w:iCs/>
-          <w:color w:val="FF0000"/>
-          <w:sz w:val="24"/>
-          <w:szCs w:val="14"/>
-          <w:lang w:eastAsia="fr-FR"/>
-        </w:rPr>
-      </w:pPr>
-      <w:r>
-        <w:rPr>
-          <w:rFonts w:ascii="Arial" w:hAnsi="Arial"/>
-          <w:i/>
-          <w:iCs/>
-          <w:color w:val="FF0000"/>
-          <w:sz w:val="24"/>
-          <w:szCs w:val="14"/>
-          <w:lang w:eastAsia="fr-FR"/>
-        </w:rPr>
-        <w:t>Que représentent-elles ?</w:t>
-      </w:r>
-    </w:p>
-    <w:p>
-      <w:pPr>
-        <w:pStyle w:val="Retraitnormal1"/>
-        <w:numPr>
-          <w:ilvl w:val="0"/>
-          <w:numId w:val="15"/>
-        </w:numPr>
-        <w:rPr>
-          <w:rFonts w:ascii="Arial" w:hAnsi="Arial"/>
-          <w:i/>
-          <w:iCs/>
-          <w:color w:val="FF0000"/>
-          <w:sz w:val="24"/>
-          <w:szCs w:val="14"/>
-          <w:lang w:eastAsia="fr-FR"/>
-        </w:rPr>
-      </w:pPr>
-      <w:r>
-        <w:rPr>
-          <w:rFonts w:ascii="Arial" w:hAnsi="Arial"/>
-          <w:i/>
-          <w:iCs/>
-          <w:color w:val="FF0000"/>
-          <w:sz w:val="24"/>
-          <w:szCs w:val="14"/>
-          <w:lang w:eastAsia="fr-FR"/>
-        </w:rPr>
-        <w:t>Quelles échelles de temps sont pertinentes pour ces données ?</w:t>
-      </w:r>
-    </w:p>
-    <w:p>
-      <w:pPr>
-        <w:pStyle w:val="Retraitnormal1"/>
-        <w:numPr>
-          <w:ilvl w:val="0"/>
-          <w:numId w:val="15"/>
-        </w:numPr>
-        <w:rPr>
-          <w:rFonts w:ascii="Arial" w:hAnsi="Arial"/>
-          <w:i/>
-          <w:iCs/>
-          <w:color w:val="FF0000"/>
-          <w:sz w:val="24"/>
-          <w:szCs w:val="14"/>
-          <w:lang w:eastAsia="fr-FR"/>
-        </w:rPr>
-      </w:pPr>
-      <w:r>
-        <w:rPr>
-          <w:rFonts w:ascii="Arial" w:hAnsi="Arial"/>
-          <w:i/>
-          <w:iCs/>
-          <w:color w:val="FF0000"/>
-          <w:sz w:val="24"/>
-          <w:szCs w:val="14"/>
-          <w:lang w:eastAsia="fr-FR"/>
-        </w:rPr>
-        <w:t>A quel public sont-elles destinées ?</w:t>
-      </w:r>
-    </w:p>
-    <w:p>
-      <w:pPr>
-        <w:pStyle w:val="Retraitnormal1"/>
-        <w:numPr>
-          <w:ilvl w:val="0"/>
-          <w:numId w:val="15"/>
-        </w:numPr>
-        <w:rPr>
-          <w:rFonts w:ascii="Arial" w:hAnsi="Arial"/>
-          <w:i/>
-          <w:iCs/>
-          <w:color w:val="FF0000"/>
-          <w:sz w:val="24"/>
-          <w:szCs w:val="14"/>
-          <w:lang w:eastAsia="fr-FR"/>
-        </w:rPr>
-      </w:pPr>
-      <w:r>
-        <w:rPr>
-          <w:rFonts w:ascii="Arial" w:hAnsi="Arial"/>
-          <w:i/>
-          <w:iCs/>
-          <w:color w:val="FF0000"/>
-          <w:sz w:val="24"/>
-          <w:szCs w:val="14"/>
-          <w:lang w:eastAsia="fr-FR"/>
-        </w:rPr>
-        <w:t>…</w:t>
+      </w:pPr>
+      <w:r>
+        <w:t>Une courbe correspond à un pays</w:t>
       </w:r>
     </w:p>
     <w:p>
@@ -3358,6 +3148,7 @@
       <w:bookmarkStart w:id="9" w:name="_Toc71703259"/>
       <w:bookmarkStart w:id="10" w:name="_Toc175917895"/>
       <w:r>
+        <w:lastRenderedPageBreak/>
         <w:t>R</w:t>
       </w:r>
       <w:bookmarkEnd w:id="9"/>
@@ -3445,7 +3236,6 @@
           <w:iCs/>
           <w:color w:val="FF0000"/>
         </w:rPr>
-        <w:lastRenderedPageBreak/>
         <w:t>Chaque sous-chapitre</w:t>
       </w:r>
       <w:r>
@@ -4123,7 +3913,6 @@
           <w:i w:val="0"/>
           <w:iCs/>
         </w:rPr>
-        <w:lastRenderedPageBreak/>
         <w:t>Description des test</w:t>
       </w:r>
       <w:bookmarkEnd w:id="19"/>
@@ -4340,7 +4129,7 @@
         </w:rPr>
         <w:t xml:space="preserve">Reporter la </w:t>
       </w:r>
-      <w:hyperlink r:id="rId11" w:anchor=":~:text=La%20dette%20technique%20survient%20quand,de%20plus%20en%20plus%20fr%C3%A9quents.">
+      <w:hyperlink r:id="rId12" w:anchor=":~:text=La%20dette%20technique%20survient%20quand,de%20plus%20en%20plus%20fr%C3%A9quents.">
         <w:r>
           <w:rPr>
             <w:rStyle w:val="Lienhypertexte"/>
@@ -4596,8 +4385,8 @@
     </w:p>
     <w:p/>
     <w:sectPr>
-      <w:headerReference w:type="default" r:id="rId12"/>
-      <w:footerReference w:type="default" r:id="rId13"/>
+      <w:headerReference w:type="default" r:id="rId13"/>
+      <w:footerReference w:type="default" r:id="rId14"/>
       <w:pgSz w:w="11906" w:h="16838" w:code="9"/>
       <w:pgMar w:top="1418" w:right="1418" w:bottom="1418" w:left="1418" w:header="720" w:footer="720" w:gutter="0"/>
       <w:cols w:space="720"/>
@@ -8230,6 +8019,26 @@
 </file>
 
 <file path=customXml/item1.xml><?xml version="1.0" encoding="utf-8"?>
+<?mso-contentType ?>
+<FormTemplates xmlns="http://schemas.microsoft.com/sharepoint/v3/contenttype/forms">
+  <Display>DocumentLibraryForm</Display>
+  <Edit>DocumentLibraryForm</Edit>
+  <New>DocumentLibraryForm</New>
+</FormTemplates>
+</file>
+
+<file path=customXml/item2.xml><?xml version="1.0" encoding="utf-8"?>
+<p:properties xmlns:p="http://schemas.microsoft.com/office/2006/metadata/properties" xmlns:xsi="http://www.w3.org/2001/XMLSchema-instance" xmlns:pc="http://schemas.microsoft.com/office/infopath/2007/PartnerControls">
+  <documentManagement>
+    <TaxCatchAll xmlns="dfa80de1-e9bb-4cf2-893d-d06220b3971a" xsi:nil="true"/>
+    <lcf76f155ced4ddcb4097134ff3c332f xmlns="98d92101-24da-4498-9971-a24673344bd8">
+      <Terms xmlns="http://schemas.microsoft.com/office/infopath/2007/PartnerControls"/>
+    </lcf76f155ced4ddcb4097134ff3c332f>
+  </documentManagement>
+</p:properties>
+</file>
+
+<file path=customXml/item3.xml><?xml version="1.0" encoding="utf-8"?>
 <ct:contentTypeSchema xmlns:ct="http://schemas.microsoft.com/office/2006/metadata/contentType" xmlns:ma="http://schemas.microsoft.com/office/2006/metadata/properties/metaAttributes" ct:_="" ma:_="" ma:contentTypeName="Document" ma:contentTypeID="0x010100E529CC47EA4E614CBF50FAFAB9B8F32B" ma:contentTypeVersion="13" ma:contentTypeDescription="Crée un document." ma:contentTypeScope="" ma:versionID="b0c7ed87d1a958e9d45e6a628dda67b2">
   <xsd:schema xmlns:xsd="http://www.w3.org/2001/XMLSchema" xmlns:xs="http://www.w3.org/2001/XMLSchema" xmlns:p="http://schemas.microsoft.com/office/2006/metadata/properties" xmlns:ns2="98d92101-24da-4498-9971-a24673344bd8" xmlns:ns3="dfa80de1-e9bb-4cf2-893d-d06220b3971a" targetNamespace="http://schemas.microsoft.com/office/2006/metadata/properties" ma:root="true" ma:fieldsID="444cf053ca299ab1a8609ad922f5c0d6" ns2:_="" ns3:_="">
     <xsd:import namespace="98d92101-24da-4498-9971-a24673344bd8"/>
@@ -8452,27 +8261,30 @@
 </ct:contentTypeSchema>
 </file>
 
-<file path=customXml/item2.xml><?xml version="1.0" encoding="utf-8"?>
-<p:properties xmlns:p="http://schemas.microsoft.com/office/2006/metadata/properties" xmlns:xsi="http://www.w3.org/2001/XMLSchema-instance" xmlns:pc="http://schemas.microsoft.com/office/infopath/2007/PartnerControls">
-  <documentManagement>
-    <TaxCatchAll xmlns="dfa80de1-e9bb-4cf2-893d-d06220b3971a" xsi:nil="true"/>
-    <lcf76f155ced4ddcb4097134ff3c332f xmlns="98d92101-24da-4498-9971-a24673344bd8">
-      <Terms xmlns="http://schemas.microsoft.com/office/infopath/2007/PartnerControls"/>
-    </lcf76f155ced4ddcb4097134ff3c332f>
-  </documentManagement>
-</p:properties>
-</file>
-
-<file path=customXml/item3.xml><?xml version="1.0" encoding="utf-8"?>
-<?mso-contentType ?>
-<FormTemplates xmlns="http://schemas.microsoft.com/sharepoint/v3/contenttype/forms">
-  <Display>DocumentLibraryForm</Display>
-  <Edit>DocumentLibraryForm</Edit>
-  <New>DocumentLibraryForm</New>
-</FormTemplates>
+<file path=customXml/item4.xml><?xml version="1.0" encoding="utf-8"?>
+<b:Sources xmlns:b="http://schemas.openxmlformats.org/officeDocument/2006/bibliography" xmlns="http://schemas.openxmlformats.org/officeDocument/2006/bibliography" SelectedStyle="\APASixthEditionOfficeOnline.xsl" StyleName="APA" Version="6"/>
 </file>
 
 <file path=customXml/itemProps1.xml><?xml version="1.0" encoding="utf-8"?>
+<ds:datastoreItem xmlns:ds="http://schemas.openxmlformats.org/officeDocument/2006/customXml" ds:itemID="{1DADA05A-DA17-4CB0-90B5-C889667DD54A}">
+  <ds:schemaRefs>
+    <ds:schemaRef ds:uri="http://schemas.microsoft.com/sharepoint/v3/contenttype/forms"/>
+  </ds:schemaRefs>
+</ds:datastoreItem>
+</file>
+
+<file path=customXml/itemProps2.xml><?xml version="1.0" encoding="utf-8"?>
+<ds:datastoreItem xmlns:ds="http://schemas.openxmlformats.org/officeDocument/2006/customXml" ds:itemID="{67CD1812-8B57-456C-9CBC-7D2297210787}">
+  <ds:schemaRefs>
+    <ds:schemaRef ds:uri="http://schemas.microsoft.com/office/2006/metadata/properties"/>
+    <ds:schemaRef ds:uri="http://schemas.microsoft.com/office/infopath/2007/PartnerControls"/>
+    <ds:schemaRef ds:uri="dfa80de1-e9bb-4cf2-893d-d06220b3971a"/>
+    <ds:schemaRef ds:uri="98d92101-24da-4498-9971-a24673344bd8"/>
+  </ds:schemaRefs>
+</ds:datastoreItem>
+</file>
+
+<file path=customXml/itemProps3.xml><?xml version="1.0" encoding="utf-8"?>
 <ds:datastoreItem xmlns:ds="http://schemas.openxmlformats.org/officeDocument/2006/customXml" ds:itemID="{700D8043-C34E-4EC6-98BE-7219263EC485}">
   <ds:schemaRefs>
     <ds:schemaRef ds:uri="http://schemas.microsoft.com/office/2006/metadata/contentType"/>
@@ -8491,21 +8303,10 @@
 </ds:datastoreItem>
 </file>
 
-<file path=customXml/itemProps2.xml><?xml version="1.0" encoding="utf-8"?>
-<ds:datastoreItem xmlns:ds="http://schemas.openxmlformats.org/officeDocument/2006/customXml" ds:itemID="{67CD1812-8B57-456C-9CBC-7D2297210787}">
+<file path=customXml/itemProps4.xml><?xml version="1.0" encoding="utf-8"?>
+<ds:datastoreItem xmlns:ds="http://schemas.openxmlformats.org/officeDocument/2006/customXml" ds:itemID="{5FE7046E-1C97-452C-B904-90DE2CF0C4FE}">
   <ds:schemaRefs>
-    <ds:schemaRef ds:uri="http://schemas.microsoft.com/office/2006/metadata/properties"/>
-    <ds:schemaRef ds:uri="http://schemas.microsoft.com/office/infopath/2007/PartnerControls"/>
-    <ds:schemaRef ds:uri="dfa80de1-e9bb-4cf2-893d-d06220b3971a"/>
-    <ds:schemaRef ds:uri="98d92101-24da-4498-9971-a24673344bd8"/>
-  </ds:schemaRefs>
-</ds:datastoreItem>
-</file>
-
-<file path=customXml/itemProps3.xml><?xml version="1.0" encoding="utf-8"?>
-<ds:datastoreItem xmlns:ds="http://schemas.openxmlformats.org/officeDocument/2006/customXml" ds:itemID="{1DADA05A-DA17-4CB0-90B5-C889667DD54A}">
-  <ds:schemaRefs>
-    <ds:schemaRef ds:uri="http://schemas.microsoft.com/sharepoint/v3/contenttype/forms"/>
+    <ds:schemaRef ds:uri="http://schemas.openxmlformats.org/officeDocument/2006/bibliography"/>
   </ds:schemaRefs>
 </ds:datastoreItem>
 </file>
</xml_diff>

<commit_message>
refactor(doc, app): update project report and add comments in the code
</commit_message>
<xml_diff>
--- a/Documentation/RapportDeProjetP_fun.docx
+++ b/Documentation/RapportDeProjetP_fun.docx
@@ -5,13 +5,18 @@
     <w:p>
       <w:pPr>
         <w:pStyle w:val="TM1"/>
+        <w:jc w:val="left"/>
       </w:pPr>
     </w:p>
     <w:p>
       <w:pPr>
         <w:pStyle w:val="TM1"/>
       </w:pPr>
-    </w:p>
+      <w:r>
+        <w:t>P_FUN</w:t>
+      </w:r>
+    </w:p>
+    <w:p/>
     <w:p>
       <w:pPr>
         <w:pStyle w:val="TM1"/>
@@ -35,64 +40,24 @@
     <w:p>
       <w:pPr>
         <w:pStyle w:val="TM1"/>
-      </w:pPr>
+        <w:tabs>
+          <w:tab w:val="clear" w:pos="9062"/>
+          <w:tab w:val="left" w:pos="6093"/>
+        </w:tabs>
+        <w:jc w:val="left"/>
+      </w:pPr>
+      <w:r>
+        <w:tab/>
+      </w:r>
+      <w:r>
+        <w:tab/>
+      </w:r>
     </w:p>
     <w:p>
       <w:pPr>
         <w:pStyle w:val="TM1"/>
       </w:pPr>
     </w:p>
-    <w:tbl>
-      <w:tblPr>
-        <w:tblW w:w="0" w:type="auto"/>
-        <w:tblBorders>
-          <w:top w:val="single" w:sz="4" w:space="0" w:color="auto"/>
-          <w:left w:val="single" w:sz="4" w:space="0" w:color="auto"/>
-          <w:bottom w:val="single" w:sz="4" w:space="0" w:color="auto"/>
-          <w:right w:val="single" w:sz="4" w:space="0" w:color="auto"/>
-          <w:insideH w:val="single" w:sz="4" w:space="0" w:color="auto"/>
-          <w:insideV w:val="single" w:sz="4" w:space="0" w:color="auto"/>
-        </w:tblBorders>
-        <w:tblCellMar>
-          <w:left w:w="70" w:type="dxa"/>
-          <w:right w:w="70" w:type="dxa"/>
-        </w:tblCellMar>
-        <w:tblLook w:val="0000" w:firstRow="0" w:lastRow="0" w:firstColumn="0" w:lastColumn="0" w:noHBand="0" w:noVBand="0"/>
-      </w:tblPr>
-      <w:tblGrid>
-        <w:gridCol w:w="9060"/>
-      </w:tblGrid>
-      <w:tr>
-        <w:tc>
-          <w:tcPr>
-            <w:tcW w:w="9210" w:type="dxa"/>
-          </w:tcPr>
-          <w:p>
-            <w:pPr>
-              <w:jc w:val="center"/>
-              <w:rPr>
-                <w:rFonts w:ascii="Impact" w:hAnsi="Impact"/>
-                <w:sz w:val="96"/>
-              </w:rPr>
-            </w:pPr>
-            <w:r>
-              <w:rPr>
-                <w:rFonts w:ascii="Impact" w:hAnsi="Impact"/>
-                <w:sz w:val="96"/>
-              </w:rPr>
-              <w:t>Projet X</w:t>
-            </w:r>
-            <w:r>
-              <w:rPr>
-                <w:rFonts w:ascii="Impact" w:hAnsi="Impact"/>
-                <w:sz w:val="96"/>
-              </w:rPr>
-              <w:t>YZ</w:t>
-            </w:r>
-          </w:p>
-        </w:tc>
-      </w:tr>
-    </w:tbl>
     <w:p>
       <w:pPr>
         <w:rPr>
@@ -100,35 +65,84 @@
         </w:rPr>
       </w:pPr>
     </w:p>
+    <w:p/>
+    <w:p>
+      <w:pPr>
+        <w:spacing w:before="2000"/>
+        <w:ind w:left="2832"/>
+        <w:rPr>
+          <w:rFonts w:ascii="Microsoft JhengHei" w:eastAsia="Microsoft JhengHei" w:hAnsi="Microsoft JhengHei"/>
+        </w:rPr>
+      </w:pPr>
+      <w:r>
+        <w:rPr>
+          <w:rFonts w:ascii="Microsoft JhengHei" w:eastAsia="Microsoft JhengHei" w:hAnsi="Microsoft JhengHei"/>
+        </w:rPr>
+        <w:t xml:space="preserve">      Thomas Nardou</w:t>
+      </w:r>
+      <w:r>
+        <w:rPr>
+          <w:rFonts w:ascii="Microsoft JhengHei" w:eastAsia="Microsoft JhengHei" w:hAnsi="Microsoft JhengHei"/>
+        </w:rPr>
+        <w:t xml:space="preserve"> </w:t>
+      </w:r>
+      <w:r>
+        <w:rPr>
+          <w:rFonts w:ascii="Microsoft JhengHei" w:eastAsia="Microsoft JhengHei" w:hAnsi="Microsoft JhengHei" w:hint="eastAsia"/>
+        </w:rPr>
+        <w:t>– MID3</w:t>
+      </w:r>
+    </w:p>
     <w:p>
       <w:pPr>
         <w:jc w:val="center"/>
         <w:rPr>
-          <w:color w:val="FF0000"/>
-          <w:sz w:val="52"/>
-        </w:rPr>
-      </w:pPr>
-      <w:r>
-        <w:rPr>
-          <w:color w:val="FF0000"/>
-          <w:sz w:val="52"/>
-        </w:rPr>
-        <w:t xml:space="preserve">Pour projet </w:t>
-      </w:r>
-      <w:r>
-        <w:rPr>
-          <w:color w:val="FF0000"/>
-          <w:sz w:val="52"/>
-        </w:rPr>
-        <w:t>Plot That Line</w:t>
-      </w:r>
-      <w:r>
-        <w:rPr>
-          <w:color w:val="FF0000"/>
-          <w:sz w:val="52"/>
-        </w:rPr>
-        <w:t xml:space="preserve"> avec XCL</w:t>
-      </w:r>
+          <w:rFonts w:ascii="Microsoft JhengHei" w:eastAsia="Microsoft JhengHei" w:hAnsi="Microsoft JhengHei"/>
+        </w:rPr>
+      </w:pPr>
+      <w:r>
+        <w:rPr>
+          <w:rFonts w:ascii="Microsoft JhengHei" w:eastAsia="Microsoft JhengHei" w:hAnsi="Microsoft JhengHei" w:hint="eastAsia"/>
+        </w:rPr>
+        <w:t>Vennes</w:t>
+      </w:r>
+      <w:r>
+        <w:rPr>
+          <w:rFonts w:ascii="Microsoft JhengHei" w:eastAsia="Microsoft JhengHei" w:hAnsi="Microsoft JhengHei"/>
+        </w:rPr>
+        <w:t xml:space="preserve"> </w:t>
+      </w:r>
+      <w:r>
+        <w:rPr>
+          <w:rFonts w:ascii="Microsoft JhengHei" w:eastAsia="Microsoft JhengHei" w:hAnsi="Microsoft JhengHei" w:hint="eastAsia"/>
+        </w:rPr>
+        <w:t xml:space="preserve">- </w:t>
+      </w:r>
+      <w:r>
+        <w:rPr>
+          <w:rFonts w:ascii="Microsoft JhengHei" w:eastAsia="Microsoft JhengHei" w:hAnsi="Microsoft JhengHei"/>
+        </w:rPr>
+        <w:t>B22</w:t>
+      </w:r>
+    </w:p>
+    <w:p>
+      <w:pPr>
+        <w:jc w:val="center"/>
+        <w:rPr>
+          <w:rFonts w:ascii="Microsoft JhengHei" w:eastAsia="Microsoft JhengHei" w:hAnsi="Microsoft JhengHei"/>
+        </w:rPr>
+      </w:pPr>
+      <w:r>
+        <w:rPr>
+          <w:rFonts w:ascii="Microsoft JhengHei" w:eastAsia="Microsoft JhengHei" w:hAnsi="Microsoft JhengHei"/>
+        </w:rPr>
+        <w:t>Xavier Carrel</w:t>
+      </w:r>
+    </w:p>
+    <w:p>
+      <w:pPr>
+        <w:jc w:val="center"/>
+      </w:pPr>
     </w:p>
     <w:p/>
     <w:p/>
@@ -148,13 +162,6 @@
     <w:p/>
     <w:p/>
     <w:p/>
-    <w:p/>
-    <w:p/>
-    <w:p/>
-    <w:p/>
-    <w:p/>
-    <w:p/>
-    <w:p/>
     <w:p>
       <w:r>
         <w:br w:type="page"/>
@@ -171,7 +178,7 @@
       <w:pPr>
         <w:pStyle w:val="TM1"/>
         <w:rPr>
-          <w:rFonts w:asciiTheme="minorHAnsi" w:eastAsiaTheme="minorEastAsia" w:hAnsiTheme="minorHAnsi" w:cstheme="minorBidi"/>
+          <w:rFonts w:eastAsiaTheme="minorEastAsia" w:cstheme="minorBidi"/>
           <w:sz w:val="22"/>
           <w:szCs w:val="22"/>
           <w:lang w:val="fr-CH" w:eastAsia="fr-CH"/>
@@ -195,7 +202,7 @@
         </w:r>
         <w:r>
           <w:rPr>
-            <w:rFonts w:asciiTheme="minorHAnsi" w:eastAsiaTheme="minorEastAsia" w:hAnsiTheme="minorHAnsi" w:cstheme="minorBidi"/>
+            <w:rFonts w:eastAsiaTheme="minorEastAsia" w:cstheme="minorBidi"/>
             <w:sz w:val="22"/>
             <w:szCs w:val="22"/>
             <w:lang w:val="fr-CH" w:eastAsia="fr-CH"/>
@@ -530,7 +537,7 @@
       <w:pPr>
         <w:pStyle w:val="TM1"/>
         <w:rPr>
-          <w:rFonts w:asciiTheme="minorHAnsi" w:eastAsiaTheme="minorEastAsia" w:hAnsiTheme="minorHAnsi" w:cstheme="minorBidi"/>
+          <w:rFonts w:eastAsiaTheme="minorEastAsia" w:cstheme="minorBidi"/>
           <w:sz w:val="22"/>
           <w:szCs w:val="22"/>
           <w:lang w:val="fr-CH" w:eastAsia="fr-CH"/>
@@ -545,7 +552,7 @@
         </w:r>
         <w:r>
           <w:rPr>
-            <w:rFonts w:asciiTheme="minorHAnsi" w:eastAsiaTheme="minorEastAsia" w:hAnsiTheme="minorHAnsi" w:cstheme="minorBidi"/>
+            <w:rFonts w:eastAsiaTheme="minorEastAsia" w:cstheme="minorBidi"/>
             <w:sz w:val="22"/>
             <w:szCs w:val="22"/>
             <w:lang w:val="fr-CH" w:eastAsia="fr-CH"/>
@@ -973,7 +980,7 @@
       <w:pPr>
         <w:pStyle w:val="TM1"/>
         <w:rPr>
-          <w:rFonts w:asciiTheme="minorHAnsi" w:eastAsiaTheme="minorEastAsia" w:hAnsiTheme="minorHAnsi" w:cstheme="minorBidi"/>
+          <w:rFonts w:eastAsiaTheme="minorEastAsia" w:cstheme="minorBidi"/>
           <w:sz w:val="22"/>
           <w:szCs w:val="22"/>
           <w:lang w:val="fr-CH" w:eastAsia="fr-CH"/>
@@ -988,7 +995,7 @@
         </w:r>
         <w:r>
           <w:rPr>
-            <w:rFonts w:asciiTheme="minorHAnsi" w:eastAsiaTheme="minorEastAsia" w:hAnsiTheme="minorHAnsi" w:cstheme="minorBidi"/>
+            <w:rFonts w:eastAsiaTheme="minorEastAsia" w:cstheme="minorBidi"/>
             <w:sz w:val="22"/>
             <w:szCs w:val="22"/>
             <w:lang w:val="fr-CH" w:eastAsia="fr-CH"/>
@@ -1788,7 +1795,7 @@
       <w:pPr>
         <w:pStyle w:val="TM1"/>
         <w:rPr>
-          <w:rFonts w:asciiTheme="minorHAnsi" w:eastAsiaTheme="minorEastAsia" w:hAnsiTheme="minorHAnsi" w:cstheme="minorBidi"/>
+          <w:rFonts w:eastAsiaTheme="minorEastAsia" w:cstheme="minorBidi"/>
           <w:sz w:val="22"/>
           <w:szCs w:val="22"/>
           <w:lang w:val="fr-CH" w:eastAsia="fr-CH"/>
@@ -1803,7 +1810,7 @@
         </w:r>
         <w:r>
           <w:rPr>
-            <w:rFonts w:asciiTheme="minorHAnsi" w:eastAsiaTheme="minorEastAsia" w:hAnsiTheme="minorHAnsi" w:cstheme="minorBidi"/>
+            <w:rFonts w:eastAsiaTheme="minorEastAsia" w:cstheme="minorBidi"/>
             <w:sz w:val="22"/>
             <w:szCs w:val="22"/>
             <w:lang w:val="fr-CH" w:eastAsia="fr-CH"/>
@@ -1863,7 +1870,7 @@
       <w:pPr>
         <w:pStyle w:val="TM1"/>
         <w:rPr>
-          <w:rFonts w:asciiTheme="minorHAnsi" w:eastAsiaTheme="minorEastAsia" w:hAnsiTheme="minorHAnsi" w:cstheme="minorBidi"/>
+          <w:rFonts w:eastAsiaTheme="minorEastAsia" w:cstheme="minorBidi"/>
           <w:sz w:val="22"/>
           <w:szCs w:val="22"/>
           <w:lang w:val="fr-CH" w:eastAsia="fr-CH"/>
@@ -1878,7 +1885,7 @@
         </w:r>
         <w:r>
           <w:rPr>
-            <w:rFonts w:asciiTheme="minorHAnsi" w:eastAsiaTheme="minorEastAsia" w:hAnsiTheme="minorHAnsi" w:cstheme="minorBidi"/>
+            <w:rFonts w:eastAsiaTheme="minorEastAsia" w:cstheme="minorBidi"/>
             <w:sz w:val="22"/>
             <w:szCs w:val="22"/>
             <w:lang w:val="fr-CH" w:eastAsia="fr-CH"/>
@@ -4815,7 +4822,11 @@
         <w:t>"</w:t>
       </w:r>
     </w:p>
-    <w:p/>
+    <w:p>
+      <w:r>
+        <w:br w:type="page"/>
+      </w:r>
+    </w:p>
     <w:p>
       <w:pPr>
         <w:pStyle w:val="Titre1"/>
@@ -4826,6 +4837,7 @@
       <w:bookmarkStart w:id="9" w:name="_Toc71703259"/>
       <w:bookmarkStart w:id="10" w:name="_Toc175917895"/>
       <w:r>
+        <w:lastRenderedPageBreak/>
         <w:t>R</w:t>
       </w:r>
       <w:bookmarkEnd w:id="9"/>
@@ -4838,7 +4850,9 @@
       <w:pPr>
         <w:pStyle w:val="Titre2"/>
         <w:rPr>
-          <w:color w:val="FF0000"/>
+          <w:i w:val="0"/>
+          <w:iCs/>
+          <w:color w:val="000000" w:themeColor="text1"/>
         </w:rPr>
       </w:pPr>
       <w:bookmarkStart w:id="11" w:name="_Toc175917896"/>
@@ -4846,606 +4860,398 @@
       <w:bookmarkStart w:id="13" w:name="_Toc71691022"/>
       <w:r>
         <w:rPr>
-          <w:color w:val="FF0000"/>
-        </w:rPr>
-        <w:t>Points de design spécifique</w:t>
-      </w:r>
-      <w:r>
-        <w:rPr>
-          <w:color w:val="FF0000"/>
-        </w:rPr>
-        <w:t>s</w:t>
-      </w:r>
-      <w:bookmarkEnd w:id="11"/>
-    </w:p>
-    <w:p/>
-    <w:p>
-      <w:pPr>
-        <w:rPr>
-          <w:b/>
-          <w:i/>
-          <w:iCs/>
-          <w:color w:val="FF0000"/>
-        </w:rPr>
-      </w:pPr>
-      <w:r>
-        <w:rPr>
-          <w:b/>
-          <w:i/>
-          <w:iCs/>
-          <w:color w:val="FF0000"/>
-        </w:rPr>
-        <w:t>Ce chapitre est constitué de plusieurs sous-chapitre</w:t>
-      </w:r>
-      <w:r>
-        <w:rPr>
-          <w:b/>
-          <w:i/>
-          <w:iCs/>
-          <w:color w:val="FF0000"/>
-        </w:rPr>
-        <w:t>.</w:t>
-      </w:r>
-    </w:p>
-    <w:p>
-      <w:pPr>
-        <w:rPr>
-          <w:b/>
-          <w:i/>
-          <w:iCs/>
-          <w:color w:val="FF0000"/>
-        </w:rPr>
-      </w:pPr>
-    </w:p>
-    <w:p>
-      <w:pPr>
-        <w:rPr>
-          <w:b/>
-          <w:i/>
-          <w:iCs/>
-          <w:color w:val="FF0000"/>
-        </w:rPr>
-      </w:pPr>
-      <w:r>
-        <w:rPr>
-          <w:b/>
-          <w:i/>
-          <w:iCs/>
-          <w:color w:val="FF0000"/>
-        </w:rPr>
-        <w:t>Chaque sous-chapitre</w:t>
-      </w:r>
-      <w:r>
-        <w:rPr>
-          <w:b/>
-          <w:i/>
-          <w:iCs/>
-          <w:color w:val="FF0000"/>
-        </w:rPr>
-        <w:t xml:space="preserve"> expliqu</w:t>
-      </w:r>
-      <w:r>
-        <w:rPr>
-          <w:b/>
-          <w:i/>
-          <w:iCs/>
-          <w:color w:val="FF0000"/>
-        </w:rPr>
-        <w:t>e</w:t>
-      </w:r>
-      <w:r>
-        <w:rPr>
-          <w:b/>
-          <w:i/>
-          <w:iCs/>
-          <w:color w:val="FF0000"/>
-        </w:rPr>
-        <w:t xml:space="preserve"> un </w:t>
-      </w:r>
-      <w:r>
-        <w:rPr>
-          <w:b/>
-          <w:i/>
-          <w:iCs/>
-          <w:color w:val="FF0000"/>
-        </w:rPr>
-        <w:t xml:space="preserve">point de </w:t>
-      </w:r>
-      <w:r>
-        <w:rPr>
-          <w:b/>
-          <w:i/>
-          <w:iCs/>
-          <w:color w:val="FF0000"/>
-        </w:rPr>
-        <w:t xml:space="preserve">design </w:t>
-      </w:r>
-      <w:r>
-        <w:rPr>
-          <w:b/>
-          <w:i/>
-          <w:iCs/>
-          <w:color w:val="FF0000"/>
-        </w:rPr>
-        <w:t xml:space="preserve">technique </w:t>
-      </w:r>
-      <w:r>
-        <w:rPr>
-          <w:b/>
-          <w:i/>
-          <w:iCs/>
-          <w:color w:val="FF0000"/>
-        </w:rPr>
-        <w:t xml:space="preserve">particulier, quelque chose que vous avez </w:t>
-      </w:r>
-      <w:r>
-        <w:rPr>
-          <w:b/>
-          <w:i/>
-          <w:iCs/>
-          <w:color w:val="FF0000"/>
-        </w:rPr>
-        <w:t xml:space="preserve">dû </w:t>
-      </w:r>
-      <w:r>
-        <w:rPr>
-          <w:b/>
-          <w:i/>
-          <w:iCs/>
-          <w:color w:val="FF0000"/>
-        </w:rPr>
-        <w:t>invent</w:t>
-      </w:r>
-      <w:r>
-        <w:rPr>
-          <w:b/>
-          <w:i/>
-          <w:iCs/>
-          <w:color w:val="FF0000"/>
-        </w:rPr>
-        <w:t>er</w:t>
-      </w:r>
-      <w:r>
-        <w:rPr>
-          <w:b/>
-          <w:i/>
-          <w:iCs/>
-          <w:color w:val="FF0000"/>
-        </w:rPr>
-        <w:t xml:space="preserve"> pour répondre au besoin et qui ne peut pas s’expliquer par de simples commentaires dans le code.</w:t>
-      </w:r>
-    </w:p>
-    <w:p>
-      <w:pPr>
-        <w:rPr>
-          <w:b/>
-          <w:i/>
-          <w:iCs/>
-          <w:color w:val="FF0000"/>
-        </w:rPr>
-      </w:pPr>
-    </w:p>
-    <w:p>
-      <w:pPr>
-        <w:rPr>
-          <w:b/>
-          <w:i/>
-          <w:iCs/>
-          <w:color w:val="FF0000"/>
-        </w:rPr>
-      </w:pPr>
-      <w:r>
-        <w:rPr>
-          <w:b/>
-          <w:i/>
-          <w:iCs/>
-          <w:color w:val="FF0000"/>
-        </w:rPr>
-        <w:t>Il s’agit d’explications techniques sur le fonctionnement du système. Les explications sont appuyées par des diagrammes, ou de très brefs éléments de code.</w:t>
-      </w:r>
-    </w:p>
-    <w:p>
-      <w:pPr>
-        <w:rPr>
-          <w:b/>
-          <w:i/>
-          <w:iCs/>
-          <w:color w:val="FF0000"/>
-        </w:rPr>
-      </w:pPr>
-    </w:p>
-    <w:p>
-      <w:pPr>
-        <w:rPr>
-          <w:b/>
-          <w:i/>
-          <w:iCs/>
-          <w:color w:val="FF0000"/>
-        </w:rPr>
-      </w:pPr>
-      <w:r>
-        <w:rPr>
-          <w:b/>
-          <w:i/>
-          <w:iCs/>
-          <w:color w:val="FF0000"/>
-        </w:rPr>
-        <w:t>NE PAS mettre ici des pratiques usuelles que tout professionnel de la branche connaît déjà. Par exemple, n’EXPLIQUEZ PAS ICI CE QU’EST LE PATTERN MVC.</w:t>
-      </w:r>
-    </w:p>
-    <w:p>
-      <w:pPr>
-        <w:rPr>
-          <w:b/>
-          <w:i/>
-          <w:iCs/>
-          <w:color w:val="FF0000"/>
-        </w:rPr>
-      </w:pPr>
-    </w:p>
-    <w:p>
-      <w:pPr>
-        <w:rPr>
-          <w:b/>
-          <w:i/>
-          <w:iCs/>
-          <w:color w:val="FF0000"/>
-        </w:rPr>
-      </w:pPr>
-      <w:r>
-        <w:rPr>
-          <w:b/>
-          <w:i/>
-          <w:iCs/>
-          <w:color w:val="FF0000"/>
-        </w:rPr>
-        <w:lastRenderedPageBreak/>
-        <w:t xml:space="preserve">Exemple (simplifié à l’extrême) : Protection contre des formulaires mal intentionnés ou modifiés </w:t>
-      </w:r>
-    </w:p>
-    <w:p>
-      <w:pPr>
-        <w:pStyle w:val="Paragraphedeliste"/>
-        <w:numPr>
-          <w:ilvl w:val="0"/>
-          <w:numId w:val="16"/>
-        </w:numPr>
-        <w:rPr>
-          <w:b/>
-          <w:i/>
-          <w:iCs/>
-          <w:color w:val="FF0000"/>
-        </w:rPr>
-      </w:pPr>
-      <w:r>
-        <w:rPr>
-          <w:b/>
-          <w:i/>
-          <w:iCs/>
-          <w:color w:val="FF0000"/>
-        </w:rPr>
-        <w:t xml:space="preserve">Au moment de générer le formulaire, le script </w:t>
-      </w:r>
-      <w:proofErr w:type="spellStart"/>
-      <w:r>
-        <w:rPr>
-          <w:b/>
-          <w:i/>
-          <w:iCs/>
-          <w:color w:val="FF0000"/>
-        </w:rPr>
-        <w:t>php</w:t>
-      </w:r>
-      <w:proofErr w:type="spellEnd"/>
-      <w:r>
-        <w:rPr>
-          <w:b/>
-          <w:i/>
-          <w:iCs/>
-          <w:color w:val="FF0000"/>
-        </w:rPr>
-        <w:t> :</w:t>
-      </w:r>
-    </w:p>
-    <w:p>
-      <w:pPr>
-        <w:pStyle w:val="Paragraphedeliste"/>
-        <w:numPr>
-          <w:ilvl w:val="1"/>
-          <w:numId w:val="16"/>
-        </w:numPr>
-        <w:rPr>
-          <w:b/>
-          <w:i/>
-          <w:iCs/>
-          <w:color w:val="FF0000"/>
-        </w:rPr>
-      </w:pPr>
-      <w:r>
-        <w:rPr>
-          <w:b/>
-          <w:i/>
-          <w:iCs/>
-          <w:color w:val="FF0000"/>
-        </w:rPr>
-        <w:t>Concatène les noms de tous les champs contenus dans le formulaire</w:t>
-      </w:r>
-    </w:p>
-    <w:p>
-      <w:pPr>
-        <w:pStyle w:val="Paragraphedeliste"/>
-        <w:numPr>
-          <w:ilvl w:val="1"/>
-          <w:numId w:val="16"/>
-        </w:numPr>
-        <w:rPr>
-          <w:b/>
-          <w:i/>
-          <w:iCs/>
-          <w:color w:val="FF0000"/>
-        </w:rPr>
-      </w:pPr>
-      <w:r>
-        <w:rPr>
-          <w:b/>
-          <w:i/>
-          <w:iCs/>
-          <w:color w:val="FF0000"/>
-        </w:rPr>
-        <w:t>Calcule un hash SHA256 de la chaîne obtenue</w:t>
-      </w:r>
-    </w:p>
-    <w:p>
-      <w:pPr>
-        <w:pStyle w:val="Paragraphedeliste"/>
-        <w:numPr>
-          <w:ilvl w:val="1"/>
-          <w:numId w:val="16"/>
-        </w:numPr>
-        <w:rPr>
-          <w:b/>
-          <w:i/>
-          <w:iCs/>
-          <w:color w:val="FF0000"/>
-        </w:rPr>
-      </w:pPr>
-      <w:r>
-        <w:rPr>
-          <w:b/>
-          <w:i/>
-          <w:iCs/>
-          <w:color w:val="FF0000"/>
-        </w:rPr>
-        <w:t xml:space="preserve">Ajoute un input nommé « CSRF » de type </w:t>
-      </w:r>
-      <w:proofErr w:type="spellStart"/>
-      <w:r>
-        <w:rPr>
-          <w:b/>
-          <w:i/>
-          <w:iCs/>
-          <w:color w:val="FF0000"/>
-        </w:rPr>
-        <w:t>hidden</w:t>
-      </w:r>
-      <w:proofErr w:type="spellEnd"/>
-      <w:r>
-        <w:rPr>
-          <w:b/>
-          <w:i/>
-          <w:iCs/>
-          <w:color w:val="FF0000"/>
-        </w:rPr>
-        <w:t xml:space="preserve"> dans le </w:t>
-      </w:r>
-      <w:proofErr w:type="spellStart"/>
-      <w:r>
-        <w:rPr>
-          <w:b/>
-          <w:i/>
-          <w:iCs/>
-          <w:color w:val="FF0000"/>
-        </w:rPr>
-        <w:t>form</w:t>
-      </w:r>
-      <w:proofErr w:type="spellEnd"/>
-    </w:p>
-    <w:p>
-      <w:pPr>
-        <w:pStyle w:val="Paragraphedeliste"/>
-        <w:numPr>
-          <w:ilvl w:val="0"/>
-          <w:numId w:val="16"/>
-        </w:numPr>
-        <w:rPr>
-          <w:b/>
-          <w:i/>
-          <w:iCs/>
-          <w:color w:val="FF0000"/>
-        </w:rPr>
-      </w:pPr>
-      <w:r>
-        <w:rPr>
-          <w:b/>
-          <w:i/>
-          <w:iCs/>
-          <w:color w:val="FF0000"/>
-        </w:rPr>
-        <w:t xml:space="preserve">A la réception du POST du </w:t>
-      </w:r>
-      <w:proofErr w:type="spellStart"/>
-      <w:r>
-        <w:rPr>
-          <w:b/>
-          <w:i/>
-          <w:iCs/>
-          <w:color w:val="FF0000"/>
-        </w:rPr>
-        <w:t>fromulaire</w:t>
-      </w:r>
-      <w:proofErr w:type="spellEnd"/>
-    </w:p>
-    <w:p>
-      <w:pPr>
-        <w:pStyle w:val="Paragraphedeliste"/>
-        <w:numPr>
-          <w:ilvl w:val="1"/>
-          <w:numId w:val="16"/>
-        </w:numPr>
-        <w:rPr>
-          <w:b/>
-          <w:i/>
-          <w:iCs/>
-          <w:color w:val="FF0000"/>
-        </w:rPr>
-      </w:pPr>
-      <w:r>
-        <w:rPr>
-          <w:b/>
-          <w:i/>
-          <w:iCs/>
-          <w:color w:val="FF0000"/>
-        </w:rPr>
-        <w:t>Concatène les noms des indices de $_POST</w:t>
-      </w:r>
-    </w:p>
-    <w:p>
-      <w:pPr>
-        <w:pStyle w:val="Paragraphedeliste"/>
-        <w:numPr>
-          <w:ilvl w:val="1"/>
-          <w:numId w:val="16"/>
-        </w:numPr>
-        <w:rPr>
-          <w:b/>
-          <w:i/>
-          <w:iCs/>
-          <w:color w:val="FF0000"/>
-        </w:rPr>
-      </w:pPr>
-      <w:r>
-        <w:rPr>
-          <w:b/>
-          <w:i/>
-          <w:iCs/>
-          <w:color w:val="FF0000"/>
-        </w:rPr>
-        <w:t>Calcule un hash SHA256 de la chaîne obtenue</w:t>
-      </w:r>
-    </w:p>
-    <w:p>
-      <w:pPr>
-        <w:pStyle w:val="Paragraphedeliste"/>
-        <w:numPr>
-          <w:ilvl w:val="1"/>
-          <w:numId w:val="16"/>
-        </w:numPr>
-        <w:rPr>
-          <w:b/>
-          <w:i/>
-          <w:iCs/>
-          <w:color w:val="FF0000"/>
-        </w:rPr>
-      </w:pPr>
-      <w:r>
-        <w:rPr>
-          <w:b/>
-          <w:i/>
-          <w:iCs/>
-          <w:color w:val="FF0000"/>
-        </w:rPr>
-        <w:t>Vérifie que la valeur du champ CSRF correspond</w:t>
-      </w:r>
-    </w:p>
-    <w:p>
-      <w:pPr>
-        <w:rPr>
-          <w:b/>
-          <w:i/>
-          <w:iCs/>
-          <w:color w:val="FF0000"/>
-        </w:rPr>
-      </w:pPr>
-    </w:p>
-    <w:p>
-      <w:pPr>
-        <w:pStyle w:val="Titre3"/>
-        <w:rPr>
-          <w:i/>
-          <w:iCs/>
-          <w:color w:val="FF0000"/>
-        </w:rPr>
-      </w:pPr>
-      <w:bookmarkStart w:id="14" w:name="_Toc175917897"/>
-      <w:r>
-        <w:rPr>
-          <w:i/>
-          <w:iCs/>
-          <w:color w:val="FF0000"/>
-        </w:rPr>
-        <w:t>…</w:t>
-      </w:r>
-      <w:bookmarkEnd w:id="14"/>
-    </w:p>
-    <w:p/>
-    <w:p>
-      <w:pPr>
-        <w:pStyle w:val="Titre3"/>
-        <w:rPr>
-          <w:i/>
-          <w:iCs/>
-          <w:color w:val="FF0000"/>
-        </w:rPr>
-      </w:pPr>
-      <w:bookmarkStart w:id="15" w:name="_Toc175917898"/>
-      <w:r>
-        <w:rPr>
-          <w:i/>
-          <w:iCs/>
-          <w:color w:val="FF0000"/>
-        </w:rPr>
-        <w:t>…</w:t>
-      </w:r>
-      <w:bookmarkEnd w:id="15"/>
-    </w:p>
-    <w:p/>
-    <w:p>
-      <w:pPr>
-        <w:pStyle w:val="Titre3"/>
-        <w:rPr>
-          <w:i/>
-          <w:iCs/>
-          <w:color w:val="FF0000"/>
-        </w:rPr>
-      </w:pPr>
-      <w:bookmarkStart w:id="16" w:name="_Toc175917899"/>
-      <w:r>
-        <w:rPr>
-          <w:i/>
-          <w:iCs/>
-          <w:color w:val="FF0000"/>
-        </w:rPr>
-        <w:t>…</w:t>
-      </w:r>
-      <w:bookmarkEnd w:id="16"/>
-    </w:p>
-    <w:p>
-      <w:pPr>
-        <w:pStyle w:val="Titre2"/>
-        <w:rPr>
           <w:i w:val="0"/>
           <w:iCs/>
-        </w:rPr>
-      </w:pPr>
-      <w:bookmarkStart w:id="17" w:name="_Toc175917900"/>
-      <w:r>
+          <w:color w:val="000000" w:themeColor="text1"/>
+        </w:rPr>
+        <w:t>Points de design spécifiques</w:t>
+      </w:r>
+      <w:bookmarkEnd w:id="11"/>
+    </w:p>
+    <w:p>
+      <w:pPr>
+        <w:pStyle w:val="Titre3"/>
+        <w:rPr>
+          <w:color w:val="000000" w:themeColor="text1"/>
+        </w:rPr>
+      </w:pPr>
+      <w:r>
+        <w:rPr>
+          <w:color w:val="000000" w:themeColor="text1"/>
+        </w:rPr>
+        <w:t>Gestion du chemin d’accès au fichier CSV</w:t>
+      </w:r>
+    </w:p>
+    <w:p>
+      <w:r>
+        <w:t xml:space="preserve">Dans l’application la gestion du chemin d’accès </w:t>
+      </w:r>
+      <w:r>
+        <w:t>du fichier CSV est géré dynamiquement c’est-à-dire qu’est c’est l’utilisateur qui choisit le fichier de donnée. Une fois le fichier choisit l</w:t>
+      </w:r>
+      <w:r>
+        <w:t xml:space="preserve">e chemin est enregistré dans un fichier texte </w:t>
+      </w:r>
+      <w:r>
+        <w:t>(path.txt)</w:t>
+      </w:r>
+      <w:r>
+        <w:t>. Si le fichier texte est absent</w:t>
+      </w:r>
+      <w:r>
+        <w:t xml:space="preserve"> alors l’explorateur de fichier s’ouvre pour pouvoir sélectionner le fichier. Voici la partie du code qui permet cela : </w:t>
+      </w:r>
+    </w:p>
+    <w:p/>
+    <w:p>
+      <w:pPr>
+        <w:jc w:val="center"/>
+      </w:pPr>
+      <w:r>
+        <w:rPr>
+          <w:noProof/>
+        </w:rPr>
+        <w:drawing>
+          <wp:inline distT="0" distB="0" distL="0" distR="0" wp14:anchorId="5DED7DC1" wp14:editId="283A7777">
+            <wp:extent cx="5768575" cy="1937982"/>
+            <wp:effectExtent l="0" t="0" r="3810" b="5715"/>
+            <wp:docPr id="1765231833" name="Image 1"/>
+            <wp:cNvGraphicFramePr>
+              <a:graphicFrameLocks xmlns:a="http://schemas.openxmlformats.org/drawingml/2006/main" noChangeAspect="1"/>
+            </wp:cNvGraphicFramePr>
+            <a:graphic xmlns:a="http://schemas.openxmlformats.org/drawingml/2006/main">
+              <a:graphicData uri="http://schemas.openxmlformats.org/drawingml/2006/picture">
+                <pic:pic xmlns:pic="http://schemas.openxmlformats.org/drawingml/2006/picture">
+                  <pic:nvPicPr>
+                    <pic:cNvPr id="1765231833" name="Image 1"/>
+                    <pic:cNvPicPr>
+                      <a:picLocks noChangeAspect="1" noChangeArrowheads="1"/>
+                    </pic:cNvPicPr>
+                  </pic:nvPicPr>
+                  <pic:blipFill>
+                    <a:blip r:embed="rId13" cstate="print">
+                      <a:extLst>
+                        <a:ext uri="{28A0092B-C50C-407E-A947-70E740481C1C}">
+                          <a14:useLocalDpi xmlns:a14="http://schemas.microsoft.com/office/drawing/2010/main" val="0"/>
+                        </a:ext>
+                      </a:extLst>
+                    </a:blip>
+                    <a:stretch>
+                      <a:fillRect/>
+                    </a:stretch>
+                  </pic:blipFill>
+                  <pic:spPr bwMode="auto">
+                    <a:xfrm>
+                      <a:off x="0" y="0"/>
+                      <a:ext cx="5799252" cy="1948288"/>
+                    </a:xfrm>
+                    <a:prstGeom prst="rect">
+                      <a:avLst/>
+                    </a:prstGeom>
+                    <a:noFill/>
+                    <a:ln>
+                      <a:noFill/>
+                    </a:ln>
+                  </pic:spPr>
+                </pic:pic>
+              </a:graphicData>
+            </a:graphic>
+          </wp:inline>
+        </w:drawing>
+      </w:r>
+    </w:p>
+    <w:p>
+      <w:pPr>
+        <w:rPr>
+          <w:color w:val="000000" w:themeColor="text1"/>
+        </w:rPr>
+      </w:pPr>
+    </w:p>
+    <w:p>
+      <w:pPr>
+        <w:pStyle w:val="Titre3"/>
+        <w:rPr>
+          <w:color w:val="000000" w:themeColor="text1"/>
+        </w:rPr>
+      </w:pPr>
+      <w:r>
+        <w:rPr>
+          <w:color w:val="000000" w:themeColor="text1"/>
+        </w:rPr>
+        <w:t>Filtrage des données par années</w:t>
+      </w:r>
+    </w:p>
+    <w:p>
+      <w:r>
+        <w:t>Pour permettre un filtrage par date, l'utilisateur peut sélectionner une plage d'années et afficher uniquement les données pertinentes. Cela nécessite de valider les années saisies et d'ajuster dynamiquement l'affichage en conséquence</w:t>
+      </w:r>
+      <w:r>
+        <w:t xml:space="preserve"> en effectuant un zoom sur l’axe verticale</w:t>
+      </w:r>
+      <w:r>
+        <w:t>.</w:t>
+      </w:r>
+      <w:r>
+        <w:t xml:space="preserve"> Voici le code permettant d’effectuer le filtre :</w:t>
+      </w:r>
+    </w:p>
+    <w:p/>
+    <w:p>
+      <w:r>
+        <w:rPr>
+          <w:noProof/>
+        </w:rPr>
+        <w:drawing>
+          <wp:inline distT="0" distB="0" distL="0" distR="0" wp14:anchorId="7054D488" wp14:editId="1BB274E0">
+            <wp:extent cx="5807123" cy="738085"/>
+            <wp:effectExtent l="0" t="0" r="3175" b="5080"/>
+            <wp:docPr id="424030672" name="Image 2"/>
+            <wp:cNvGraphicFramePr>
+              <a:graphicFrameLocks xmlns:a="http://schemas.openxmlformats.org/drawingml/2006/main" noChangeAspect="1"/>
+            </wp:cNvGraphicFramePr>
+            <a:graphic xmlns:a="http://schemas.openxmlformats.org/drawingml/2006/main">
+              <a:graphicData uri="http://schemas.openxmlformats.org/drawingml/2006/picture">
+                <pic:pic xmlns:pic="http://schemas.openxmlformats.org/drawingml/2006/picture">
+                  <pic:nvPicPr>
+                    <pic:cNvPr id="0" name="Picture 2"/>
+                    <pic:cNvPicPr>
+                      <a:picLocks noChangeAspect="1" noChangeArrowheads="1"/>
+                    </pic:cNvPicPr>
+                  </pic:nvPicPr>
+                  <pic:blipFill>
+                    <a:blip r:embed="rId14" cstate="print">
+                      <a:extLst>
+                        <a:ext uri="{28A0092B-C50C-407E-A947-70E740481C1C}">
+                          <a14:useLocalDpi xmlns:a14="http://schemas.microsoft.com/office/drawing/2010/main" val="0"/>
+                        </a:ext>
+                      </a:extLst>
+                    </a:blip>
+                    <a:srcRect/>
+                    <a:stretch>
+                      <a:fillRect/>
+                    </a:stretch>
+                  </pic:blipFill>
+                  <pic:spPr bwMode="auto">
+                    <a:xfrm>
+                      <a:off x="0" y="0"/>
+                      <a:ext cx="5882975" cy="747726"/>
+                    </a:xfrm>
+                    <a:prstGeom prst="rect">
+                      <a:avLst/>
+                    </a:prstGeom>
+                    <a:noFill/>
+                    <a:ln>
+                      <a:noFill/>
+                    </a:ln>
+                  </pic:spPr>
+                </pic:pic>
+              </a:graphicData>
+            </a:graphic>
+          </wp:inline>
+        </w:drawing>
+      </w:r>
+    </w:p>
+    <w:p>
+      <w:r>
+        <w:br w:type="page"/>
+      </w:r>
+    </w:p>
+    <w:p>
+      <w:pPr>
+        <w:pStyle w:val="Titre3"/>
+      </w:pPr>
+      <w:bookmarkStart w:id="14" w:name="_Toc175917900"/>
+      <w:r>
+        <w:lastRenderedPageBreak/>
+        <w:t>Affichage dynamique des pays sélectionnés</w:t>
+      </w:r>
+    </w:p>
+    <w:p>
+      <w:r>
+        <w:t>Dans l’application l</w:t>
+      </w:r>
+      <w:r>
+        <w:t xml:space="preserve">’utilisateur peut sélectionner plusieurs pays dans </w:t>
+      </w:r>
+      <w:proofErr w:type="spellStart"/>
+      <w:r>
+        <w:t>countryCheckBox</w:t>
+      </w:r>
+      <w:proofErr w:type="spellEnd"/>
+      <w:r>
+        <w:t xml:space="preserve"> (qui est une "</w:t>
+      </w:r>
+      <w:proofErr w:type="spellStart"/>
+      <w:r>
+        <w:t>CheckedListBox</w:t>
+      </w:r>
+      <w:proofErr w:type="spellEnd"/>
+      <w:r>
+        <w:t xml:space="preserve">" qui est disponible par défaut dans </w:t>
+      </w:r>
+      <w:proofErr w:type="spellStart"/>
+      <w:r>
+        <w:t>windows</w:t>
+      </w:r>
+      <w:proofErr w:type="spellEnd"/>
+      <w:r>
+        <w:t xml:space="preserve"> </w:t>
+      </w:r>
+      <w:proofErr w:type="spellStart"/>
+      <w:r>
+        <w:t>forms</w:t>
+      </w:r>
+      <w:proofErr w:type="spellEnd"/>
+      <w:r>
+        <w:t>)</w:t>
+      </w:r>
+      <w:r>
+        <w:t xml:space="preserve"> pour afficher leurs données de population. </w:t>
+      </w:r>
+      <w:r>
+        <w:t>Voici le code permettant d’afficher les pays sélectionner :</w:t>
+      </w:r>
+    </w:p>
+    <w:p/>
+    <w:p>
+      <w:r>
+        <w:rPr>
+          <w:noProof/>
+        </w:rPr>
+        <w:drawing>
+          <wp:inline distT="0" distB="0" distL="0" distR="0" wp14:anchorId="6727F779" wp14:editId="1F09FDC7">
+            <wp:extent cx="5745480" cy="2415540"/>
+            <wp:effectExtent l="0" t="0" r="7620" b="3810"/>
+            <wp:docPr id="1815137823" name="Image 3"/>
+            <wp:cNvGraphicFramePr>
+              <a:graphicFrameLocks xmlns:a="http://schemas.openxmlformats.org/drawingml/2006/main" noChangeAspect="1"/>
+            </wp:cNvGraphicFramePr>
+            <a:graphic xmlns:a="http://schemas.openxmlformats.org/drawingml/2006/main">
+              <a:graphicData uri="http://schemas.openxmlformats.org/drawingml/2006/picture">
+                <pic:pic xmlns:pic="http://schemas.openxmlformats.org/drawingml/2006/picture">
+                  <pic:nvPicPr>
+                    <pic:cNvPr id="0" name="Picture 3"/>
+                    <pic:cNvPicPr>
+                      <a:picLocks noChangeAspect="1" noChangeArrowheads="1"/>
+                    </pic:cNvPicPr>
+                  </pic:nvPicPr>
+                  <pic:blipFill>
+                    <a:blip r:embed="rId15" cstate="print">
+                      <a:extLst>
+                        <a:ext uri="{28A0092B-C50C-407E-A947-70E740481C1C}">
+                          <a14:useLocalDpi xmlns:a14="http://schemas.microsoft.com/office/drawing/2010/main" val="0"/>
+                        </a:ext>
+                      </a:extLst>
+                    </a:blip>
+                    <a:srcRect/>
+                    <a:stretch>
+                      <a:fillRect/>
+                    </a:stretch>
+                  </pic:blipFill>
+                  <pic:spPr bwMode="auto">
+                    <a:xfrm>
+                      <a:off x="0" y="0"/>
+                      <a:ext cx="5745480" cy="2415540"/>
+                    </a:xfrm>
+                    <a:prstGeom prst="rect">
+                      <a:avLst/>
+                    </a:prstGeom>
+                    <a:noFill/>
+                    <a:ln>
+                      <a:noFill/>
+                    </a:ln>
+                  </pic:spPr>
+                </pic:pic>
+              </a:graphicData>
+            </a:graphic>
+          </wp:inline>
+        </w:drawing>
+      </w:r>
+    </w:p>
+    <w:p/>
+    <w:p>
+      <w:r>
+        <w:t>Et voici le code qui permet de récolter les pays sélectionnés :</w:t>
+      </w:r>
+    </w:p>
+    <w:p/>
+    <w:p>
+      <w:r>
+        <w:rPr>
+          <w:noProof/>
+        </w:rPr>
+        <w:drawing>
+          <wp:inline distT="0" distB="0" distL="0" distR="0" wp14:anchorId="6153E2EB" wp14:editId="641BF16E">
+            <wp:extent cx="5745480" cy="3493770"/>
+            <wp:effectExtent l="0" t="0" r="7620" b="0"/>
+            <wp:docPr id="756822176" name="Image 4"/>
+            <wp:cNvGraphicFramePr>
+              <a:graphicFrameLocks xmlns:a="http://schemas.openxmlformats.org/drawingml/2006/main" noChangeAspect="1"/>
+            </wp:cNvGraphicFramePr>
+            <a:graphic xmlns:a="http://schemas.openxmlformats.org/drawingml/2006/main">
+              <a:graphicData uri="http://schemas.openxmlformats.org/drawingml/2006/picture">
+                <pic:pic xmlns:pic="http://schemas.openxmlformats.org/drawingml/2006/picture">
+                  <pic:nvPicPr>
+                    <pic:cNvPr id="0" name="Picture 4"/>
+                    <pic:cNvPicPr>
+                      <a:picLocks noChangeAspect="1" noChangeArrowheads="1"/>
+                    </pic:cNvPicPr>
+                  </pic:nvPicPr>
+                  <pic:blipFill>
+                    <a:blip r:embed="rId16" cstate="print">
+                      <a:extLst>
+                        <a:ext uri="{28A0092B-C50C-407E-A947-70E740481C1C}">
+                          <a14:useLocalDpi xmlns:a14="http://schemas.microsoft.com/office/drawing/2010/main" val="0"/>
+                        </a:ext>
+                      </a:extLst>
+                    </a:blip>
+                    <a:srcRect/>
+                    <a:stretch>
+                      <a:fillRect/>
+                    </a:stretch>
+                  </pic:blipFill>
+                  <pic:spPr bwMode="auto">
+                    <a:xfrm>
+                      <a:off x="0" y="0"/>
+                      <a:ext cx="5745480" cy="3493770"/>
+                    </a:xfrm>
+                    <a:prstGeom prst="rect">
+                      <a:avLst/>
+                    </a:prstGeom>
+                    <a:noFill/>
+                    <a:ln>
+                      <a:noFill/>
+                    </a:ln>
+                  </pic:spPr>
+                </pic:pic>
+              </a:graphicData>
+            </a:graphic>
+          </wp:inline>
+        </w:drawing>
+      </w:r>
+    </w:p>
+    <w:p>
+      <w:r>
+        <w:br w:type="page"/>
+      </w:r>
+    </w:p>
+    <w:p>
+      <w:pPr>
+        <w:pStyle w:val="Titre2"/>
         <w:rPr>
           <w:i w:val="0"/>
           <w:iCs/>
         </w:rPr>
+      </w:pPr>
+      <w:r>
+        <w:rPr>
+          <w:i w:val="0"/>
+          <w:iCs/>
+        </w:rPr>
+        <w:lastRenderedPageBreak/>
         <w:t>Déroulement</w:t>
       </w:r>
-      <w:bookmarkEnd w:id="17"/>
+      <w:bookmarkEnd w:id="14"/>
     </w:p>
     <w:p>
       <w:pPr>
@@ -5543,8 +5349,6 @@
         <w:t xml:space="preserve">Pour mettre en place cette fonctionnalité je n’ai pas eu problème majeur </w:t>
       </w:r>
     </w:p>
-    <w:p/>
-    <w:p/>
     <w:p>
       <w:pPr>
         <w:rPr>
@@ -5564,9 +5368,9 @@
           <w:iCs/>
         </w:rPr>
       </w:pPr>
-      <w:bookmarkStart w:id="18" w:name="_Toc175917901"/>
-      <w:bookmarkStart w:id="19" w:name="_Toc25553321"/>
-      <w:bookmarkStart w:id="20" w:name="_Toc71691025"/>
+      <w:bookmarkStart w:id="15" w:name="_Toc175917901"/>
+      <w:bookmarkStart w:id="16" w:name="_Toc25553321"/>
+      <w:bookmarkStart w:id="17" w:name="_Toc71691025"/>
       <w:bookmarkEnd w:id="12"/>
       <w:bookmarkEnd w:id="13"/>
       <w:r>
@@ -5574,10 +5378,9 @@
           <w:i w:val="0"/>
           <w:iCs/>
         </w:rPr>
-        <w:lastRenderedPageBreak/>
         <w:t>Mise en place de l’environnement de travail</w:t>
       </w:r>
-      <w:bookmarkEnd w:id="18"/>
+      <w:bookmarkEnd w:id="15"/>
     </w:p>
     <w:p/>
     <w:p>
@@ -5592,7 +5395,7 @@
       <w:r>
         <w:t xml:space="preserve"> en allant sur </w:t>
       </w:r>
-      <w:hyperlink r:id="rId13" w:history="1">
+      <w:hyperlink r:id="rId17" w:history="1">
         <w:r>
           <w:rPr>
             <w:rStyle w:val="Lienhypertexte"/>
@@ -5782,6 +5585,11 @@
       </w:r>
     </w:p>
     <w:p>
+      <w:r>
+        <w:br w:type="page"/>
+      </w:r>
+    </w:p>
+    <w:p>
       <w:pPr>
         <w:pStyle w:val="Titre2"/>
         <w:rPr>
@@ -5789,15 +5597,16 @@
           <w:iCs/>
         </w:rPr>
       </w:pPr>
-      <w:bookmarkStart w:id="21" w:name="_Toc175917902"/>
+      <w:bookmarkStart w:id="18" w:name="_Toc175917902"/>
       <w:r>
         <w:rPr>
           <w:i w:val="0"/>
           <w:iCs/>
         </w:rPr>
+        <w:lastRenderedPageBreak/>
         <w:t>Description des test</w:t>
       </w:r>
-      <w:bookmarkEnd w:id="19"/>
+      <w:bookmarkEnd w:id="16"/>
       <w:r>
         <w:rPr>
           <w:i w:val="0"/>
@@ -5805,8 +5614,8 @@
         </w:rPr>
         <w:t>s effectués</w:t>
       </w:r>
-      <w:bookmarkEnd w:id="20"/>
-      <w:bookmarkEnd w:id="21"/>
+      <w:bookmarkEnd w:id="17"/>
+      <w:bookmarkEnd w:id="18"/>
     </w:p>
     <w:p>
       <w:pPr>
@@ -7093,7 +6902,7 @@
       </w:tr>
       <w:tr>
         <w:trPr>
-          <w:trHeight w:val="1267"/>
+          <w:trHeight w:val="1098"/>
         </w:trPr>
         <w:tc>
           <w:tcPr>
@@ -7151,6 +6960,15 @@
               </w:rPr>
               <w:t>Sur la page du graphe Quand je rentre une lettre à la place d'un chiffre pour les dates La lettre n'est pas écrite</w:t>
             </w:r>
+          </w:p>
+          <w:p>
+            <w:pPr>
+              <w:pStyle w:val="En-tte"/>
+              <w:rPr>
+                <w:i/>
+                <w:lang w:val="fr-CH"/>
+              </w:rPr>
+            </w:pPr>
           </w:p>
         </w:tc>
         <w:tc>
@@ -7487,7 +7305,15 @@
                 <w:i/>
                 <w:lang w:val="fr-CH"/>
               </w:rPr>
-              <w:t xml:space="preserve"> à droite du graphe Quand j'appuie sur "Display </w:t>
+              <w:t xml:space="preserve"> à droite du graphe Quand j'appuie sur </w:t>
+            </w:r>
+            <w:r>
+              <w:rPr>
+                <w:i/>
+                <w:lang w:val="fr-CH"/>
+              </w:rPr>
+              <w:lastRenderedPageBreak/>
+              <w:t xml:space="preserve">"Display </w:t>
             </w:r>
             <w:proofErr w:type="spellStart"/>
             <w:r>
@@ -7532,6 +7358,7 @@
                 <w:i/>
                 <w:lang w:val="fr-CH"/>
               </w:rPr>
+              <w:lastRenderedPageBreak/>
               <w:t>???</w:t>
             </w:r>
           </w:p>
@@ -8205,9 +8032,9 @@
           <w:iCs/>
         </w:rPr>
       </w:pPr>
-      <w:bookmarkStart w:id="22" w:name="_Toc25553322"/>
-      <w:bookmarkStart w:id="23" w:name="_Toc71691026"/>
-      <w:bookmarkStart w:id="24" w:name="_Toc175917903"/>
+      <w:bookmarkStart w:id="19" w:name="_Toc25553322"/>
+      <w:bookmarkStart w:id="20" w:name="_Toc71691026"/>
+      <w:bookmarkStart w:id="21" w:name="_Toc175917903"/>
       <w:r>
         <w:rPr>
           <w:i w:val="0"/>
@@ -8215,7 +8042,7 @@
         </w:rPr>
         <w:t xml:space="preserve">Erreurs </w:t>
       </w:r>
-      <w:bookmarkEnd w:id="22"/>
+      <w:bookmarkEnd w:id="19"/>
       <w:r>
         <w:rPr>
           <w:i w:val="0"/>
@@ -8223,8 +8050,8 @@
         </w:rPr>
         <w:t>restantes</w:t>
       </w:r>
-      <w:bookmarkEnd w:id="23"/>
-      <w:bookmarkEnd w:id="24"/>
+      <w:bookmarkEnd w:id="20"/>
+      <w:bookmarkEnd w:id="21"/>
       <w:r>
         <w:rPr>
           <w:i w:val="0"/>
@@ -8235,161 +8062,174 @@
     </w:p>
     <w:p>
       <w:pPr>
-        <w:ind w:left="426"/>
-        <w:rPr>
-          <w:i/>
-        </w:rPr>
-      </w:pPr>
-      <w:bookmarkStart w:id="25" w:name="_Toc25553323"/>
-    </w:p>
-    <w:p>
-      <w:pPr>
-        <w:ind w:left="426"/>
-        <w:rPr>
-          <w:i/>
-          <w:iCs/>
-        </w:rPr>
-      </w:pPr>
-      <w:r>
-        <w:rPr>
-          <w:i/>
-          <w:iCs/>
-        </w:rPr>
-        <w:t xml:space="preserve">S'il reste encore des </w:t>
-      </w:r>
-      <w:r>
-        <w:rPr>
-          <w:i/>
-          <w:iCs/>
-        </w:rPr>
-        <w:t>erreurs :</w:t>
-      </w:r>
-      <w:r>
-        <w:rPr>
-          <w:i/>
-          <w:iCs/>
-        </w:rPr>
-        <w:t xml:space="preserve"> </w:t>
-      </w:r>
-    </w:p>
-    <w:p>
-      <w:pPr>
-        <w:ind w:left="426"/>
-        <w:rPr>
-          <w:i/>
-        </w:rPr>
-      </w:pPr>
-    </w:p>
-    <w:p>
-      <w:pPr>
-        <w:numPr>
-          <w:ilvl w:val="0"/>
-          <w:numId w:val="3"/>
-        </w:numPr>
-        <w:rPr>
-          <w:i/>
-        </w:rPr>
-      </w:pPr>
-      <w:r>
-        <w:rPr>
-          <w:i/>
-        </w:rPr>
-        <w:t>Description détaillée</w:t>
-      </w:r>
-    </w:p>
-    <w:p>
-      <w:pPr>
-        <w:numPr>
-          <w:ilvl w:val="0"/>
-          <w:numId w:val="3"/>
-        </w:numPr>
-        <w:rPr>
-          <w:i/>
-        </w:rPr>
-      </w:pPr>
-      <w:r>
-        <w:rPr>
-          <w:i/>
-        </w:rPr>
-        <w:t>Conséquences sur l'utilisation du produit</w:t>
-      </w:r>
-      <w:bookmarkEnd w:id="25"/>
-    </w:p>
-    <w:p>
-      <w:pPr>
-        <w:numPr>
-          <w:ilvl w:val="0"/>
-          <w:numId w:val="3"/>
-        </w:numPr>
-        <w:rPr>
-          <w:i/>
-        </w:rPr>
-      </w:pPr>
-      <w:r>
-        <w:rPr>
-          <w:i/>
-        </w:rPr>
-        <w:t>Actions envisagées ou possibles</w:t>
-      </w:r>
-    </w:p>
-    <w:p>
-      <w:pPr>
-        <w:rPr>
-          <w:i/>
-        </w:rPr>
-      </w:pPr>
-    </w:p>
-    <w:p>
-      <w:pPr>
-        <w:rPr>
-          <w:b/>
-          <w:bCs/>
-          <w:i/>
-          <w:iCs/>
-          <w:color w:val="FF0000"/>
-        </w:rPr>
-      </w:pPr>
-      <w:r>
-        <w:rPr>
-          <w:b/>
-          <w:bCs/>
-          <w:i/>
-          <w:iCs/>
-          <w:color w:val="FF0000"/>
-        </w:rPr>
-        <w:t xml:space="preserve">Reporter la </w:t>
-      </w:r>
-      <w:hyperlink r:id="rId14" w:anchor=":~:text=La%20dette%20technique%20survient%20quand,de%20plus%20en%20plus%20fr%C3%A9quents.">
-        <w:r>
-          <w:rPr>
-            <w:rStyle w:val="Lienhypertexte"/>
-            <w:b/>
-            <w:bCs/>
-            <w:i/>
-            <w:iCs/>
-          </w:rPr>
-          <w:t>dette technique</w:t>
-        </w:r>
-      </w:hyperlink>
-      <w:r>
-        <w:rPr>
-          <w:b/>
-          <w:bCs/>
-          <w:i/>
-          <w:iCs/>
-          <w:color w:val="FF0000"/>
-        </w:rPr>
-        <w:t xml:space="preserve"> connue. S’appuyer sur la pratique des // TODO</w:t>
-      </w:r>
-    </w:p>
-    <w:p>
-      <w:pPr>
         <w:pStyle w:val="En-tte"/>
         <w:rPr>
           <w:rFonts w:cs="Arial"/>
           <w:iCs/>
         </w:rPr>
       </w:pPr>
+      <w:r>
+        <w:rPr>
+          <w:rFonts w:cs="Arial"/>
+          <w:iCs/>
+        </w:rPr>
+        <w:t xml:space="preserve">Je n’ai découvert énormément d’erreur cependant dans le code </w:t>
+      </w:r>
+      <w:r>
+        <w:rPr>
+          <w:rFonts w:cs="Arial"/>
+          <w:iCs/>
+        </w:rPr>
+        <w:t>il y a une partie qui doit être changé qui est celle-ci :</w:t>
+      </w:r>
+    </w:p>
+    <w:p>
+      <w:pPr>
+        <w:pStyle w:val="En-tte"/>
+        <w:rPr>
+          <w:rFonts w:cs="Arial"/>
+          <w:iCs/>
+        </w:rPr>
+      </w:pPr>
+    </w:p>
+    <w:p>
+      <w:pPr>
+        <w:pStyle w:val="En-tte"/>
+        <w:rPr>
+          <w:rFonts w:cs="Arial"/>
+          <w:iCs/>
+        </w:rPr>
+      </w:pPr>
+      <w:r>
+        <w:rPr>
+          <w:rFonts w:cs="Arial"/>
+          <w:iCs/>
+          <w:noProof/>
+        </w:rPr>
+        <w:drawing>
+          <wp:inline distT="0" distB="0" distL="0" distR="0" wp14:anchorId="5DDA5AB7" wp14:editId="304DEEC5">
+            <wp:extent cx="5745480" cy="1091565"/>
+            <wp:effectExtent l="0" t="0" r="7620" b="0"/>
+            <wp:docPr id="39492883" name="Image 5"/>
+            <wp:cNvGraphicFramePr>
+              <a:graphicFrameLocks xmlns:a="http://schemas.openxmlformats.org/drawingml/2006/main" noChangeAspect="1"/>
+            </wp:cNvGraphicFramePr>
+            <a:graphic xmlns:a="http://schemas.openxmlformats.org/drawingml/2006/main">
+              <a:graphicData uri="http://schemas.openxmlformats.org/drawingml/2006/picture">
+                <pic:pic xmlns:pic="http://schemas.openxmlformats.org/drawingml/2006/picture">
+                  <pic:nvPicPr>
+                    <pic:cNvPr id="0" name="Picture 5"/>
+                    <pic:cNvPicPr>
+                      <a:picLocks noChangeAspect="1" noChangeArrowheads="1"/>
+                    </pic:cNvPicPr>
+                  </pic:nvPicPr>
+                  <pic:blipFill>
+                    <a:blip r:embed="rId18" cstate="print">
+                      <a:extLst>
+                        <a:ext uri="{28A0092B-C50C-407E-A947-70E740481C1C}">
+                          <a14:useLocalDpi xmlns:a14="http://schemas.microsoft.com/office/drawing/2010/main" val="0"/>
+                        </a:ext>
+                      </a:extLst>
+                    </a:blip>
+                    <a:srcRect/>
+                    <a:stretch>
+                      <a:fillRect/>
+                    </a:stretch>
+                  </pic:blipFill>
+                  <pic:spPr bwMode="auto">
+                    <a:xfrm>
+                      <a:off x="0" y="0"/>
+                      <a:ext cx="5745480" cy="1091565"/>
+                    </a:xfrm>
+                    <a:prstGeom prst="rect">
+                      <a:avLst/>
+                    </a:prstGeom>
+                    <a:noFill/>
+                    <a:ln>
+                      <a:noFill/>
+                    </a:ln>
+                  </pic:spPr>
+                </pic:pic>
+              </a:graphicData>
+            </a:graphic>
+          </wp:inline>
+        </w:drawing>
+      </w:r>
+    </w:p>
+    <w:p>
+      <w:pPr>
+        <w:pStyle w:val="En-tte"/>
+        <w:rPr>
+          <w:rFonts w:cs="Arial"/>
+          <w:iCs/>
+        </w:rPr>
+      </w:pPr>
+    </w:p>
+    <w:p>
+      <w:pPr>
+        <w:pStyle w:val="En-tte"/>
+        <w:rPr>
+          <w:rFonts w:cs="Arial"/>
+          <w:iCs/>
+        </w:rPr>
+      </w:pPr>
+      <w:r>
+        <w:rPr>
+          <w:rFonts w:cs="Arial"/>
+          <w:iCs/>
+        </w:rPr>
+        <w:t>Cette partie permet de régler le bug de décalage qu’il y avait quand l’utilisateur cochait. Selon moi cela doit être changé car le pense qu’il y a un événement plus adapté que celui qui est utilisé dans le code et qui permettrait de détecter quand une case est cochée c</w:t>
+      </w:r>
+      <w:r>
+        <w:rPr>
+          <w:rFonts w:cs="Arial"/>
+          <w:iCs/>
+        </w:rPr>
+        <w:t>ependant, par manque de temps et parce que ce n'était pas prioritaire, j</w:t>
+      </w:r>
+      <w:r>
+        <w:rPr>
+          <w:rFonts w:cs="Arial"/>
+          <w:iCs/>
+        </w:rPr>
+        <w:t>’ai décidé</w:t>
+      </w:r>
+      <w:r>
+        <w:rPr>
+          <w:rFonts w:cs="Arial"/>
+          <w:iCs/>
+        </w:rPr>
+        <w:t xml:space="preserve"> approfondir mes recherches</w:t>
+      </w:r>
+      <w:r>
+        <w:rPr>
+          <w:rFonts w:cs="Arial"/>
+          <w:iCs/>
+        </w:rPr>
+        <w:t xml:space="preserve"> pour le moment</w:t>
+      </w:r>
+      <w:r>
+        <w:rPr>
+          <w:rFonts w:cs="Arial"/>
+          <w:iCs/>
+        </w:rPr>
+        <w:t>.</w:t>
+      </w:r>
+    </w:p>
+    <w:p>
+      <w:pPr>
+        <w:rPr>
+          <w:rFonts w:cs="Arial"/>
+          <w:iCs/>
+        </w:rPr>
+      </w:pPr>
+      <w:r>
+        <w:rPr>
+          <w:rFonts w:cs="Arial"/>
+          <w:iCs/>
+        </w:rPr>
+        <w:br w:type="page"/>
+      </w:r>
     </w:p>
     <w:p>
       <w:pPr>
@@ -8398,151 +8238,76 @@
           <w:tab w:val="num" w:pos="360"/>
         </w:tabs>
       </w:pPr>
-      <w:bookmarkStart w:id="26" w:name="_Toc25553328"/>
-      <w:bookmarkStart w:id="27" w:name="_Toc71703263"/>
-      <w:bookmarkStart w:id="28" w:name="_Toc175917904"/>
-      <w:r>
+      <w:bookmarkStart w:id="22" w:name="_Toc25553328"/>
+      <w:bookmarkStart w:id="23" w:name="_Toc71703263"/>
+      <w:bookmarkStart w:id="24" w:name="_Toc175917904"/>
+      <w:r>
+        <w:lastRenderedPageBreak/>
         <w:t>C</w:t>
       </w:r>
-      <w:bookmarkEnd w:id="26"/>
-      <w:bookmarkEnd w:id="27"/>
-      <w:r>
-        <w:t>onclusions</w:t>
-      </w:r>
-      <w:bookmarkEnd w:id="28"/>
-    </w:p>
-    <w:p>
-      <w:pPr>
-        <w:pStyle w:val="En-tte"/>
-        <w:ind w:left="357"/>
-      </w:pPr>
-    </w:p>
-    <w:p>
-      <w:pPr>
-        <w:pStyle w:val="Retraitnormal1"/>
-        <w:numPr>
-          <w:ilvl w:val="0"/>
-          <w:numId w:val="0"/>
-        </w:numPr>
-        <w:ind w:left="357"/>
-        <w:rPr>
-          <w:rFonts w:ascii="Arial" w:hAnsi="Arial" w:cs="Arial"/>
-          <w:i/>
-          <w:iCs/>
-          <w:sz w:val="24"/>
-          <w:szCs w:val="24"/>
-        </w:rPr>
-      </w:pPr>
-      <w:r>
-        <w:rPr>
-          <w:rFonts w:ascii="Arial" w:hAnsi="Arial" w:cs="Arial"/>
-          <w:i/>
-          <w:iCs/>
-          <w:sz w:val="24"/>
-          <w:szCs w:val="24"/>
-        </w:rPr>
-        <w:t xml:space="preserve">Développez en tous cas les points </w:t>
-      </w:r>
-      <w:r>
-        <w:rPr>
-          <w:rFonts w:ascii="Arial" w:hAnsi="Arial" w:cs="Arial"/>
-          <w:i/>
-          <w:iCs/>
-          <w:sz w:val="24"/>
-          <w:szCs w:val="24"/>
-        </w:rPr>
-        <w:t>suivants :</w:t>
-      </w:r>
-    </w:p>
-    <w:p>
-      <w:pPr>
-        <w:pStyle w:val="Retraitnormal1"/>
-        <w:numPr>
-          <w:ilvl w:val="0"/>
-          <w:numId w:val="0"/>
-        </w:numPr>
-        <w:ind w:left="357"/>
-        <w:rPr>
-          <w:rFonts w:ascii="Arial" w:hAnsi="Arial" w:cs="Arial"/>
-          <w:i/>
-          <w:sz w:val="24"/>
-        </w:rPr>
-      </w:pPr>
-    </w:p>
-    <w:p>
-      <w:pPr>
-        <w:numPr>
-          <w:ilvl w:val="0"/>
-          <w:numId w:val="3"/>
-        </w:numPr>
+      <w:bookmarkEnd w:id="22"/>
+      <w:bookmarkEnd w:id="23"/>
+      <w:r>
+        <w:t>onclu</w:t>
+      </w:r>
+      <w:r>
+        <w:t>s</w:t>
+      </w:r>
+      <w:r>
+        <w:t>ion</w:t>
+      </w:r>
+      <w:bookmarkEnd w:id="24"/>
+    </w:p>
+    <w:p>
+      <w:r>
+        <w:t xml:space="preserve">Ce projet m’a permis d’approfondir mes connaissances </w:t>
+      </w:r>
+      <w:r>
+        <w:t xml:space="preserve">en </w:t>
+      </w:r>
+      <w:r>
+        <w:t>C# et notamment mes connaissances en programmation fonctionnel</w:t>
+      </w:r>
+      <w:r>
+        <w:t>le</w:t>
+      </w:r>
+      <w:r>
+        <w:t>. Pour le projet</w:t>
+      </w:r>
+      <w:r>
+        <w:t>,</w:t>
+      </w:r>
+      <w:r>
+        <w:t xml:space="preserve"> </w:t>
+      </w:r>
+      <w:r>
+        <w:t>j</w:t>
+      </w:r>
+      <w:r>
+        <w:t xml:space="preserve">'ai réussi à implémenter les fonctionnalités principales sans trop de difficulté, hormis un problème avec ma plage de données et le filtrage par date. J'ai également rencontré des difficultés à maintenir le rythme pour mon journal de travail, car il m'arrivait parfois d'oublier de le mettre à </w:t>
+      </w:r>
+      <w:r>
+        <w:t>jour</w:t>
+      </w:r>
+      <w:r>
+        <w:t xml:space="preserve">. </w:t>
+      </w:r>
+      <w:r>
+        <w:t xml:space="preserve">Cependant, je n'ai pas pu implémenter les tests unitaires par manque de temps. </w:t>
+      </w:r>
+    </w:p>
+    <w:p>
+      <w:pPr>
         <w:rPr>
           <w:rFonts w:cs="Arial"/>
           <w:i/>
         </w:rPr>
       </w:pPr>
       <w:r>
-        <w:rPr>
-          <w:rFonts w:cs="Arial"/>
-          <w:i/>
-        </w:rPr>
-        <w:t>Objectifs atteints / non-atteints</w:t>
-      </w:r>
-    </w:p>
-    <w:p>
-      <w:pPr>
-        <w:numPr>
-          <w:ilvl w:val="0"/>
-          <w:numId w:val="3"/>
-        </w:numPr>
-        <w:rPr>
-          <w:rFonts w:cs="Arial"/>
-          <w:i/>
-        </w:rPr>
-      </w:pPr>
-      <w:r>
-        <w:rPr>
-          <w:rFonts w:cs="Arial"/>
-          <w:i/>
-        </w:rPr>
-        <w:t>Points positifs / négatifs</w:t>
-      </w:r>
-    </w:p>
-    <w:p>
-      <w:pPr>
-        <w:numPr>
-          <w:ilvl w:val="0"/>
-          <w:numId w:val="3"/>
-        </w:numPr>
-        <w:rPr>
-          <w:rFonts w:cs="Arial"/>
-          <w:i/>
-        </w:rPr>
-      </w:pPr>
-      <w:r>
-        <w:rPr>
-          <w:rFonts w:cs="Arial"/>
-          <w:i/>
-        </w:rPr>
-        <w:t>Difficultés particulières</w:t>
-      </w:r>
-    </w:p>
-    <w:p>
-      <w:pPr>
-        <w:numPr>
-          <w:ilvl w:val="0"/>
-          <w:numId w:val="3"/>
-        </w:numPr>
-        <w:rPr>
-          <w:rFonts w:cs="Arial"/>
-          <w:i/>
-        </w:rPr>
-      </w:pPr>
-      <w:r>
-        <w:rPr>
-          <w:rFonts w:cs="Arial"/>
-          <w:i/>
-        </w:rPr>
-        <w:t>Suites possibles pour le projet (évolutions &amp; améliorations)</w:t>
+        <w:t>L'application est fonctionnelle dans son état actuel, mais je trouve que le code n'est pas très esthétique. À l'avenir, je pense que le code de l'application pourrait être amélioré en modifiant l'architecture, en créant des tests unitaires, en retravaillant l'interface, etc</w:t>
+      </w:r>
+      <w:r>
+        <w:t xml:space="preserve">. </w:t>
       </w:r>
     </w:p>
     <w:p>
@@ -8554,35 +8319,21 @@
     </w:p>
     <w:p>
       <w:pPr>
-        <w:rPr>
-          <w:szCs w:val="14"/>
-        </w:rPr>
-      </w:pPr>
-      <w:r>
-        <w:rPr>
-          <w:szCs w:val="14"/>
-        </w:rPr>
-        <w:br w:type="page"/>
-      </w:r>
-    </w:p>
-    <w:p>
-      <w:pPr>
         <w:pStyle w:val="Titre1"/>
         <w:tabs>
           <w:tab w:val="num" w:pos="360"/>
         </w:tabs>
       </w:pPr>
-      <w:bookmarkStart w:id="29" w:name="_Toc71703264"/>
-      <w:bookmarkStart w:id="30" w:name="_Toc175917905"/>
-      <w:r>
-        <w:lastRenderedPageBreak/>
+      <w:bookmarkStart w:id="25" w:name="_Toc71703264"/>
+      <w:bookmarkStart w:id="26" w:name="_Toc175917905"/>
+      <w:r>
         <w:t>A</w:t>
       </w:r>
-      <w:bookmarkEnd w:id="29"/>
+      <w:bookmarkEnd w:id="25"/>
       <w:r>
         <w:t>nnexes</w:t>
       </w:r>
-      <w:bookmarkEnd w:id="30"/>
+      <w:bookmarkEnd w:id="26"/>
     </w:p>
     <w:p>
       <w:pPr>
@@ -8592,9 +8343,9 @@
           <w:iCs/>
         </w:rPr>
       </w:pPr>
-      <w:bookmarkStart w:id="31" w:name="_Toc25553330"/>
-      <w:bookmarkStart w:id="32" w:name="_Toc71703266"/>
-      <w:bookmarkStart w:id="33" w:name="_Toc175917907"/>
+      <w:bookmarkStart w:id="27" w:name="_Toc25553330"/>
+      <w:bookmarkStart w:id="28" w:name="_Toc71703266"/>
+      <w:bookmarkStart w:id="29" w:name="_Toc175917907"/>
       <w:r>
         <w:rPr>
           <w:i w:val="0"/>
@@ -8602,8 +8353,8 @@
         </w:rPr>
         <w:t xml:space="preserve">Journal de </w:t>
       </w:r>
-      <w:bookmarkEnd w:id="31"/>
-      <w:bookmarkEnd w:id="32"/>
+      <w:bookmarkEnd w:id="27"/>
+      <w:bookmarkEnd w:id="28"/>
       <w:r>
         <w:rPr>
           <w:i w:val="0"/>
@@ -8611,12 +8362,29 @@
         </w:rPr>
         <w:t>travail</w:t>
       </w:r>
-      <w:bookmarkEnd w:id="33"/>
+      <w:bookmarkEnd w:id="29"/>
+    </w:p>
+    <w:p>
+      <w:r>
+        <w:t xml:space="preserve">Vous trouverez le lien vers mon journal de travail sur ce </w:t>
+      </w:r>
+      <w:hyperlink r:id="rId19" w:anchor="/taskBoard/1269" w:history="1">
+        <w:r>
+          <w:rPr>
+            <w:rStyle w:val="Lienhypertexte"/>
+          </w:rPr>
+          <w:t>lien</w:t>
+        </w:r>
+      </w:hyperlink>
+      <w:r>
+        <w:t xml:space="preserve"> </w:t>
+      </w:r>
     </w:p>
     <w:p/>
     <w:sectPr>
-      <w:headerReference w:type="default" r:id="rId15"/>
-      <w:footerReference w:type="default" r:id="rId16"/>
+      <w:headerReference w:type="default" r:id="rId20"/>
+      <w:footerReference w:type="default" r:id="rId21"/>
+      <w:headerReference w:type="first" r:id="rId22"/>
       <w:pgSz w:w="11906" w:h="16838" w:code="9"/>
       <w:pgMar w:top="1418" w:right="1418" w:bottom="1418" w:left="1418" w:header="720" w:footer="720" w:gutter="0"/>
       <w:cols w:space="720"/>
@@ -8790,6 +8558,8 @@
       <w:pStyle w:val="En-tte"/>
       <w:rPr>
         <w:rFonts w:cs="Arial"/>
+        <w:b/>
+        <w:bCs/>
         <w:szCs w:val="24"/>
       </w:rPr>
     </w:pPr>
@@ -8828,7 +8598,15 @@
         <w:szCs w:val="24"/>
       </w:rPr>
       <w:tab/>
-      <w:t>TPI</w:t>
+    </w:r>
+    <w:r>
+      <w:rPr>
+        <w:rFonts w:cs="Arial"/>
+        <w:b/>
+        <w:bCs/>
+        <w:szCs w:val="24"/>
+      </w:rPr>
+      <w:t>P_FUN</w:t>
     </w:r>
   </w:p>
   <w:p>
@@ -8852,6 +8630,87 @@
     </w:pPr>
   </w:p>
   <w:p/>
+</w:hdr>
+</file>
+
+<file path=word/header2.xml><?xml version="1.0" encoding="utf-8"?>
+<w:hdr xmlns:wpc="http://schemas.microsoft.com/office/word/2010/wordprocessingCanvas" xmlns:cx="http://schemas.microsoft.com/office/drawing/2014/chartex" xmlns:cx1="http://schemas.microsoft.com/office/drawing/2015/9/8/chartex" xmlns:cx2="http://schemas.microsoft.com/office/drawing/2015/10/21/chartex" xmlns:cx3="http://schemas.microsoft.com/office/drawing/2016/5/9/chartex" xmlns:cx4="http://schemas.microsoft.com/office/drawing/2016/5/10/chartex" xmlns:cx5="http://schemas.microsoft.com/office/drawing/2016/5/11/chartex" xmlns:cx6="http://schemas.microsoft.com/office/drawing/2016/5/12/chartex" xmlns:cx7="http://schemas.microsoft.com/office/drawing/2016/5/13/chartex" xmlns:cx8="http://schemas.microsoft.com/office/drawing/2016/5/14/chartex" xmlns:mc="http://schemas.openxmlformats.org/markup-compatibility/2006" xmlns:aink="http://schemas.microsoft.com/office/drawing/2016/ink" xmlns:am3d="http://schemas.microsoft.com/office/drawing/2017/model3d" xmlns:o="urn:schemas-microsoft-com:office:office" xmlns:oel="http://schemas.microsoft.com/office/2019/extlst" xmlns:r="http://schemas.openxmlformats.org/officeDocument/2006/relationships" xmlns:m="http://schemas.openxmlformats.org/officeDocument/2006/math" xmlns:v="urn:schemas-microsoft-com:vml" xmlns:wp14="http://schemas.microsoft.com/office/word/2010/wordprocessingDrawing" xmlns:wp="http://schemas.openxmlformats.org/drawingml/2006/wordprocessingDrawing" xmlns:w10="urn:schemas-microsoft-com:office:word" xmlns:w="http://schemas.openxmlformats.org/wordprocessingml/2006/main" xmlns:w14="http://schemas.microsoft.com/office/word/2010/wordml" xmlns:w15="http://schemas.microsoft.com/office/word/2012/wordml" xmlns:w16cex="http://schemas.microsoft.com/office/word/2018/wordml/cex" xmlns:w16cid="http://schemas.microsoft.com/office/word/2016/wordml/cid" xmlns:w16="http://schemas.microsoft.com/office/word/2018/wordml" xmlns:w16du="http://schemas.microsoft.com/office/word/2023/wordml/word16du" xmlns:w16sdtdh="http://schemas.microsoft.com/office/word/2020/wordml/sdtdatahash" xmlns:w16se="http://schemas.microsoft.com/office/word/2015/wordml/symex" xmlns:wpg="http://schemas.microsoft.com/office/word/2010/wordprocessingGroup" xmlns:wpi="http://schemas.microsoft.com/office/word/2010/wordprocessingInk" xmlns:wne="http://schemas.microsoft.com/office/word/2006/wordml" xmlns:wps="http://schemas.microsoft.com/office/word/2010/wordprocessingShape" mc:Ignorable="w14 w15 w16se w16cid w16 w16cex w16sdtdh w16du wp14">
+  <w:p>
+    <w:pPr>
+      <w:pStyle w:val="En-tte"/>
+    </w:pPr>
+    <w:r>
+      <w:rPr>
+        <w:rFonts w:cs="Arial"/>
+        <w:b/>
+        <w:bCs/>
+        <w:noProof/>
+        <w:szCs w:val="24"/>
+      </w:rPr>
+      <w:drawing>
+        <wp:anchor distT="0" distB="0" distL="114300" distR="114300" simplePos="0" relativeHeight="251658240" behindDoc="0" locked="0" layoutInCell="1" allowOverlap="1" wp14:anchorId="7F3A0D4F" wp14:editId="59200773">
+          <wp:simplePos x="0" y="0"/>
+          <wp:positionH relativeFrom="margin">
+            <wp:align>center</wp:align>
+          </wp:positionH>
+          <wp:positionV relativeFrom="paragraph">
+            <wp:posOffset>1500979</wp:posOffset>
+          </wp:positionV>
+          <wp:extent cx="4476399" cy="4476399"/>
+          <wp:effectExtent l="0" t="0" r="635" b="0"/>
+          <wp:wrapNone/>
+          <wp:docPr id="2002276783" name="Image 6"/>
+          <wp:cNvGraphicFramePr>
+            <a:graphicFrameLocks xmlns:a="http://schemas.openxmlformats.org/drawingml/2006/main" noChangeAspect="1"/>
+          </wp:cNvGraphicFramePr>
+          <a:graphic xmlns:a="http://schemas.openxmlformats.org/drawingml/2006/main">
+            <a:graphicData uri="http://schemas.openxmlformats.org/drawingml/2006/picture">
+              <pic:pic xmlns:pic="http://schemas.openxmlformats.org/drawingml/2006/picture">
+                <pic:nvPicPr>
+                  <pic:cNvPr id="0" name="Picture 6"/>
+                  <pic:cNvPicPr>
+                    <a:picLocks noChangeAspect="1" noChangeArrowheads="1"/>
+                  </pic:cNvPicPr>
+                </pic:nvPicPr>
+                <pic:blipFill>
+                  <a:blip r:embed="rId1">
+                    <a:extLst>
+                      <a:ext uri="{28A0092B-C50C-407E-A947-70E740481C1C}">
+                        <a14:useLocalDpi xmlns:a14="http://schemas.microsoft.com/office/drawing/2010/main" val="0"/>
+                      </a:ext>
+                    </a:extLst>
+                  </a:blip>
+                  <a:srcRect/>
+                  <a:stretch>
+                    <a:fillRect/>
+                  </a:stretch>
+                </pic:blipFill>
+                <pic:spPr bwMode="auto">
+                  <a:xfrm>
+                    <a:off x="0" y="0"/>
+                    <a:ext cx="4476399" cy="4476399"/>
+                  </a:xfrm>
+                  <a:prstGeom prst="rect">
+                    <a:avLst/>
+                  </a:prstGeom>
+                  <a:noFill/>
+                  <a:ln>
+                    <a:noFill/>
+                  </a:ln>
+                </pic:spPr>
+              </pic:pic>
+            </a:graphicData>
+          </a:graphic>
+          <wp14:sizeRelH relativeFrom="page">
+            <wp14:pctWidth>0</wp14:pctWidth>
+          </wp14:sizeRelH>
+          <wp14:sizeRelV relativeFrom="page">
+            <wp14:pctHeight>0</wp14:pctHeight>
+          </wp14:sizeRelV>
+        </wp:anchor>
+      </w:drawing>
+    </w:r>
+  </w:p>
 </w:hdr>
 </file>
 
@@ -11520,7 +11379,6 @@
   <w:style w:type="character" w:default="1" w:styleId="Policepardfaut">
     <w:name w:val="Default Paragraph Font"/>
     <w:uiPriority w:val="1"/>
-    <w:semiHidden/>
     <w:unhideWhenUsed/>
   </w:style>
   <w:style w:type="table" w:default="1" w:styleId="TableauNormal">
@@ -11599,15 +11457,20 @@
     <w:next w:val="Normal"/>
     <w:autoRedefine/>
     <w:uiPriority w:val="39"/>
+    <w:rsid w:val="00176039"/>
     <w:pPr>
       <w:tabs>
         <w:tab w:val="left" w:pos="400"/>
         <w:tab w:val="right" w:leader="dot" w:pos="9062"/>
       </w:tabs>
       <w:spacing w:before="240"/>
+      <w:jc w:val="center"/>
     </w:pPr>
     <w:rPr>
+      <w:rFonts w:asciiTheme="minorHAnsi" w:hAnsiTheme="minorHAnsi" w:cstheme="minorHAnsi"/>
       <w:noProof/>
+      <w:sz w:val="72"/>
+      <w:szCs w:val="72"/>
     </w:rPr>
   </w:style>
   <w:style w:type="paragraph" w:styleId="TM2">

</xml_diff>

<commit_message>
add(doc) add maquettes in the project report
</commit_message>
<xml_diff>
--- a/Documentation/RapportDeProjetP_fun.docx
+++ b/Documentation/RapportDeProjetP_fun.docx
@@ -78,13 +78,7 @@
         <w:rPr>
           <w:rFonts w:ascii="Microsoft JhengHei" w:eastAsia="Microsoft JhengHei" w:hAnsi="Microsoft JhengHei"/>
         </w:rPr>
-        <w:t xml:space="preserve">      Thomas Nardou</w:t>
-      </w:r>
-      <w:r>
-        <w:rPr>
-          <w:rFonts w:ascii="Microsoft JhengHei" w:eastAsia="Microsoft JhengHei" w:hAnsi="Microsoft JhengHei"/>
-        </w:rPr>
-        <w:t xml:space="preserve"> </w:t>
+        <w:t xml:space="preserve">      Thomas Nardou </w:t>
       </w:r>
       <w:r>
         <w:rPr>
@@ -2721,49 +2715,6 @@
     </w:p>
     <w:p>
       <w:pPr>
-        <w:pStyle w:val="Retraitnormal1"/>
-        <w:numPr>
-          <w:ilvl w:val="0"/>
-          <w:numId w:val="0"/>
-        </w:numPr>
-        <w:ind w:left="360" w:hanging="360"/>
-        <w:rPr>
-          <w:rFonts w:ascii="Arial" w:hAnsi="Arial"/>
-          <w:i/>
-          <w:iCs/>
-          <w:color w:val="FF0000"/>
-          <w:sz w:val="24"/>
-          <w:szCs w:val="14"/>
-          <w:lang w:eastAsia="fr-FR"/>
-        </w:rPr>
-      </w:pPr>
-      <w:r>
-        <w:rPr>
-          <w:rFonts w:ascii="Arial" w:hAnsi="Arial"/>
-          <w:i/>
-          <w:iCs/>
-          <w:color w:val="FF0000"/>
-          <w:sz w:val="24"/>
-          <w:szCs w:val="14"/>
-          <w:lang w:eastAsia="fr-FR"/>
-        </w:rPr>
-        <w:t xml:space="preserve">TODO : </w:t>
-      </w:r>
-      <w:r>
-        <w:rPr>
-          <w:rFonts w:ascii="Arial" w:hAnsi="Arial"/>
-          <w:i/>
-          <w:iCs/>
-          <w:color w:val="FF0000"/>
-          <w:sz w:val="24"/>
-          <w:szCs w:val="14"/>
-          <w:lang w:eastAsia="fr-FR"/>
-        </w:rPr>
-        <w:t>Diagramme(s) d’état</w:t>
-      </w:r>
-    </w:p>
-    <w:p>
-      <w:pPr>
         <w:rPr>
           <w:i/>
           <w:iCs/>
@@ -2936,8 +2887,8 @@
               <w:tblLook w:val="04A0" w:firstRow="1" w:lastRow="0" w:firstColumn="1" w:lastColumn="0" w:noHBand="0" w:noVBand="1"/>
             </w:tblPr>
             <w:tblGrid>
-              <w:gridCol w:w="1446"/>
-              <w:gridCol w:w="7594"/>
+              <w:gridCol w:w="1443"/>
+              <w:gridCol w:w="7597"/>
             </w:tblGrid>
             <w:tr>
               <w:tc>
@@ -2974,7 +2925,29 @@
                     <w:rPr>
                       <w:lang w:val="fr-CH"/>
                     </w:rPr>
-                    <w:t>Sur mon ordinateur Lorsque je lance l'application un graphique avec toutes les courbes apparaissent (maquette)</w:t>
+                    <w:t>Sur mon ordinateur Lorsque je lance l'application un graphique avec toutes les courbes apparaissent (</w:t>
+                  </w:r>
+                  <w:hyperlink r:id="rId13" w:history="1">
+                    <w:r>
+                      <w:rPr>
+                        <w:rStyle w:val="Lienhypertexte"/>
+                        <w:lang w:val="fr-CH"/>
+                      </w:rPr>
+                      <w:t>maquette</w:t>
+                    </w:r>
+                    <w:r>
+                      <w:rPr>
+                        <w:rStyle w:val="Lienhypertexte"/>
+                        <w:lang w:val="fr-CH"/>
+                      </w:rPr>
+                      <w:t xml:space="preserve"> 1</w:t>
+                    </w:r>
+                  </w:hyperlink>
+                  <w:r>
+                    <w:rPr>
+                      <w:lang w:val="fr-CH"/>
+                    </w:rPr>
+                    <w:t>)</w:t>
                   </w:r>
                 </w:p>
               </w:tc>
@@ -3054,7 +3027,29 @@
                     <w:rPr>
                       <w:lang w:val="fr-CH"/>
                     </w:rPr>
-                    <w:t>" (maquette)</w:t>
+                    <w:t>" (</w:t>
+                  </w:r>
+                  <w:hyperlink r:id="rId14" w:history="1">
+                    <w:r>
+                      <w:rPr>
+                        <w:rStyle w:val="Lienhypertexte"/>
+                        <w:lang w:val="fr-CH"/>
+                      </w:rPr>
+                      <w:t>maquette</w:t>
+                    </w:r>
+                    <w:r>
+                      <w:rPr>
+                        <w:rStyle w:val="Lienhypertexte"/>
+                        <w:lang w:val="fr-CH"/>
+                      </w:rPr>
+                      <w:t xml:space="preserve"> 2</w:t>
+                    </w:r>
+                  </w:hyperlink>
+                  <w:r>
+                    <w:rPr>
+                      <w:lang w:val="fr-CH"/>
+                    </w:rPr>
+                    <w:t>)</w:t>
                   </w:r>
                 </w:p>
               </w:tc>
@@ -3134,7 +3129,29 @@
                     <w:rPr>
                       <w:lang w:val="fr-CH"/>
                     </w:rPr>
-                    <w:t>" (maquette)</w:t>
+                    <w:t>" (</w:t>
+                  </w:r>
+                  <w:hyperlink r:id="rId15" w:history="1">
+                    <w:r>
+                      <w:rPr>
+                        <w:rStyle w:val="Lienhypertexte"/>
+                        <w:lang w:val="fr-CH"/>
+                      </w:rPr>
+                      <w:t>maquette</w:t>
+                    </w:r>
+                    <w:r>
+                      <w:rPr>
+                        <w:rStyle w:val="Lienhypertexte"/>
+                        <w:lang w:val="fr-CH"/>
+                      </w:rPr>
+                      <w:t xml:space="preserve"> 3</w:t>
+                    </w:r>
+                  </w:hyperlink>
+                  <w:r>
+                    <w:rPr>
+                      <w:lang w:val="fr-CH"/>
+                    </w:rPr>
+                    <w:t>)</w:t>
                   </w:r>
                 </w:p>
               </w:tc>
@@ -3188,7 +3205,29 @@
                     <w:rPr>
                       <w:lang w:val="fr-CH"/>
                     </w:rPr>
-                    <w:t xml:space="preserve"> boîte de message d'erreur s'affiche (maquette)</w:t>
+                    <w:t xml:space="preserve"> boîte de message d'erreur s'affiche (</w:t>
+                  </w:r>
+                  <w:hyperlink r:id="rId16" w:history="1">
+                    <w:r>
+                      <w:rPr>
+                        <w:rStyle w:val="Lienhypertexte"/>
+                        <w:lang w:val="fr-CH"/>
+                      </w:rPr>
+                      <w:t>maquette</w:t>
+                    </w:r>
+                    <w:r>
+                      <w:rPr>
+                        <w:rStyle w:val="Lienhypertexte"/>
+                        <w:lang w:val="fr-CH"/>
+                      </w:rPr>
+                      <w:t xml:space="preserve"> 4</w:t>
+                    </w:r>
+                  </w:hyperlink>
+                  <w:r>
+                    <w:rPr>
+                      <w:lang w:val="fr-CH"/>
+                    </w:rPr>
+                    <w:t>)</w:t>
                   </w:r>
                 </w:p>
               </w:tc>
@@ -3526,7 +3565,29 @@
                     <w:rPr>
                       <w:lang w:val="fr-CH"/>
                     </w:rPr>
-                    <w:t>" Les légendes des courbes des pays sélectionner s'affiche (maquettes)</w:t>
+                    <w:t>" Les légendes des courbes des pays sélectionner s'affiche (</w:t>
+                  </w:r>
+                  <w:hyperlink r:id="rId17" w:history="1">
+                    <w:r>
+                      <w:rPr>
+                        <w:rStyle w:val="Lienhypertexte"/>
+                        <w:lang w:val="fr-CH"/>
+                      </w:rPr>
+                      <w:t>maquettes</w:t>
+                    </w:r>
+                    <w:r>
+                      <w:rPr>
+                        <w:rStyle w:val="Lienhypertexte"/>
+                        <w:lang w:val="fr-CH"/>
+                      </w:rPr>
+                      <w:t xml:space="preserve"> 5</w:t>
+                    </w:r>
+                  </w:hyperlink>
+                  <w:r>
+                    <w:rPr>
+                      <w:lang w:val="fr-CH"/>
+                    </w:rPr>
+                    <w:t>)</w:t>
                   </w:r>
                 </w:p>
               </w:tc>
@@ -3831,7 +3892,29 @@
                     <w:rPr>
                       <w:lang w:val="fr-CH"/>
                     </w:rPr>
-                    <w:t>" (maquette) Le graphique s'adapte aux dates sur l'axe horizontal (pas vertical)</w:t>
+                    <w:t>" (</w:t>
+                  </w:r>
+                  <w:hyperlink r:id="rId18" w:history="1">
+                    <w:r>
+                      <w:rPr>
+                        <w:rStyle w:val="Lienhypertexte"/>
+                        <w:lang w:val="fr-CH"/>
+                      </w:rPr>
+                      <w:t>maquette</w:t>
+                    </w:r>
+                    <w:r>
+                      <w:rPr>
+                        <w:rStyle w:val="Lienhypertexte"/>
+                        <w:lang w:val="fr-CH"/>
+                      </w:rPr>
+                      <w:t xml:space="preserve"> 6</w:t>
+                    </w:r>
+                  </w:hyperlink>
+                  <w:r>
+                    <w:rPr>
+                      <w:lang w:val="fr-CH"/>
+                    </w:rPr>
+                    <w:t>) Le graphique s'adapte aux dates sur l'axe horizontal (pas vertical)</w:t>
                   </w:r>
                 </w:p>
               </w:tc>
@@ -3903,7 +3986,27 @@
                     <w:rPr>
                       <w:lang w:val="fr-CH"/>
                     </w:rPr>
-                    <w:t>" (maquette) le zoom sur le graphe et le mouvement du graphe se bloquent</w:t>
+                    <w:t>" le zoom sur le graphe et le mouvement du graphe se bloquent</w:t>
+                  </w:r>
+                  <w:r>
+                    <w:rPr>
+                      <w:lang w:val="fr-CH"/>
+                    </w:rPr>
+                    <w:t xml:space="preserve"> et la </w:t>
+                  </w:r>
+                  <w:proofErr w:type="spellStart"/>
+                  <w:r>
+                    <w:rPr>
+                      <w:lang w:val="fr-CH"/>
+                    </w:rPr>
+                    <w:t>checkbox</w:t>
+                  </w:r>
+                  <w:proofErr w:type="spellEnd"/>
+                  <w:r>
+                    <w:rPr>
+                      <w:lang w:val="fr-CH"/>
+                    </w:rPr>
+                    <w:t xml:space="preserve"> "lock" se coche</w:t>
                   </w:r>
                 </w:p>
               </w:tc>
@@ -3997,7 +4100,29 @@
                     <w:rPr>
                       <w:lang w:val="fr-CH"/>
                     </w:rPr>
-                    <w:t xml:space="preserve"> pas actif) (maquette) le graphe se lock et aucun mouvement n'est possible sur le graphe</w:t>
+                    <w:t xml:space="preserve"> pas actif) (</w:t>
+                  </w:r>
+                  <w:hyperlink r:id="rId19" w:history="1">
+                    <w:r>
+                      <w:rPr>
+                        <w:rStyle w:val="Lienhypertexte"/>
+                        <w:lang w:val="fr-CH"/>
+                      </w:rPr>
+                      <w:t>maquette</w:t>
+                    </w:r>
+                    <w:r>
+                      <w:rPr>
+                        <w:rStyle w:val="Lienhypertexte"/>
+                        <w:lang w:val="fr-CH"/>
+                      </w:rPr>
+                      <w:t xml:space="preserve"> 7</w:t>
+                    </w:r>
+                  </w:hyperlink>
+                  <w:r>
+                    <w:rPr>
+                      <w:lang w:val="fr-CH"/>
+                    </w:rPr>
+                    <w:t>) le graphe se lock et aucun mouvement n'est possible sur le graphe</w:t>
                   </w:r>
                 </w:p>
               </w:tc>
@@ -4089,7 +4214,29 @@
                     <w:rPr>
                       <w:lang w:val="fr-CH"/>
                     </w:rPr>
-                    <w:t xml:space="preserve"> actif) (maquette) le graphe se </w:t>
+                    <w:t xml:space="preserve"> actif) (</w:t>
+                  </w:r>
+                  <w:hyperlink r:id="rId20" w:history="1">
+                    <w:r>
+                      <w:rPr>
+                        <w:rStyle w:val="Lienhypertexte"/>
+                        <w:lang w:val="fr-CH"/>
+                      </w:rPr>
+                      <w:t>maquette</w:t>
+                    </w:r>
+                    <w:r>
+                      <w:rPr>
+                        <w:rStyle w:val="Lienhypertexte"/>
+                        <w:lang w:val="fr-CH"/>
+                      </w:rPr>
+                      <w:t xml:space="preserve"> 8</w:t>
+                    </w:r>
+                  </w:hyperlink>
+                  <w:r>
+                    <w:rPr>
+                      <w:lang w:val="fr-CH"/>
+                    </w:rPr>
+                    <w:t xml:space="preserve">) le graphe se </w:t>
                   </w:r>
                   <w:proofErr w:type="spellStart"/>
                   <w:r>
@@ -4195,7 +4342,29 @@
                     <w:rPr>
                       <w:lang w:val="fr-CH"/>
                     </w:rPr>
-                    <w:t>" Un message d'erreur s'affiche (maquette)</w:t>
+                    <w:t>" Un message d'erreur s'affiche (</w:t>
+                  </w:r>
+                  <w:hyperlink r:id="rId21" w:history="1">
+                    <w:r>
+                      <w:rPr>
+                        <w:rStyle w:val="Lienhypertexte"/>
+                        <w:lang w:val="fr-CH"/>
+                      </w:rPr>
+                      <w:t>maquette</w:t>
+                    </w:r>
+                    <w:r>
+                      <w:rPr>
+                        <w:rStyle w:val="Lienhypertexte"/>
+                        <w:lang w:val="fr-CH"/>
+                      </w:rPr>
+                      <w:t xml:space="preserve"> 9</w:t>
+                    </w:r>
+                  </w:hyperlink>
+                  <w:r>
+                    <w:rPr>
+                      <w:lang w:val="fr-CH"/>
+                    </w:rPr>
+                    <w:t>)</w:t>
                   </w:r>
                 </w:p>
               </w:tc>
@@ -4680,28 +4849,6 @@
         </w:tc>
       </w:tr>
     </w:tbl>
-    <w:p>
-      <w:pPr>
-        <w:rPr>
-          <w:lang w:val="fr-CH"/>
-        </w:rPr>
-      </w:pPr>
-    </w:p>
-    <w:p>
-      <w:pPr>
-        <w:rPr>
-          <w:color w:val="FF0000"/>
-          <w:lang w:val="fr-CH"/>
-        </w:rPr>
-      </w:pPr>
-      <w:r>
-        <w:rPr>
-          <w:color w:val="FF0000"/>
-          <w:lang w:val="fr-CH"/>
-        </w:rPr>
-        <w:t>TODO : MAQUETTES</w:t>
-      </w:r>
-    </w:p>
     <w:p/>
     <w:p>
       <w:pPr>
@@ -4929,7 +5076,7 @@
                     </pic:cNvPicPr>
                   </pic:nvPicPr>
                   <pic:blipFill>
-                    <a:blip r:embed="rId13" cstate="print">
+                    <a:blip r:embed="rId22" cstate="print">
                       <a:extLst>
                         <a:ext uri="{28A0092B-C50C-407E-A947-70E740481C1C}">
                           <a14:useLocalDpi xmlns:a14="http://schemas.microsoft.com/office/drawing/2010/main" val="0"/>
@@ -4983,16 +5130,7 @@
     </w:p>
     <w:p>
       <w:r>
-        <w:t>Pour permettre un filtrage par date, l'utilisateur peut sélectionner une plage d'années et afficher uniquement les données pertinentes. Cela nécessite de valider les années saisies et d'ajuster dynamiquement l'affichage en conséquence</w:t>
-      </w:r>
-      <w:r>
-        <w:t xml:space="preserve"> en effectuant un zoom sur l’axe verticale</w:t>
-      </w:r>
-      <w:r>
-        <w:t>.</w:t>
-      </w:r>
-      <w:r>
-        <w:t xml:space="preserve"> Voici le code permettant d’effectuer le filtre :</w:t>
+        <w:t>Pour permettre un filtrage par date, l'utilisateur peut sélectionner une plage d'années et afficher uniquement les données pertinentes. Cela nécessite de valider les années saisies et d'ajuster dynamiquement l'affichage en conséquence en effectuant un zoom sur l’axe verticale. Voici le code permettant d’effectuer le filtre :</w:t>
       </w:r>
     </w:p>
     <w:p/>
@@ -5019,7 +5157,7 @@
                     </pic:cNvPicPr>
                   </pic:nvPicPr>
                   <pic:blipFill>
-                    <a:blip r:embed="rId14" cstate="print">
+                    <a:blip r:embed="rId23" cstate="print">
                       <a:extLst>
                         <a:ext uri="{28A0092B-C50C-407E-A947-70E740481C1C}">
                           <a14:useLocalDpi xmlns:a14="http://schemas.microsoft.com/office/drawing/2010/main" val="0"/>
@@ -5136,7 +5274,7 @@
                     </pic:cNvPicPr>
                   </pic:nvPicPr>
                   <pic:blipFill>
-                    <a:blip r:embed="rId15" cstate="print">
+                    <a:blip r:embed="rId24" cstate="print">
                       <a:extLst>
                         <a:ext uri="{28A0092B-C50C-407E-A947-70E740481C1C}">
                           <a14:useLocalDpi xmlns:a14="http://schemas.microsoft.com/office/drawing/2010/main" val="0"/>
@@ -5198,7 +5336,7 @@
                     </pic:cNvPicPr>
                   </pic:nvPicPr>
                   <pic:blipFill>
-                    <a:blip r:embed="rId16" cstate="print">
+                    <a:blip r:embed="rId25" cstate="print">
                       <a:extLst>
                         <a:ext uri="{28A0092B-C50C-407E-A947-70E740481C1C}">
                           <a14:useLocalDpi xmlns:a14="http://schemas.microsoft.com/office/drawing/2010/main" val="0"/>
@@ -5395,7 +5533,7 @@
       <w:r>
         <w:t xml:space="preserve"> en allant sur </w:t>
       </w:r>
-      <w:hyperlink r:id="rId17" w:history="1">
+      <w:hyperlink r:id="rId26" w:history="1">
         <w:r>
           <w:rPr>
             <w:rStyle w:val="Lienhypertexte"/>
@@ -8124,7 +8262,7 @@
                     </pic:cNvPicPr>
                   </pic:nvPicPr>
                   <pic:blipFill>
-                    <a:blip r:embed="rId18" cstate="print">
+                    <a:blip r:embed="rId27" cstate="print">
                       <a:extLst>
                         <a:ext uri="{28A0092B-C50C-407E-A947-70E740481C1C}">
                           <a14:useLocalDpi xmlns:a14="http://schemas.microsoft.com/office/drawing/2010/main" val="0"/>
@@ -8284,10 +8422,7 @@
         <w:t>j</w:t>
       </w:r>
       <w:r>
-        <w:t xml:space="preserve">'ai réussi à implémenter les fonctionnalités principales sans trop de difficulté, hormis un problème avec ma plage de données et le filtrage par date. J'ai également rencontré des difficultés à maintenir le rythme pour mon journal de travail, car il m'arrivait parfois d'oublier de le mettre à </w:t>
-      </w:r>
-      <w:r>
-        <w:t>jour</w:t>
+        <w:t>'ai réussi à implémenter les fonctionnalités principales sans trop de difficulté, hormis un problème avec ma plage de données et le filtrage par date. J'ai également rencontré des difficultés à maintenir le rythme pour mon journal de travail, car il m'arrivait parfois d'oublier de le mettre à jour</w:t>
       </w:r>
       <w:r>
         <w:t xml:space="preserve">. </w:t>
@@ -8368,7 +8503,7 @@
       <w:r>
         <w:t xml:space="preserve">Vous trouverez le lien vers mon journal de travail sur ce </w:t>
       </w:r>
-      <w:hyperlink r:id="rId19" w:anchor="/taskBoard/1269" w:history="1">
+      <w:hyperlink r:id="rId28" w:anchor="/taskBoard/1269" w:history="1">
         <w:r>
           <w:rPr>
             <w:rStyle w:val="Lienhypertexte"/>
@@ -8382,9 +8517,9 @@
     </w:p>
     <w:p/>
     <w:sectPr>
-      <w:headerReference w:type="default" r:id="rId20"/>
-      <w:footerReference w:type="default" r:id="rId21"/>
-      <w:headerReference w:type="first" r:id="rId22"/>
+      <w:headerReference w:type="default" r:id="rId29"/>
+      <w:footerReference w:type="default" r:id="rId30"/>
+      <w:headerReference w:type="first" r:id="rId31"/>
       <w:pgSz w:w="11906" w:h="16838" w:code="9"/>
       <w:pgMar w:top="1418" w:right="1418" w:bottom="1418" w:left="1418" w:header="720" w:footer="720" w:gutter="0"/>
       <w:cols w:space="720"/>
@@ -11379,6 +11514,7 @@
   <w:style w:type="character" w:default="1" w:styleId="Policepardfaut">
     <w:name w:val="Default Paragraph Font"/>
     <w:uiPriority w:val="1"/>
+    <w:semiHidden/>
     <w:unhideWhenUsed/>
   </w:style>
   <w:style w:type="table" w:default="1" w:styleId="TableauNormal">
@@ -12164,14 +12300,7 @@
 </file>
 
 <file path=customXml/item2.xml><?xml version="1.0" encoding="utf-8"?>
-<p:properties xmlns:p="http://schemas.microsoft.com/office/2006/metadata/properties" xmlns:xsi="http://www.w3.org/2001/XMLSchema-instance" xmlns:pc="http://schemas.microsoft.com/office/infopath/2007/PartnerControls">
-  <documentManagement>
-    <TaxCatchAll xmlns="dfa80de1-e9bb-4cf2-893d-d06220b3971a" xsi:nil="true"/>
-    <lcf76f155ced4ddcb4097134ff3c332f xmlns="98d92101-24da-4498-9971-a24673344bd8">
-      <Terms xmlns="http://schemas.microsoft.com/office/infopath/2007/PartnerControls"/>
-    </lcf76f155ced4ddcb4097134ff3c332f>
-  </documentManagement>
-</p:properties>
+<b:Sources xmlns:b="http://schemas.openxmlformats.org/officeDocument/2006/bibliography" xmlns="http://schemas.openxmlformats.org/officeDocument/2006/bibliography" SelectedStyle="\APASixthEditionOfficeOnline.xsl" StyleName="APA" Version="6"/>
 </file>
 
 <file path=customXml/item3.xml><?xml version="1.0" encoding="utf-8"?>
@@ -12398,7 +12527,14 @@
 </file>
 
 <file path=customXml/item4.xml><?xml version="1.0" encoding="utf-8"?>
-<b:Sources xmlns:b="http://schemas.openxmlformats.org/officeDocument/2006/bibliography" xmlns="http://schemas.openxmlformats.org/officeDocument/2006/bibliography" SelectedStyle="\APASixthEditionOfficeOnline.xsl" StyleName="APA" Version="6"/>
+<p:properties xmlns:p="http://schemas.microsoft.com/office/2006/metadata/properties" xmlns:xsi="http://www.w3.org/2001/XMLSchema-instance" xmlns:pc="http://schemas.microsoft.com/office/infopath/2007/PartnerControls">
+  <documentManagement>
+    <TaxCatchAll xmlns="dfa80de1-e9bb-4cf2-893d-d06220b3971a" xsi:nil="true"/>
+    <lcf76f155ced4ddcb4097134ff3c332f xmlns="98d92101-24da-4498-9971-a24673344bd8">
+      <Terms xmlns="http://schemas.microsoft.com/office/infopath/2007/PartnerControls"/>
+    </lcf76f155ced4ddcb4097134ff3c332f>
+  </documentManagement>
+</p:properties>
 </file>
 
 <file path=customXml/itemProps1.xml><?xml version="1.0" encoding="utf-8"?>
@@ -12410,12 +12546,9 @@
 </file>
 
 <file path=customXml/itemProps2.xml><?xml version="1.0" encoding="utf-8"?>
-<ds:datastoreItem xmlns:ds="http://schemas.openxmlformats.org/officeDocument/2006/customXml" ds:itemID="{67CD1812-8B57-456C-9CBC-7D2297210787}">
+<ds:datastoreItem xmlns:ds="http://schemas.openxmlformats.org/officeDocument/2006/customXml" ds:itemID="{5FE7046E-1C97-452C-B904-90DE2CF0C4FE}">
   <ds:schemaRefs>
-    <ds:schemaRef ds:uri="http://schemas.microsoft.com/office/2006/metadata/properties"/>
-    <ds:schemaRef ds:uri="http://schemas.microsoft.com/office/infopath/2007/PartnerControls"/>
-    <ds:schemaRef ds:uri="dfa80de1-e9bb-4cf2-893d-d06220b3971a"/>
-    <ds:schemaRef ds:uri="98d92101-24da-4498-9971-a24673344bd8"/>
+    <ds:schemaRef ds:uri="http://schemas.openxmlformats.org/officeDocument/2006/bibliography"/>
   </ds:schemaRefs>
 </ds:datastoreItem>
 </file>
@@ -12440,9 +12573,12 @@
 </file>
 
 <file path=customXml/itemProps4.xml><?xml version="1.0" encoding="utf-8"?>
-<ds:datastoreItem xmlns:ds="http://schemas.openxmlformats.org/officeDocument/2006/customXml" ds:itemID="{5FE7046E-1C97-452C-B904-90DE2CF0C4FE}">
+<ds:datastoreItem xmlns:ds="http://schemas.openxmlformats.org/officeDocument/2006/customXml" ds:itemID="{67CD1812-8B57-456C-9CBC-7D2297210787}">
   <ds:schemaRefs>
-    <ds:schemaRef ds:uri="http://schemas.openxmlformats.org/officeDocument/2006/bibliography"/>
+    <ds:schemaRef ds:uri="http://schemas.microsoft.com/office/2006/metadata/properties"/>
+    <ds:schemaRef ds:uri="http://schemas.microsoft.com/office/infopath/2007/PartnerControls"/>
+    <ds:schemaRef ds:uri="dfa80de1-e9bb-4cf2-893d-d06220b3971a"/>
+    <ds:schemaRef ds:uri="98d92101-24da-4498-9971-a24673344bd8"/>
   </ds:schemaRefs>
 </ds:datastoreItem>
 </file>
</xml_diff>

<commit_message>
refactor (doc): minor fix on the project report
</commit_message>
<xml_diff>
--- a/Documentation/RapportDeProjetP_fun.docx
+++ b/Documentation/RapportDeProjetP_fun.docx
@@ -10,8 +10,16 @@
     <w:p>
       <w:pPr>
         <w:pStyle w:val="TM1"/>
-      </w:pPr>
-      <w:r>
+        <w:rPr>
+          <w:sz w:val="56"/>
+          <w:szCs w:val="56"/>
+        </w:rPr>
+      </w:pPr>
+      <w:r>
+        <w:rPr>
+          <w:sz w:val="56"/>
+          <w:szCs w:val="56"/>
+        </w:rPr>
         <w:t>P_FUN</w:t>
       </w:r>
     </w:p>
@@ -139,7 +147,6 @@
     <w:p/>
     <w:p/>
     <w:p/>
-    <w:p/>
     <w:p>
       <w:r>
         <w:br w:type="page"/>
@@ -2175,14 +2182,12 @@
         </w:rPr>
         <w:t xml:space="preserve"> réaliser une application avec le langage de programmation C#, le choix du Framework a quant à lui été libre, personnellement j’ai </w:t>
       </w:r>
-      <w:proofErr w:type="spellStart"/>
       <w:r>
         <w:rPr>
           <w:szCs w:val="14"/>
         </w:rPr>
-        <w:t>décider</w:t>
-      </w:r>
-      <w:proofErr w:type="spellEnd"/>
+        <w:t>décidé</w:t>
+      </w:r>
       <w:r>
         <w:rPr>
           <w:szCs w:val="14"/>
@@ -2907,7 +2912,21 @@
                         <w:rStyle w:val="Lienhypertexte"/>
                         <w:lang w:val="fr-CH"/>
                       </w:rPr>
-                      <w:t>maquette</w:t>
+                      <w:t>maqu</w:t>
+                    </w:r>
+                    <w:r>
+                      <w:rPr>
+                        <w:rStyle w:val="Lienhypertexte"/>
+                        <w:lang w:val="fr-CH"/>
+                      </w:rPr>
+                      <w:t>e</w:t>
+                    </w:r>
+                    <w:r>
+                      <w:rPr>
+                        <w:rStyle w:val="Lienhypertexte"/>
+                        <w:lang w:val="fr-CH"/>
+                      </w:rPr>
+                      <w:t>tte</w:t>
                     </w:r>
                     <w:r>
                       <w:rPr>
@@ -5177,19 +5196,15 @@
       <w:r>
         <w:t xml:space="preserve">" qui est disponible par défaut dans </w:t>
       </w:r>
-      <w:proofErr w:type="spellStart"/>
-      <w:r>
-        <w:t>windows</w:t>
-      </w:r>
-      <w:proofErr w:type="spellEnd"/>
+      <w:r>
+        <w:t>Windows</w:t>
+      </w:r>
       <w:r>
         <w:t xml:space="preserve"> </w:t>
       </w:r>
-      <w:proofErr w:type="spellStart"/>
-      <w:r>
-        <w:t>forms</w:t>
-      </w:r>
-      <w:proofErr w:type="spellEnd"/>
+      <w:r>
+        <w:t>Forms</w:t>
+      </w:r>
       <w:r>
         <w:t>)</w:t>
       </w:r>
@@ -6161,6 +6176,20 @@
     </w:tbl>
     <w:p>
       <w:pPr>
+        <w:rPr>
+          <w:lang w:val="fr-CH"/>
+        </w:rPr>
+      </w:pPr>
+    </w:p>
+    <w:p>
+      <w:pPr>
+        <w:rPr>
+          <w:lang w:val="fr-CH"/>
+        </w:rPr>
+      </w:pPr>
+    </w:p>
+    <w:p>
+      <w:pPr>
         <w:pStyle w:val="Titre3"/>
         <w:rPr>
           <w:lang w:val="fr-CH"/>
@@ -6943,6 +6972,41 @@
     </w:tbl>
     <w:p>
       <w:pPr>
+        <w:rPr>
+          <w:lang w:val="fr-CH"/>
+        </w:rPr>
+      </w:pPr>
+    </w:p>
+    <w:p>
+      <w:pPr>
+        <w:rPr>
+          <w:lang w:val="fr-CH"/>
+        </w:rPr>
+      </w:pPr>
+    </w:p>
+    <w:p>
+      <w:pPr>
+        <w:rPr>
+          <w:lang w:val="fr-CH"/>
+        </w:rPr>
+      </w:pPr>
+    </w:p>
+    <w:p>
+      <w:pPr>
+        <w:rPr>
+          <w:lang w:val="fr-CH"/>
+        </w:rPr>
+      </w:pPr>
+    </w:p>
+    <w:p>
+      <w:pPr>
+        <w:rPr>
+          <w:lang w:val="fr-CH"/>
+        </w:rPr>
+      </w:pPr>
+    </w:p>
+    <w:p>
+      <w:pPr>
         <w:pStyle w:val="Titre3"/>
         <w:rPr>
           <w:lang w:val="fr-CH"/>
@@ -6952,6 +7016,7 @@
         <w:rPr>
           <w:lang w:val="fr-CH"/>
         </w:rPr>
+        <w:lastRenderedPageBreak/>
         <w:t>Trier le graphique par pays</w:t>
       </w:r>
     </w:p>
@@ -7217,15 +7282,7 @@
                 <w:i/>
                 <w:lang w:val="fr-CH"/>
               </w:rPr>
-              <w:t xml:space="preserve"> à droite du graphe Quand j'appuie sur </w:t>
-            </w:r>
-            <w:r>
-              <w:rPr>
-                <w:i/>
-                <w:lang w:val="fr-CH"/>
-              </w:rPr>
-              <w:lastRenderedPageBreak/>
-              <w:t xml:space="preserve">"Display </w:t>
+              <w:t xml:space="preserve"> à droite du graphe Quand j'appuie sur "Display </w:t>
             </w:r>
             <w:proofErr w:type="spellStart"/>
             <w:r>
@@ -7270,7 +7327,6 @@
                 <w:i/>
                 <w:lang w:val="fr-CH"/>
               </w:rPr>
-              <w:lastRenderedPageBreak/>
               <w:t>???</w:t>
             </w:r>
           </w:p>
@@ -7414,6 +7470,20 @@
         </w:tc>
       </w:tr>
     </w:tbl>
+    <w:p>
+      <w:pPr>
+        <w:rPr>
+          <w:lang w:val="fr-CH"/>
+        </w:rPr>
+      </w:pPr>
+    </w:p>
+    <w:p>
+      <w:pPr>
+        <w:rPr>
+          <w:lang w:val="fr-CH"/>
+        </w:rPr>
+      </w:pPr>
+    </w:p>
     <w:p>
       <w:pPr>
         <w:pStyle w:val="Titre3"/>
@@ -7890,6 +7960,21 @@
     </w:p>
     <w:p>
       <w:pPr>
+        <w:rPr>
+          <w:i/>
+          <w:lang w:val="fr-CH"/>
+        </w:rPr>
+      </w:pPr>
+      <w:r>
+        <w:rPr>
+          <w:i/>
+          <w:lang w:val="fr-CH"/>
+        </w:rPr>
+        <w:br w:type="page"/>
+      </w:r>
+    </w:p>
+    <w:p>
+      <w:pPr>
         <w:pStyle w:val="Titre2"/>
         <w:rPr>
           <w:i w:val="0"/>
@@ -7904,6 +7989,7 @@
           <w:i w:val="0"/>
           <w:iCs/>
         </w:rPr>
+        <w:lastRenderedPageBreak/>
         <w:t xml:space="preserve">Erreurs </w:t>
       </w:r>
       <w:bookmarkEnd w:id="19"/>
@@ -8082,18 +8168,12 @@
     </w:p>
     <w:p>
       <w:pPr>
+        <w:pStyle w:val="En-tte"/>
         <w:rPr>
           <w:rFonts w:cs="Arial"/>
           <w:iCs/>
         </w:rPr>
       </w:pPr>
-      <w:r>
-        <w:rPr>
-          <w:rFonts w:cs="Arial"/>
-          <w:iCs/>
-        </w:rPr>
-        <w:br w:type="page"/>
-      </w:r>
     </w:p>
     <w:p>
       <w:pPr>
@@ -8106,7 +8186,6 @@
       <w:bookmarkStart w:id="23" w:name="_Toc71703263"/>
       <w:bookmarkStart w:id="24" w:name="_Toc175917904"/>
       <w:r>
-        <w:lastRenderedPageBreak/>
         <w:t>C</w:t>
       </w:r>
       <w:bookmarkEnd w:id="22"/>
@@ -12008,10 +12087,6 @@
 </file>
 
 <file path=customXml/item1.xml><?xml version="1.0" encoding="utf-8"?>
-<b:Sources xmlns:b="http://schemas.openxmlformats.org/officeDocument/2006/bibliography" xmlns="http://schemas.openxmlformats.org/officeDocument/2006/bibliography" SelectedStyle="\APASixthEditionOfficeOnline.xsl" StyleName="APA" Version="6"/>
-</file>
-
-<file path=customXml/item2.xml><?xml version="1.0" encoding="utf-8"?>
 <?mso-contentType ?>
 <FormTemplates xmlns="http://schemas.microsoft.com/sharepoint/v3/contenttype/forms">
   <Display>DocumentLibraryForm</Display>
@@ -12020,18 +12095,11 @@
 </FormTemplates>
 </file>
 
-<file path=customXml/item3.xml><?xml version="1.0" encoding="utf-8"?>
-<p:properties xmlns:p="http://schemas.microsoft.com/office/2006/metadata/properties" xmlns:xsi="http://www.w3.org/2001/XMLSchema-instance" xmlns:pc="http://schemas.microsoft.com/office/infopath/2007/PartnerControls">
-  <documentManagement>
-    <TaxCatchAll xmlns="dfa80de1-e9bb-4cf2-893d-d06220b3971a" xsi:nil="true"/>
-    <lcf76f155ced4ddcb4097134ff3c332f xmlns="98d92101-24da-4498-9971-a24673344bd8">
-      <Terms xmlns="http://schemas.microsoft.com/office/infopath/2007/PartnerControls"/>
-    </lcf76f155ced4ddcb4097134ff3c332f>
-  </documentManagement>
-</p:properties>
+<file path=customXml/item2.xml><?xml version="1.0" encoding="utf-8"?>
+<b:Sources xmlns:b="http://schemas.openxmlformats.org/officeDocument/2006/bibliography" xmlns="http://schemas.openxmlformats.org/officeDocument/2006/bibliography" SelectedStyle="\APASixthEditionOfficeOnline.xsl" StyleName="APA" Version="6"/>
 </file>
 
-<file path=customXml/item4.xml><?xml version="1.0" encoding="utf-8"?>
+<file path=customXml/item3.xml><?xml version="1.0" encoding="utf-8"?>
 <ct:contentTypeSchema xmlns:ct="http://schemas.microsoft.com/office/2006/metadata/contentType" xmlns:ma="http://schemas.microsoft.com/office/2006/metadata/properties/metaAttributes" ct:_="" ma:_="" ma:contentTypeName="Document" ma:contentTypeID="0x010100E529CC47EA4E614CBF50FAFAB9B8F32B" ma:contentTypeVersion="13" ma:contentTypeDescription="Crée un document." ma:contentTypeScope="" ma:versionID="b0c7ed87d1a958e9d45e6a628dda67b2">
   <xsd:schema xmlns:xsd="http://www.w3.org/2001/XMLSchema" xmlns:xs="http://www.w3.org/2001/XMLSchema" xmlns:p="http://schemas.microsoft.com/office/2006/metadata/properties" xmlns:ns2="98d92101-24da-4498-9971-a24673344bd8" xmlns:ns3="dfa80de1-e9bb-4cf2-893d-d06220b3971a" targetNamespace="http://schemas.microsoft.com/office/2006/metadata/properties" ma:root="true" ma:fieldsID="444cf053ca299ab1a8609ad922f5c0d6" ns2:_="" ns3:_="">
     <xsd:import namespace="98d92101-24da-4498-9971-a24673344bd8"/>
@@ -12254,7 +12322,26 @@
 </ct:contentTypeSchema>
 </file>
 
+<file path=customXml/item4.xml><?xml version="1.0" encoding="utf-8"?>
+<p:properties xmlns:p="http://schemas.microsoft.com/office/2006/metadata/properties" xmlns:xsi="http://www.w3.org/2001/XMLSchema-instance" xmlns:pc="http://schemas.microsoft.com/office/infopath/2007/PartnerControls">
+  <documentManagement>
+    <TaxCatchAll xmlns="dfa80de1-e9bb-4cf2-893d-d06220b3971a" xsi:nil="true"/>
+    <lcf76f155ced4ddcb4097134ff3c332f xmlns="98d92101-24da-4498-9971-a24673344bd8">
+      <Terms xmlns="http://schemas.microsoft.com/office/infopath/2007/PartnerControls"/>
+    </lcf76f155ced4ddcb4097134ff3c332f>
+  </documentManagement>
+</p:properties>
+</file>
+
 <file path=customXml/itemProps1.xml><?xml version="1.0" encoding="utf-8"?>
+<ds:datastoreItem xmlns:ds="http://schemas.openxmlformats.org/officeDocument/2006/customXml" ds:itemID="{1DADA05A-DA17-4CB0-90B5-C889667DD54A}">
+  <ds:schemaRefs>
+    <ds:schemaRef ds:uri="http://schemas.microsoft.com/sharepoint/v3/contenttype/forms"/>
+  </ds:schemaRefs>
+</ds:datastoreItem>
+</file>
+
+<file path=customXml/itemProps2.xml><?xml version="1.0" encoding="utf-8"?>
 <ds:datastoreItem xmlns:ds="http://schemas.openxmlformats.org/officeDocument/2006/customXml" ds:itemID="{5FE7046E-1C97-452C-B904-90DE2CF0C4FE}">
   <ds:schemaRefs>
     <ds:schemaRef ds:uri="http://schemas.openxmlformats.org/officeDocument/2006/bibliography"/>
@@ -12262,26 +12349,7 @@
 </ds:datastoreItem>
 </file>
 
-<file path=customXml/itemProps2.xml><?xml version="1.0" encoding="utf-8"?>
-<ds:datastoreItem xmlns:ds="http://schemas.openxmlformats.org/officeDocument/2006/customXml" ds:itemID="{1DADA05A-DA17-4CB0-90B5-C889667DD54A}">
-  <ds:schemaRefs>
-    <ds:schemaRef ds:uri="http://schemas.microsoft.com/sharepoint/v3/contenttype/forms"/>
-  </ds:schemaRefs>
-</ds:datastoreItem>
-</file>
-
 <file path=customXml/itemProps3.xml><?xml version="1.0" encoding="utf-8"?>
-<ds:datastoreItem xmlns:ds="http://schemas.openxmlformats.org/officeDocument/2006/customXml" ds:itemID="{67CD1812-8B57-456C-9CBC-7D2297210787}">
-  <ds:schemaRefs>
-    <ds:schemaRef ds:uri="http://schemas.microsoft.com/office/2006/metadata/properties"/>
-    <ds:schemaRef ds:uri="http://schemas.microsoft.com/office/infopath/2007/PartnerControls"/>
-    <ds:schemaRef ds:uri="dfa80de1-e9bb-4cf2-893d-d06220b3971a"/>
-    <ds:schemaRef ds:uri="98d92101-24da-4498-9971-a24673344bd8"/>
-  </ds:schemaRefs>
-</ds:datastoreItem>
-</file>
-
-<file path=customXml/itemProps4.xml><?xml version="1.0" encoding="utf-8"?>
 <ds:datastoreItem xmlns:ds="http://schemas.openxmlformats.org/officeDocument/2006/customXml" ds:itemID="{700D8043-C34E-4EC6-98BE-7219263EC485}">
   <ds:schemaRefs>
     <ds:schemaRef ds:uri="http://schemas.microsoft.com/office/2006/metadata/contentType"/>
@@ -12298,4 +12366,15 @@
     <ds:schemaRef ds:uri="http://schemas.microsoft.com/internal/obd"/>
   </ds:schemaRefs>
 </ds:datastoreItem>
+</file>
+
+<file path=customXml/itemProps4.xml><?xml version="1.0" encoding="utf-8"?>
+<ds:datastoreItem xmlns:ds="http://schemas.openxmlformats.org/officeDocument/2006/customXml" ds:itemID="{67CD1812-8B57-456C-9CBC-7D2297210787}">
+  <ds:schemaRefs>
+    <ds:schemaRef ds:uri="http://schemas.microsoft.com/office/2006/metadata/properties"/>
+    <ds:schemaRef ds:uri="http://schemas.microsoft.com/office/infopath/2007/PartnerControls"/>
+    <ds:schemaRef ds:uri="dfa80de1-e9bb-4cf2-893d-d06220b3971a"/>
+    <ds:schemaRef ds:uri="98d92101-24da-4498-9971-a24673344bd8"/>
+  </ds:schemaRefs>
+</ds:datastoreItem>
 </file>
</xml_diff>